<commit_message>
working on my report
</commit_message>
<xml_diff>
--- a/Report3/2017011090_游子權_圖像處理報告.docx
+++ b/Report3/2017011090_游子權_圖像處理報告.docx
@@ -1883,6 +1883,83 @@
     </w:p>
     <w:p>
       <w:pPr>
+        <w:snapToGrid w:val="0"/>
+        <w:rPr>
+          <w:rFonts w:ascii="Times New Roman" w:eastAsia="等线" w:hAnsi="Times New Roman" w:cs="Times New Roman"/>
+          <w:sz w:val="28"/>
+          <w:szCs w:val="28"/>
+          <w:lang w:eastAsia="zh-CN"/>
+        </w:rPr>
+      </w:pPr>
+    </w:p>
+    <w:p>
+      <w:pPr>
+        <w:snapToGrid w:val="0"/>
+        <w:rPr>
+          <w:rFonts w:ascii="Times New Roman" w:eastAsia="等线" w:hAnsi="Times New Roman" w:cs="Times New Roman"/>
+          <w:sz w:val="28"/>
+          <w:szCs w:val="28"/>
+          <w:lang w:eastAsia="zh-CN"/>
+        </w:rPr>
+      </w:pPr>
+    </w:p>
+    <w:p>
+      <w:pPr>
+        <w:snapToGrid w:val="0"/>
+        <w:rPr>
+          <w:rFonts w:ascii="Times New Roman" w:eastAsia="等线" w:hAnsi="Times New Roman" w:cs="Times New Roman"/>
+          <w:sz w:val="28"/>
+          <w:szCs w:val="28"/>
+          <w:lang w:eastAsia="zh-CN"/>
+        </w:rPr>
+      </w:pPr>
+    </w:p>
+    <w:p>
+      <w:pPr>
+        <w:snapToGrid w:val="0"/>
+        <w:rPr>
+          <w:rFonts w:ascii="Times New Roman" w:eastAsia="等线" w:hAnsi="Times New Roman" w:cs="Times New Roman"/>
+          <w:sz w:val="28"/>
+          <w:szCs w:val="28"/>
+          <w:lang w:eastAsia="zh-CN"/>
+        </w:rPr>
+      </w:pPr>
+    </w:p>
+    <w:p>
+      <w:pPr>
+        <w:snapToGrid w:val="0"/>
+        <w:rPr>
+          <w:rFonts w:ascii="Times New Roman" w:eastAsia="等线" w:hAnsi="Times New Roman" w:cs="Times New Roman"/>
+          <w:sz w:val="28"/>
+          <w:szCs w:val="28"/>
+          <w:lang w:eastAsia="zh-CN"/>
+        </w:rPr>
+      </w:pPr>
+    </w:p>
+    <w:p>
+      <w:pPr>
+        <w:snapToGrid w:val="0"/>
+        <w:rPr>
+          <w:rFonts w:ascii="Times New Roman" w:eastAsia="等线" w:hAnsi="Times New Roman" w:cs="Times New Roman"/>
+          <w:sz w:val="28"/>
+          <w:szCs w:val="28"/>
+          <w:lang w:eastAsia="zh-CN"/>
+        </w:rPr>
+      </w:pPr>
+    </w:p>
+    <w:p>
+      <w:pPr>
+        <w:snapToGrid w:val="0"/>
+        <w:rPr>
+          <w:rFonts w:ascii="Times New Roman" w:eastAsia="等线" w:hAnsi="Times New Roman" w:cs="Times New Roman" w:hint="eastAsia"/>
+          <w:sz w:val="28"/>
+          <w:szCs w:val="28"/>
+          <w:lang w:eastAsia="zh-CN"/>
+        </w:rPr>
+      </w:pPr>
+    </w:p>
+    <w:p>
+      <w:pPr>
         <w:pStyle w:val="a3"/>
         <w:numPr>
           <w:ilvl w:val="0"/>
@@ -1903,6 +1980,7 @@
           <w:b/>
           <w:sz w:val="32"/>
         </w:rPr>
+        <w:lastRenderedPageBreak/>
         <w:t>图像压缩编码</w:t>
       </w:r>
     </w:p>
@@ -1927,6 +2005,7 @@
           <w:rFonts w:ascii="Times New Roman" w:eastAsia="DFKai-SB" w:hAnsi="Times New Roman" w:cs="Times New Roman" w:hint="eastAsia"/>
           <w:sz w:val="28"/>
           <w:szCs w:val="28"/>
+          <w:lang w:eastAsia="zh-CN"/>
         </w:rPr>
         <w:t>可以</w:t>
       </w:r>
@@ -1944,18 +2023,179 @@
           <w:rFonts w:ascii="Times New Roman" w:eastAsia="DFKai-SB" w:hAnsi="Times New Roman" w:cs="Times New Roman" w:hint="eastAsia"/>
           <w:sz w:val="28"/>
           <w:szCs w:val="28"/>
-        </w:rPr>
-        <w:t>二维</w:t>
-      </w:r>
-      <w:bookmarkStart w:id="0" w:name="_GoBack"/>
-      <w:bookmarkEnd w:id="0"/>
-      <w:r>
-        <w:rPr>
-          <w:rFonts w:ascii="Times New Roman" w:eastAsia="DFKai-SB" w:hAnsi="Times New Roman" w:cs="Times New Roman" w:hint="eastAsia"/>
-          <w:sz w:val="28"/>
-          <w:szCs w:val="28"/>
-        </w:rPr>
-        <w:t>离散余弦变换</w:t>
+          <w:lang w:eastAsia="zh-CN"/>
+        </w:rPr>
+        <w:t>二维离散余弦变换</w:t>
+      </w:r>
+      <w:r>
+        <w:rPr>
+          <w:rFonts w:ascii="Times New Roman" w:eastAsia="DFKai-SB" w:hAnsi="Times New Roman" w:cs="Times New Roman" w:hint="eastAsia"/>
+          <w:sz w:val="28"/>
+          <w:szCs w:val="28"/>
+          <w:lang w:eastAsia="zh-CN"/>
+        </w:rPr>
+        <w:t>后的</w:t>
+      </w:r>
+      <w:r>
+        <w:rPr>
+          <w:rFonts w:ascii="Times New Roman" w:eastAsia="DFKai-SB" w:hAnsi="Times New Roman" w:cs="Times New Roman" w:hint="eastAsia"/>
+          <w:sz w:val="28"/>
+          <w:szCs w:val="28"/>
+          <w:lang w:eastAsia="zh-CN"/>
+        </w:rPr>
+        <w:t>(1,1)</w:t>
+      </w:r>
+      <w:r>
+        <w:rPr>
+          <w:rFonts w:ascii="Times New Roman" w:eastAsia="DFKai-SB" w:hAnsi="Times New Roman" w:cs="Times New Roman" w:hint="eastAsia"/>
+          <w:sz w:val="28"/>
+          <w:szCs w:val="28"/>
+          <w:lang w:eastAsia="zh-CN"/>
+        </w:rPr>
+        <w:t>元代表的是整张图片的直流分量。若我们是对</w:t>
+      </w:r>
+      <w:r>
+        <w:rPr>
+          <w:rFonts w:ascii="Times New Roman" w:eastAsia="DFKai-SB" w:hAnsi="Times New Roman" w:cs="Times New Roman" w:hint="eastAsia"/>
+          <w:sz w:val="28"/>
+          <w:szCs w:val="28"/>
+          <w:lang w:eastAsia="zh-CN"/>
+        </w:rPr>
+        <w:t>N</w:t>
+      </w:r>
+      <w:r>
+        <w:rPr>
+          <w:rFonts w:ascii="Times New Roman" w:eastAsia="DFKai-SB" w:hAnsi="Times New Roman" w:cs="Times New Roman" w:hint="eastAsia"/>
+          <w:sz w:val="28"/>
+          <w:szCs w:val="28"/>
+          <w:lang w:eastAsia="zh-CN"/>
+        </w:rPr>
+        <w:t>×</w:t>
+      </w:r>
+      <w:r>
+        <w:rPr>
+          <w:rFonts w:ascii="Times New Roman" w:eastAsia="DFKai-SB" w:hAnsi="Times New Roman" w:cs="Times New Roman" w:hint="eastAsia"/>
+          <w:sz w:val="28"/>
+          <w:szCs w:val="28"/>
+          <w:lang w:eastAsia="zh-CN"/>
+        </w:rPr>
+        <w:t>N</w:t>
+      </w:r>
+      <w:r>
+        <w:rPr>
+          <w:rFonts w:ascii="Times New Roman" w:eastAsia="DFKai-SB" w:hAnsi="Times New Roman" w:cs="Times New Roman" w:hint="eastAsia"/>
+          <w:sz w:val="28"/>
+          <w:szCs w:val="28"/>
+          <w:lang w:eastAsia="zh-CN"/>
+        </w:rPr>
+        <w:t>的图片块做二维</w:t>
+      </w:r>
+      <w:r>
+        <w:rPr>
+          <w:rFonts w:ascii="Times New Roman" w:eastAsia="DFKai-SB" w:hAnsi="Times New Roman" w:cs="Times New Roman" w:hint="eastAsia"/>
+          <w:sz w:val="28"/>
+          <w:szCs w:val="28"/>
+          <w:lang w:eastAsia="zh-CN"/>
+        </w:rPr>
+        <w:t>D</w:t>
+      </w:r>
+      <w:r>
+        <w:rPr>
+          <w:rFonts w:ascii="Times New Roman" w:eastAsia="DFKai-SB" w:hAnsi="Times New Roman" w:cs="Times New Roman"/>
+          <w:sz w:val="28"/>
+          <w:szCs w:val="28"/>
+          <w:lang w:eastAsia="zh-CN"/>
+        </w:rPr>
+        <w:t>CT</w:t>
+      </w:r>
+      <w:r>
+        <w:rPr>
+          <w:rFonts w:ascii="Times New Roman" w:eastAsia="DFKai-SB" w:hAnsi="Times New Roman" w:cs="Times New Roman" w:hint="eastAsia"/>
+          <w:sz w:val="28"/>
+          <w:szCs w:val="28"/>
+          <w:lang w:eastAsia="zh-CN"/>
+        </w:rPr>
+        <w:t>，且欲减去直流分量</w:t>
+      </w:r>
+      <w:r>
+        <w:rPr>
+          <w:rFonts w:ascii="Times New Roman" w:eastAsia="DFKai-SB" w:hAnsi="Times New Roman" w:cs="Times New Roman" w:hint="eastAsia"/>
+          <w:sz w:val="28"/>
+          <w:szCs w:val="28"/>
+          <w:lang w:eastAsia="zh-CN"/>
+        </w:rPr>
+        <w:t>M</w:t>
+      </w:r>
+      <w:r>
+        <w:rPr>
+          <w:rFonts w:ascii="Times New Roman" w:eastAsia="DFKai-SB" w:hAnsi="Times New Roman" w:cs="Times New Roman" w:hint="eastAsia"/>
+          <w:sz w:val="28"/>
+          <w:szCs w:val="28"/>
+          <w:lang w:eastAsia="zh-CN"/>
+        </w:rPr>
+        <w:t>，只需在其变换后系数矩阵的</w:t>
+      </w:r>
+      <w:r>
+        <w:rPr>
+          <w:rFonts w:ascii="Times New Roman" w:eastAsia="DFKai-SB" w:hAnsi="Times New Roman" w:cs="Times New Roman" w:hint="eastAsia"/>
+          <w:sz w:val="28"/>
+          <w:szCs w:val="28"/>
+          <w:lang w:eastAsia="zh-CN"/>
+        </w:rPr>
+        <w:t>(1</w:t>
+      </w:r>
+      <w:r>
+        <w:rPr>
+          <w:rFonts w:ascii="Times New Roman" w:eastAsia="DFKai-SB" w:hAnsi="Times New Roman" w:cs="Times New Roman"/>
+          <w:sz w:val="28"/>
+          <w:szCs w:val="28"/>
+          <w:lang w:eastAsia="zh-CN"/>
+        </w:rPr>
+        <w:t>,1)</w:t>
+      </w:r>
+      <w:r>
+        <w:rPr>
+          <w:rFonts w:ascii="Times New Roman" w:eastAsia="DFKai-SB" w:hAnsi="Times New Roman" w:cs="Times New Roman" w:hint="eastAsia"/>
+          <w:sz w:val="28"/>
+          <w:szCs w:val="28"/>
+          <w:lang w:eastAsia="zh-CN"/>
+        </w:rPr>
+        <w:t>元减去</w:t>
+      </w:r>
+      <w:r>
+        <w:rPr>
+          <w:rFonts w:ascii="Times New Roman" w:eastAsia="DFKai-SB" w:hAnsi="Times New Roman" w:cs="Times New Roman" w:hint="eastAsia"/>
+          <w:sz w:val="28"/>
+          <w:szCs w:val="28"/>
+          <w:lang w:eastAsia="zh-CN"/>
+        </w:rPr>
+        <w:t>N</w:t>
+      </w:r>
+      <w:r>
+        <w:rPr>
+          <w:rFonts w:ascii="Times New Roman" w:eastAsia="DFKai-SB" w:hAnsi="Times New Roman" w:cs="Times New Roman" w:hint="eastAsia"/>
+          <w:sz w:val="28"/>
+          <w:szCs w:val="28"/>
+          <w:lang w:eastAsia="zh-CN"/>
+        </w:rPr>
+        <w:t>×</w:t>
+      </w:r>
+      <w:r>
+        <w:rPr>
+          <w:rFonts w:ascii="Times New Roman" w:eastAsia="DFKai-SB" w:hAnsi="Times New Roman" w:cs="Times New Roman"/>
+          <w:sz w:val="28"/>
+          <w:szCs w:val="28"/>
+          <w:lang w:eastAsia="zh-CN"/>
+        </w:rPr>
+        <w:t>M</w:t>
+      </w:r>
+      <w:r>
+        <w:rPr>
+          <w:rFonts w:ascii="Times New Roman" w:eastAsia="DFKai-SB" w:hAnsi="Times New Roman" w:cs="Times New Roman" w:hint="eastAsia"/>
+          <w:sz w:val="28"/>
+          <w:szCs w:val="28"/>
+        </w:rPr>
+        <w:t>即可。原因如下：</w:t>
       </w:r>
     </w:p>
     <w:p>
@@ -1964,453 +2204,59 @@
         <w:snapToGrid w:val="0"/>
         <w:ind w:leftChars="0" w:left="960"/>
         <w:rPr>
-          <w:rFonts w:ascii="Times New Roman" w:eastAsia="DFKai-SB" w:hAnsi="Times New Roman" w:cs="Times New Roman"/>
-          <w:sz w:val="28"/>
-          <w:szCs w:val="28"/>
-          <w:lang w:eastAsia="zh-CN"/>
-        </w:rPr>
-      </w:pPr>
-      <w:r>
-        <w:rPr>
-          <w:rFonts w:ascii="Times New Roman" w:eastAsia="DFKai-SB" w:hAnsi="Times New Roman" w:cs="Times New Roman" w:hint="eastAsia"/>
-          <w:sz w:val="28"/>
-          <w:szCs w:val="28"/>
-          <w:lang w:eastAsia="zh-CN"/>
-        </w:rPr>
-        <w:t>关键代码：</w:t>
-      </w:r>
-      <w:r>
-        <w:rPr>
-          <w:rFonts w:ascii="Times New Roman" w:eastAsia="DFKai-SB" w:hAnsi="Times New Roman" w:cs="Times New Roman" w:hint="eastAsia"/>
-          <w:sz w:val="28"/>
-          <w:szCs w:val="28"/>
-          <w:lang w:eastAsia="zh-CN"/>
-        </w:rPr>
-        <w:t>q6_play.m</w:t>
-      </w:r>
+          <w:rFonts w:ascii="Times New Roman" w:eastAsia="DFKai-SB" w:hAnsi="Times New Roman" w:cs="Times New Roman" w:hint="eastAsia"/>
+          <w:sz w:val="28"/>
+          <w:szCs w:val="28"/>
+          <w:lang w:eastAsia="zh-CN"/>
+        </w:rPr>
+      </w:pPr>
     </w:p>
     <w:p>
       <w:pPr>
         <w:pStyle w:val="a3"/>
         <w:numPr>
-          <w:ilvl w:val="1"/>
-          <w:numId w:val="1"/>
+          <w:ilvl w:val="0"/>
+          <w:numId w:val="12"/>
         </w:numPr>
         <w:snapToGrid w:val="0"/>
         <w:ind w:leftChars="0"/>
         <w:rPr>
           <w:rFonts w:ascii="Times New Roman" w:eastAsia="DFKai-SB" w:hAnsi="Times New Roman" w:cs="Times New Roman"/>
-          <w:sz w:val="28"/>
-          <w:szCs w:val="28"/>
-          <w:lang w:eastAsia="zh-CN"/>
-        </w:rPr>
-      </w:pPr>
-      <w:r>
-        <w:rPr>
-          <w:rFonts w:ascii="Times New Roman" w:eastAsia="DFKai-SB" w:hAnsi="Times New Roman" w:cs="Times New Roman" w:hint="eastAsia"/>
-          <w:b/>
-          <w:sz w:val="28"/>
-          <w:szCs w:val="28"/>
-          <w:lang w:eastAsia="zh-CN"/>
-        </w:rPr>
-        <w:t>方法：</w:t>
-      </w:r>
-      <w:r>
-        <w:rPr>
-          <w:rFonts w:ascii="Times New Roman" w:eastAsia="DFKai-SB" w:hAnsi="Times New Roman" w:cs="Times New Roman" w:hint="eastAsia"/>
-          <w:sz w:val="28"/>
-          <w:szCs w:val="28"/>
-          <w:lang w:eastAsia="zh-CN"/>
-        </w:rPr>
-        <w:t>乍看之下，</w:t>
-      </w:r>
-      <w:proofErr w:type="spellStart"/>
-      <w:r>
-        <w:rPr>
-          <w:rFonts w:ascii="Times New Roman" w:eastAsia="DFKai-SB" w:hAnsi="Times New Roman" w:cs="Times New Roman" w:hint="eastAsia"/>
-          <w:sz w:val="28"/>
-          <w:szCs w:val="28"/>
-          <w:lang w:eastAsia="zh-CN"/>
-        </w:rPr>
-        <w:t>realwave</w:t>
-      </w:r>
-      <w:proofErr w:type="spellEnd"/>
-      <w:r>
-        <w:rPr>
-          <w:rFonts w:ascii="Times New Roman" w:eastAsia="DFKai-SB" w:hAnsi="Times New Roman" w:cs="Times New Roman" w:hint="eastAsia"/>
-          <w:sz w:val="28"/>
-          <w:szCs w:val="28"/>
-          <w:lang w:eastAsia="zh-CN"/>
-        </w:rPr>
-        <w:t>包含</w:t>
-      </w:r>
-      <w:r>
-        <w:rPr>
-          <w:rFonts w:ascii="Times New Roman" w:eastAsia="DFKai-SB" w:hAnsi="Times New Roman" w:cs="Times New Roman" w:hint="eastAsia"/>
-          <w:sz w:val="28"/>
-          <w:szCs w:val="28"/>
-          <w:lang w:eastAsia="zh-CN"/>
-        </w:rPr>
-        <w:t>10</w:t>
-      </w:r>
-      <w:r>
-        <w:rPr>
-          <w:rFonts w:ascii="Times New Roman" w:eastAsia="DFKai-SB" w:hAnsi="Times New Roman" w:cs="Times New Roman" w:hint="eastAsia"/>
-          <w:sz w:val="28"/>
-          <w:szCs w:val="28"/>
-          <w:lang w:eastAsia="zh-CN"/>
-        </w:rPr>
-        <w:t>个周期。</w:t>
-      </w:r>
-      <w:r>
-        <w:rPr>
-          <w:rFonts w:ascii="Times New Roman" w:eastAsia="DFKai-SB" w:hAnsi="Times New Roman" w:cs="Times New Roman" w:hint="eastAsia"/>
-          <w:sz w:val="28"/>
-          <w:szCs w:val="28"/>
-          <w:lang w:eastAsia="zh-CN"/>
-        </w:rPr>
-        <w:t>但因为</w:t>
-      </w:r>
-      <w:r>
-        <w:rPr>
-          <w:rFonts w:ascii="Times New Roman" w:eastAsia="DFKai-SB" w:hAnsi="Times New Roman" w:cs="Times New Roman" w:hint="eastAsia"/>
-          <w:sz w:val="28"/>
-          <w:szCs w:val="28"/>
-          <w:lang w:eastAsia="zh-CN"/>
-        </w:rPr>
-        <w:t>每个周期</w:t>
-      </w:r>
-      <w:r>
-        <w:rPr>
-          <w:rFonts w:ascii="Times New Roman" w:eastAsia="DFKai-SB" w:hAnsi="Times New Roman" w:cs="Times New Roman" w:hint="eastAsia"/>
-          <w:sz w:val="28"/>
-          <w:szCs w:val="28"/>
-          <w:lang w:eastAsia="zh-CN"/>
-        </w:rPr>
-        <w:t>都</w:t>
-      </w:r>
-      <w:proofErr w:type="gramStart"/>
-      <w:r>
-        <w:rPr>
-          <w:rFonts w:ascii="Times New Roman" w:eastAsia="DFKai-SB" w:hAnsi="Times New Roman" w:cs="Times New Roman" w:hint="eastAsia"/>
-          <w:sz w:val="28"/>
-          <w:szCs w:val="28"/>
-          <w:lang w:eastAsia="zh-CN"/>
-        </w:rPr>
-        <w:t>受到杂讯影响</w:t>
-      </w:r>
-      <w:proofErr w:type="gramEnd"/>
-      <w:r>
-        <w:rPr>
-          <w:rFonts w:ascii="Times New Roman" w:eastAsia="DFKai-SB" w:hAnsi="Times New Roman" w:cs="Times New Roman" w:hint="eastAsia"/>
-          <w:sz w:val="28"/>
-          <w:szCs w:val="28"/>
-          <w:lang w:eastAsia="zh-CN"/>
-        </w:rPr>
-        <w:t>，故</w:t>
-      </w:r>
-      <w:r>
-        <w:rPr>
-          <w:rFonts w:ascii="Times New Roman" w:eastAsia="DFKai-SB" w:hAnsi="Times New Roman" w:cs="Times New Roman" w:hint="eastAsia"/>
-          <w:sz w:val="28"/>
-          <w:szCs w:val="28"/>
-          <w:lang w:eastAsia="zh-CN"/>
-        </w:rPr>
-        <w:t>并未呈现完美之周期性。</w:t>
-      </w:r>
-      <w:r>
-        <w:rPr>
-          <w:rFonts w:ascii="Times New Roman" w:eastAsia="DFKai-SB" w:hAnsi="Times New Roman" w:cs="Times New Roman" w:hint="eastAsia"/>
-          <w:sz w:val="28"/>
-          <w:szCs w:val="28"/>
-          <w:lang w:eastAsia="zh-CN"/>
-        </w:rPr>
-        <w:t>但理论而言，</w:t>
-      </w:r>
-      <w:proofErr w:type="gramStart"/>
-      <w:r>
-        <w:rPr>
-          <w:rFonts w:ascii="Times New Roman" w:eastAsia="DFKai-SB" w:hAnsi="Times New Roman" w:cs="Times New Roman" w:hint="eastAsia"/>
-          <w:sz w:val="28"/>
-          <w:szCs w:val="28"/>
-          <w:lang w:eastAsia="zh-CN"/>
-        </w:rPr>
-        <w:t>杂讯长</w:t>
-      </w:r>
-      <w:proofErr w:type="gramEnd"/>
-      <w:r>
-        <w:rPr>
-          <w:rFonts w:ascii="Times New Roman" w:eastAsia="DFKai-SB" w:hAnsi="Times New Roman" w:cs="Times New Roman" w:hint="eastAsia"/>
-          <w:sz w:val="28"/>
-          <w:szCs w:val="28"/>
-          <w:lang w:eastAsia="zh-CN"/>
-        </w:rPr>
-        <w:t>时间的平均值为</w:t>
-      </w:r>
-      <w:r>
-        <w:rPr>
-          <w:rFonts w:ascii="Times New Roman" w:eastAsia="DFKai-SB" w:hAnsi="Times New Roman" w:cs="Times New Roman" w:hint="eastAsia"/>
-          <w:sz w:val="28"/>
-          <w:szCs w:val="28"/>
-          <w:lang w:eastAsia="zh-CN"/>
-        </w:rPr>
-        <w:t>0</w:t>
-      </w:r>
-      <w:r>
-        <w:rPr>
-          <w:rFonts w:ascii="Times New Roman" w:eastAsia="DFKai-SB" w:hAnsi="Times New Roman" w:cs="Times New Roman" w:hint="eastAsia"/>
-          <w:sz w:val="28"/>
-          <w:szCs w:val="28"/>
-          <w:lang w:eastAsia="zh-CN"/>
-        </w:rPr>
-        <w:t>。所以我们可以</w:t>
-      </w:r>
-      <w:r>
-        <w:rPr>
-          <w:rFonts w:ascii="Times New Roman" w:eastAsia="DFKai-SB" w:hAnsi="Times New Roman" w:cs="Times New Roman" w:hint="eastAsia"/>
-          <w:sz w:val="28"/>
-          <w:szCs w:val="28"/>
-          <w:lang w:eastAsia="zh-CN"/>
-        </w:rPr>
-        <w:t>把</w:t>
-      </w:r>
-      <w:r>
-        <w:rPr>
-          <w:rFonts w:ascii="Times New Roman" w:eastAsia="DFKai-SB" w:hAnsi="Times New Roman" w:cs="Times New Roman" w:hint="eastAsia"/>
-          <w:sz w:val="28"/>
-          <w:szCs w:val="28"/>
-          <w:lang w:eastAsia="zh-CN"/>
-        </w:rPr>
-        <w:t>10</w:t>
-      </w:r>
-      <w:r>
-        <w:rPr>
-          <w:rFonts w:ascii="Times New Roman" w:eastAsia="DFKai-SB" w:hAnsi="Times New Roman" w:cs="Times New Roman" w:hint="eastAsia"/>
-          <w:sz w:val="28"/>
-          <w:szCs w:val="28"/>
-          <w:lang w:eastAsia="zh-CN"/>
-        </w:rPr>
-        <w:t>个周期的信号疊加</w:t>
-      </w:r>
-      <w:r>
-        <w:rPr>
-          <w:rFonts w:ascii="Times New Roman" w:eastAsia="DFKai-SB" w:hAnsi="Times New Roman" w:cs="Times New Roman" w:hint="eastAsia"/>
-          <w:sz w:val="28"/>
-          <w:szCs w:val="28"/>
-          <w:lang w:eastAsia="zh-CN"/>
-        </w:rPr>
-        <w:t>起来，除以</w:t>
-      </w:r>
-      <w:r>
-        <w:rPr>
-          <w:rFonts w:ascii="Times New Roman" w:eastAsia="DFKai-SB" w:hAnsi="Times New Roman" w:cs="Times New Roman"/>
-          <w:sz w:val="28"/>
-          <w:szCs w:val="28"/>
-          <w:lang w:eastAsia="zh-CN"/>
-        </w:rPr>
-        <w:t>10</w:t>
-      </w:r>
-      <w:r>
-        <w:rPr>
-          <w:rFonts w:ascii="Times New Roman" w:eastAsia="DFKai-SB" w:hAnsi="Times New Roman" w:cs="Times New Roman" w:hint="eastAsia"/>
-          <w:sz w:val="28"/>
-          <w:szCs w:val="28"/>
-          <w:lang w:eastAsia="zh-CN"/>
-        </w:rPr>
-        <w:t>，再延拓为</w:t>
-      </w:r>
-      <w:r>
-        <w:rPr>
-          <w:rFonts w:ascii="Times New Roman" w:eastAsia="DFKai-SB" w:hAnsi="Times New Roman" w:cs="Times New Roman"/>
-          <w:sz w:val="28"/>
-          <w:szCs w:val="28"/>
-          <w:lang w:eastAsia="zh-CN"/>
-        </w:rPr>
-        <w:t xml:space="preserve">10 </w:t>
-      </w:r>
-      <w:proofErr w:type="gramStart"/>
-      <w:r>
-        <w:rPr>
-          <w:rFonts w:ascii="Times New Roman" w:eastAsia="DFKai-SB" w:hAnsi="Times New Roman" w:cs="Times New Roman" w:hint="eastAsia"/>
-          <w:sz w:val="28"/>
-          <w:szCs w:val="28"/>
-          <w:lang w:eastAsia="zh-CN"/>
-        </w:rPr>
-        <w:t>个</w:t>
-      </w:r>
-      <w:proofErr w:type="gramEnd"/>
-      <w:r>
-        <w:rPr>
-          <w:rFonts w:ascii="Times New Roman" w:eastAsia="DFKai-SB" w:hAnsi="Times New Roman" w:cs="Times New Roman" w:hint="eastAsia"/>
-          <w:sz w:val="28"/>
-          <w:szCs w:val="28"/>
-          <w:lang w:eastAsia="zh-CN"/>
-        </w:rPr>
-        <w:t>周期，应会比较接近真实信号。</w:t>
-      </w:r>
-      <w:proofErr w:type="gramStart"/>
-      <w:r>
-        <w:rPr>
-          <w:rFonts w:ascii="Times New Roman" w:eastAsia="DFKai-SB" w:hAnsi="Times New Roman" w:cs="Times New Roman" w:hint="eastAsia"/>
-          <w:sz w:val="28"/>
-          <w:szCs w:val="28"/>
-          <w:lang w:eastAsia="zh-CN"/>
-        </w:rPr>
-        <w:t>又原信号</w:t>
-      </w:r>
-      <w:proofErr w:type="spellStart"/>
-      <w:proofErr w:type="gramEnd"/>
-      <w:r>
-        <w:rPr>
-          <w:rFonts w:ascii="Times New Roman" w:eastAsia="DFKai-SB" w:hAnsi="Times New Roman" w:cs="Times New Roman" w:hint="eastAsia"/>
-          <w:sz w:val="28"/>
-          <w:szCs w:val="28"/>
-          <w:lang w:eastAsia="zh-CN"/>
-        </w:rPr>
-        <w:t>realwave</w:t>
-      </w:r>
-      <w:proofErr w:type="spellEnd"/>
-      <w:r>
-        <w:rPr>
-          <w:rFonts w:ascii="Times New Roman" w:eastAsia="DFKai-SB" w:hAnsi="Times New Roman" w:cs="Times New Roman" w:hint="eastAsia"/>
-          <w:sz w:val="28"/>
-          <w:szCs w:val="28"/>
-          <w:lang w:eastAsia="zh-CN"/>
-        </w:rPr>
-        <w:t>有</w:t>
-      </w:r>
-      <w:r>
-        <w:rPr>
-          <w:rFonts w:ascii="Times New Roman" w:eastAsia="DFKai-SB" w:hAnsi="Times New Roman" w:cs="Times New Roman" w:hint="eastAsia"/>
-          <w:sz w:val="28"/>
-          <w:szCs w:val="28"/>
-          <w:lang w:eastAsia="zh-CN"/>
-        </w:rPr>
-        <w:t>243</w:t>
-      </w:r>
-      <w:r>
-        <w:rPr>
-          <w:rFonts w:ascii="Times New Roman" w:eastAsia="DFKai-SB" w:hAnsi="Times New Roman" w:cs="Times New Roman" w:hint="eastAsia"/>
-          <w:sz w:val="28"/>
-          <w:szCs w:val="28"/>
-          <w:lang w:eastAsia="zh-CN"/>
-        </w:rPr>
-        <w:t>个数据点，不是</w:t>
-      </w:r>
-      <w:r>
-        <w:rPr>
-          <w:rFonts w:ascii="Times New Roman" w:eastAsia="DFKai-SB" w:hAnsi="Times New Roman" w:cs="Times New Roman" w:hint="eastAsia"/>
-          <w:sz w:val="28"/>
-          <w:szCs w:val="28"/>
-          <w:lang w:eastAsia="zh-CN"/>
-        </w:rPr>
-        <w:t>10</w:t>
-      </w:r>
-      <w:r>
-        <w:rPr>
-          <w:rFonts w:ascii="Times New Roman" w:eastAsia="DFKai-SB" w:hAnsi="Times New Roman" w:cs="Times New Roman" w:hint="eastAsia"/>
-          <w:sz w:val="28"/>
-          <w:szCs w:val="28"/>
-          <w:lang w:eastAsia="zh-CN"/>
-        </w:rPr>
-        <w:t>的倍</w:t>
-      </w:r>
-      <w:r>
-        <w:rPr>
-          <w:rFonts w:ascii="Times New Roman" w:eastAsia="DFKai-SB" w:hAnsi="Times New Roman" w:cs="Times New Roman" w:hint="eastAsia"/>
-          <w:sz w:val="28"/>
-          <w:szCs w:val="28"/>
-          <w:lang w:eastAsia="zh-CN"/>
-        </w:rPr>
-        <w:lastRenderedPageBreak/>
-        <w:t>数</w:t>
-      </w:r>
-      <w:r>
-        <w:rPr>
-          <w:rFonts w:ascii="Times New Roman" w:eastAsia="DFKai-SB" w:hAnsi="Times New Roman" w:cs="Times New Roman" w:hint="eastAsia"/>
-          <w:sz w:val="28"/>
-          <w:szCs w:val="28"/>
-          <w:lang w:eastAsia="zh-CN"/>
-        </w:rPr>
-        <w:t>，故可用</w:t>
-      </w:r>
-      <w:r>
-        <w:rPr>
-          <w:rFonts w:ascii="Times New Roman" w:eastAsia="DFKai-SB" w:hAnsi="Times New Roman" w:cs="Times New Roman" w:hint="eastAsia"/>
-          <w:sz w:val="28"/>
-          <w:szCs w:val="28"/>
-          <w:lang w:eastAsia="zh-CN"/>
-        </w:rPr>
-        <w:t>resample</w:t>
-      </w:r>
-      <w:r>
-        <w:rPr>
-          <w:rFonts w:ascii="Times New Roman" w:eastAsia="DFKai-SB" w:hAnsi="Times New Roman" w:cs="Times New Roman" w:hint="eastAsia"/>
-          <w:sz w:val="28"/>
-          <w:szCs w:val="28"/>
-          <w:lang w:eastAsia="zh-CN"/>
-        </w:rPr>
-        <w:t>重采样为</w:t>
-      </w:r>
-      <w:r>
-        <w:rPr>
-          <w:rFonts w:ascii="Times New Roman" w:eastAsia="DFKai-SB" w:hAnsi="Times New Roman" w:cs="Times New Roman" w:hint="eastAsia"/>
-          <w:sz w:val="28"/>
-          <w:szCs w:val="28"/>
-          <w:lang w:eastAsia="zh-CN"/>
-        </w:rPr>
-        <w:t>250</w:t>
-      </w:r>
-      <w:r>
-        <w:rPr>
-          <w:rFonts w:ascii="Times New Roman" w:eastAsia="DFKai-SB" w:hAnsi="Times New Roman" w:cs="Times New Roman" w:hint="eastAsia"/>
-          <w:sz w:val="28"/>
-          <w:szCs w:val="28"/>
-          <w:lang w:eastAsia="zh-CN"/>
-        </w:rPr>
-        <w:t>个数据点，再把每</w:t>
-      </w:r>
-      <w:r>
-        <w:rPr>
-          <w:rFonts w:ascii="Times New Roman" w:eastAsia="DFKai-SB" w:hAnsi="Times New Roman" w:cs="Times New Roman" w:hint="eastAsia"/>
-          <w:sz w:val="28"/>
-          <w:szCs w:val="28"/>
-          <w:lang w:eastAsia="zh-CN"/>
-        </w:rPr>
-        <w:t>25</w:t>
-      </w:r>
-      <w:r>
-        <w:rPr>
-          <w:rFonts w:ascii="Times New Roman" w:eastAsia="DFKai-SB" w:hAnsi="Times New Roman" w:cs="Times New Roman" w:hint="eastAsia"/>
-          <w:sz w:val="28"/>
-          <w:szCs w:val="28"/>
-          <w:lang w:eastAsia="zh-CN"/>
-        </w:rPr>
-        <w:t>个数据点当作一个周期处理之。</w:t>
-      </w:r>
-      <w:r>
-        <w:rPr>
-          <w:rFonts w:ascii="Times New Roman" w:eastAsia="DFKai-SB" w:hAnsi="Times New Roman" w:cs="Times New Roman" w:hint="eastAsia"/>
-          <w:sz w:val="28"/>
-          <w:szCs w:val="28"/>
-        </w:rPr>
-        <w:t>处理后再重采样为</w:t>
-      </w:r>
-      <w:r>
-        <w:rPr>
-          <w:rFonts w:ascii="Times New Roman" w:eastAsia="DFKai-SB" w:hAnsi="Times New Roman" w:cs="Times New Roman" w:hint="eastAsia"/>
-          <w:sz w:val="28"/>
-          <w:szCs w:val="28"/>
-        </w:rPr>
-        <w:t>243</w:t>
-      </w:r>
-      <w:r>
-        <w:rPr>
-          <w:rFonts w:ascii="Times New Roman" w:eastAsia="DFKai-SB" w:hAnsi="Times New Roman" w:cs="Times New Roman" w:hint="eastAsia"/>
-          <w:sz w:val="28"/>
-          <w:szCs w:val="28"/>
-        </w:rPr>
-        <w:t>个数据点。</w:t>
+          <w:b/>
+          <w:sz w:val="28"/>
+          <w:szCs w:val="28"/>
+          <w:lang w:eastAsia="zh-CN"/>
+        </w:rPr>
+      </w:pPr>
+      <w:r>
+        <w:rPr>
+          <w:rFonts w:ascii="Times New Roman" w:eastAsia="DFKai-SB" w:hAnsi="Times New Roman" w:cs="Times New Roman" w:hint="eastAsia"/>
+          <w:b/>
+          <w:sz w:val="28"/>
+          <w:szCs w:val="28"/>
+          <w:lang w:eastAsia="zh-CN"/>
+        </w:rPr>
+        <w:t>关键代码：</w:t>
+      </w:r>
+      <w:r>
+        <w:rPr>
+          <w:rFonts w:ascii="Times New Roman" w:eastAsia="DFKai-SB" w:hAnsi="Times New Roman" w:cs="Times New Roman"/>
+          <w:b/>
+          <w:sz w:val="28"/>
+          <w:szCs w:val="28"/>
+          <w:lang w:eastAsia="zh-CN"/>
+        </w:rPr>
+        <w:t>q2_1</w:t>
+      </w:r>
+      <w:r>
+        <w:rPr>
+          <w:rFonts w:ascii="Times New Roman" w:eastAsia="DFKai-SB" w:hAnsi="Times New Roman" w:cs="Times New Roman" w:hint="eastAsia"/>
+          <w:b/>
+          <w:sz w:val="28"/>
+          <w:szCs w:val="28"/>
+          <w:lang w:eastAsia="zh-CN"/>
+        </w:rPr>
+        <w:t>.m</w:t>
       </w:r>
     </w:p>
     <w:p>
@@ -2419,55 +2265,6 @@
         <w:snapToGrid w:val="0"/>
         <w:ind w:leftChars="0" w:left="960"/>
         <w:rPr>
-          <w:rFonts w:ascii="Times New Roman" w:eastAsia="DFKai-SB" w:hAnsi="Times New Roman" w:cs="Times New Roman"/>
-          <w:sz w:val="28"/>
-          <w:szCs w:val="28"/>
-        </w:rPr>
-      </w:pPr>
-    </w:p>
-    <w:p>
-      <w:pPr>
-        <w:pStyle w:val="a3"/>
-        <w:snapToGrid w:val="0"/>
-        <w:ind w:leftChars="0" w:left="960"/>
-        <w:rPr>
-          <w:rFonts w:ascii="Times New Roman" w:eastAsia="DFKai-SB" w:hAnsi="Times New Roman" w:cs="Times New Roman"/>
-          <w:sz w:val="28"/>
-          <w:szCs w:val="28"/>
-        </w:rPr>
-      </w:pPr>
-      <w:r>
-        <w:rPr>
-          <w:rFonts w:ascii="Times New Roman" w:eastAsia="DFKai-SB" w:hAnsi="Times New Roman" w:cs="Times New Roman" w:hint="eastAsia"/>
-          <w:b/>
-          <w:sz w:val="28"/>
-          <w:szCs w:val="28"/>
-        </w:rPr>
-        <w:t>关键代码：</w:t>
-      </w:r>
-      <w:r>
-        <w:rPr>
-          <w:rFonts w:ascii="Times New Roman" w:eastAsia="DFKai-SB" w:hAnsi="Times New Roman" w:cs="Times New Roman" w:hint="eastAsia"/>
-          <w:sz w:val="28"/>
-          <w:szCs w:val="28"/>
-        </w:rPr>
-        <w:t>q7_process</w:t>
-      </w:r>
-      <w:r>
-        <w:rPr>
-          <w:rFonts w:ascii="Times New Roman" w:eastAsia="DFKai-SB" w:hAnsi="Times New Roman" w:cs="Times New Roman"/>
-          <w:sz w:val="28"/>
-          <w:szCs w:val="28"/>
-        </w:rPr>
-        <w:t>.m</w:t>
-      </w:r>
-    </w:p>
-    <w:p>
-      <w:pPr>
-        <w:pStyle w:val="a3"/>
-        <w:snapToGrid w:val="0"/>
-        <w:ind w:leftChars="0" w:left="960"/>
-        <w:rPr>
           <w:rFonts w:ascii="Times New Roman" w:eastAsia="等线" w:hAnsi="Times New Roman" w:cs="Times New Roman"/>
           <w:sz w:val="28"/>
           <w:szCs w:val="28"/>
@@ -2480,10 +2277,10 @@
           <w:lang w:eastAsia="zh-CN"/>
         </w:rPr>
         <w:drawing>
-          <wp:inline distT="0" distB="0" distL="0" distR="0" wp14:anchorId="3D811EE0" wp14:editId="720E6A01">
-            <wp:extent cx="5146040" cy="3084901"/>
-            <wp:effectExtent l="0" t="0" r="0" b="1270"/>
-            <wp:docPr id="49" name="图片 49"/>
+          <wp:inline distT="0" distB="0" distL="0" distR="0" wp14:anchorId="7725A246" wp14:editId="2AAC0C88">
+            <wp:extent cx="6047740" cy="1200776"/>
+            <wp:effectExtent l="0" t="0" r="0" b="0"/>
+            <wp:docPr id="8" name="图片 8"/>
             <wp:cNvGraphicFramePr>
               <a:graphicFrameLocks xmlns:a="http://schemas.openxmlformats.org/drawingml/2006/main" noChangeAspect="1"/>
             </wp:cNvGraphicFramePr>
@@ -2503,7 +2300,7 @@
                   <pic:spPr>
                     <a:xfrm>
                       <a:off x="0" y="0"/>
-                      <a:ext cx="5167274" cy="3097630"/>
+                      <a:ext cx="6085902" cy="1208353"/>
                     </a:xfrm>
                     <a:prstGeom prst="rect">
                       <a:avLst/>
@@ -2521,22 +2318,23 @@
         <w:pStyle w:val="a3"/>
         <w:numPr>
           <w:ilvl w:val="0"/>
-          <w:numId w:val="12"/>
+          <w:numId w:val="17"/>
         </w:numPr>
         <w:snapToGrid w:val="0"/>
         <w:ind w:leftChars="0"/>
         <w:rPr>
-          <w:rFonts w:ascii="Times New Roman" w:eastAsia="DFKai-SB" w:hAnsi="Times New Roman" w:cs="Times New Roman"/>
-          <w:sz w:val="28"/>
-          <w:szCs w:val="28"/>
-          <w:lang w:eastAsia="zh-CN"/>
-        </w:rPr>
-      </w:pPr>
-      <w:r>
-        <w:rPr>
-          <w:rFonts w:ascii="Times New Roman" w:eastAsia="DFKai-SB" w:hAnsi="Times New Roman" w:cs="Times New Roman"/>
-          <w:sz w:val="28"/>
-          <w:szCs w:val="28"/>
+          <w:rFonts w:ascii="Times New Roman" w:eastAsia="等线" w:hAnsi="Times New Roman" w:cs="Times New Roman"/>
+          <w:sz w:val="28"/>
+          <w:szCs w:val="28"/>
+          <w:lang w:eastAsia="zh-CN"/>
+        </w:rPr>
+      </w:pPr>
+      <w:r>
+        <w:rPr>
+          <w:rFonts w:ascii="Times New Roman" w:eastAsia="DFKai-SB" w:hAnsi="Times New Roman" w:cs="Times New Roman" w:hint="eastAsia"/>
+          <w:sz w:val="28"/>
+          <w:szCs w:val="28"/>
+          <w:lang w:eastAsia="zh-CN"/>
         </w:rPr>
         <w:t>第</w:t>
       </w:r>
@@ -2545,17 +2343,478 @@
           <w:rFonts w:ascii="Times New Roman" w:eastAsia="DFKai-SB" w:hAnsi="Times New Roman" w:cs="Times New Roman"/>
           <w:sz w:val="28"/>
           <w:szCs w:val="28"/>
-        </w:rPr>
-        <w:t>5</w:t>
-      </w:r>
-      <w:r>
-        <w:rPr>
-          <w:rFonts w:ascii="Times New Roman" w:eastAsia="DFKai-SB" w:hAnsi="Times New Roman" w:cs="Times New Roman"/>
-          <w:sz w:val="28"/>
-          <w:szCs w:val="28"/>
-        </w:rPr>
-        <w:t>行：完成重采样</w:t>
-      </w:r>
+          <w:lang w:eastAsia="zh-CN"/>
+        </w:rPr>
+        <w:t>6</w:t>
+      </w:r>
+      <w:r>
+        <w:rPr>
+          <w:rFonts w:ascii="Times New Roman" w:eastAsia="DFKai-SB" w:hAnsi="Times New Roman" w:cs="Times New Roman" w:hint="eastAsia"/>
+          <w:sz w:val="28"/>
+          <w:szCs w:val="28"/>
+          <w:lang w:eastAsia="zh-CN"/>
+        </w:rPr>
+        <w:t>行：</w:t>
+      </w:r>
+      <w:r>
+        <w:rPr>
+          <w:rFonts w:ascii="Times New Roman" w:eastAsia="DFKai-SB" w:hAnsi="Times New Roman" w:cs="Times New Roman" w:hint="eastAsia"/>
+          <w:sz w:val="28"/>
+          <w:szCs w:val="28"/>
+          <w:lang w:eastAsia="zh-CN"/>
+        </w:rPr>
+        <w:t>按照</w:t>
+      </w:r>
+      <w:r>
+        <w:rPr>
+          <w:rFonts w:ascii="Times New Roman" w:eastAsia="DFKai-SB" w:hAnsi="Times New Roman" w:cs="Times New Roman" w:hint="eastAsia"/>
+          <w:sz w:val="28"/>
+          <w:szCs w:val="28"/>
+          <w:lang w:eastAsia="zh-CN"/>
+        </w:rPr>
+        <w:t>DCT</w:t>
+      </w:r>
+      <w:r>
+        <w:rPr>
+          <w:rFonts w:ascii="Times New Roman" w:eastAsia="DFKai-SB" w:hAnsi="Times New Roman" w:cs="Times New Roman" w:hint="eastAsia"/>
+          <w:sz w:val="28"/>
+          <w:szCs w:val="28"/>
+          <w:lang w:eastAsia="zh-CN"/>
+        </w:rPr>
+        <w:t>的表达式生成对</w:t>
+      </w:r>
+      <w:r>
+        <w:rPr>
+          <w:rFonts w:ascii="Times New Roman" w:eastAsia="DFKai-SB" w:hAnsi="Times New Roman" w:cs="Times New Roman" w:hint="eastAsia"/>
+          <w:sz w:val="28"/>
+          <w:szCs w:val="28"/>
+          <w:lang w:eastAsia="zh-CN"/>
+        </w:rPr>
+        <w:t>N</w:t>
+      </w:r>
+      <w:r>
+        <w:rPr>
+          <w:rFonts w:ascii="Times New Roman" w:eastAsia="DFKai-SB" w:hAnsi="Times New Roman" w:cs="Times New Roman" w:hint="eastAsia"/>
+          <w:sz w:val="28"/>
+          <w:szCs w:val="28"/>
+          <w:lang w:eastAsia="zh-CN"/>
+        </w:rPr>
+        <w:t>维</w:t>
+      </w:r>
+      <w:proofErr w:type="gramStart"/>
+      <w:r>
+        <w:rPr>
+          <w:rFonts w:ascii="Times New Roman" w:eastAsia="DFKai-SB" w:hAnsi="Times New Roman" w:cs="Times New Roman" w:hint="eastAsia"/>
+          <w:sz w:val="28"/>
+          <w:szCs w:val="28"/>
+          <w:lang w:eastAsia="zh-CN"/>
+        </w:rPr>
+        <w:t>座标</w:t>
+      </w:r>
+      <w:proofErr w:type="gramEnd"/>
+      <w:r>
+        <w:rPr>
+          <w:rFonts w:ascii="Times New Roman" w:eastAsia="DFKai-SB" w:hAnsi="Times New Roman" w:cs="Times New Roman" w:hint="eastAsia"/>
+          <w:sz w:val="28"/>
+          <w:szCs w:val="28"/>
+          <w:lang w:eastAsia="zh-CN"/>
+        </w:rPr>
+        <w:t>作</w:t>
+      </w:r>
+      <w:r>
+        <w:rPr>
+          <w:rFonts w:ascii="Times New Roman" w:eastAsia="DFKai-SB" w:hAnsi="Times New Roman" w:cs="Times New Roman" w:hint="eastAsia"/>
+          <w:sz w:val="28"/>
+          <w:szCs w:val="28"/>
+          <w:lang w:eastAsia="zh-CN"/>
+        </w:rPr>
+        <w:t>DCT</w:t>
+      </w:r>
+      <w:r>
+        <w:rPr>
+          <w:rFonts w:ascii="Times New Roman" w:eastAsia="DFKai-SB" w:hAnsi="Times New Roman" w:cs="Times New Roman" w:hint="eastAsia"/>
+          <w:sz w:val="28"/>
+          <w:szCs w:val="28"/>
+          <w:lang w:eastAsia="zh-CN"/>
+        </w:rPr>
+        <w:t>变换的矩阵</w:t>
+      </w:r>
+      <w:r>
+        <w:rPr>
+          <w:rFonts w:ascii="Times New Roman" w:eastAsia="DFKai-SB" w:hAnsi="Times New Roman" w:cs="Times New Roman" w:hint="eastAsia"/>
+          <w:sz w:val="28"/>
+          <w:szCs w:val="28"/>
+          <w:lang w:eastAsia="zh-CN"/>
+        </w:rPr>
+        <w:t>。</w:t>
+      </w:r>
+    </w:p>
+    <w:p>
+      <w:pPr>
+        <w:pStyle w:val="a3"/>
+        <w:numPr>
+          <w:ilvl w:val="0"/>
+          <w:numId w:val="17"/>
+        </w:numPr>
+        <w:snapToGrid w:val="0"/>
+        <w:ind w:leftChars="0"/>
+        <w:rPr>
+          <w:rFonts w:ascii="Times New Roman" w:eastAsia="等线" w:hAnsi="Times New Roman" w:cs="Times New Roman"/>
+          <w:sz w:val="28"/>
+          <w:szCs w:val="28"/>
+          <w:lang w:eastAsia="zh-CN"/>
+        </w:rPr>
+      </w:pPr>
+      <w:r>
+        <w:rPr>
+          <w:rFonts w:ascii="Times New Roman" w:eastAsia="DFKai-SB" w:hAnsi="Times New Roman" w:cs="Times New Roman" w:hint="eastAsia"/>
+          <w:sz w:val="28"/>
+          <w:szCs w:val="28"/>
+          <w:lang w:eastAsia="zh-CN"/>
+        </w:rPr>
+        <w:t>第</w:t>
+      </w:r>
+      <w:r>
+        <w:rPr>
+          <w:rFonts w:ascii="Times New Roman" w:eastAsia="DFKai-SB" w:hAnsi="Times New Roman" w:cs="Times New Roman"/>
+          <w:sz w:val="28"/>
+          <w:szCs w:val="28"/>
+          <w:lang w:eastAsia="zh-CN"/>
+        </w:rPr>
+        <w:t>8</w:t>
+      </w:r>
+      <w:r>
+        <w:rPr>
+          <w:rFonts w:ascii="Times New Roman" w:eastAsia="DFKai-SB" w:hAnsi="Times New Roman" w:cs="Times New Roman" w:hint="eastAsia"/>
+          <w:sz w:val="28"/>
+          <w:szCs w:val="28"/>
+          <w:lang w:eastAsia="zh-CN"/>
+        </w:rPr>
+        <w:t>行：</w:t>
+      </w:r>
+      <w:r>
+        <w:rPr>
+          <w:rFonts w:ascii="Times New Roman" w:eastAsia="DFKai-SB" w:hAnsi="Times New Roman" w:cs="Times New Roman" w:hint="eastAsia"/>
+          <w:sz w:val="28"/>
+          <w:szCs w:val="28"/>
+          <w:lang w:eastAsia="zh-CN"/>
+        </w:rPr>
+        <w:t>如题要求所述，</w:t>
+      </w:r>
+      <w:r>
+        <w:rPr>
+          <w:rFonts w:ascii="Times New Roman" w:eastAsia="DFKai-SB" w:hAnsi="Times New Roman" w:cs="Times New Roman" w:hint="eastAsia"/>
+          <w:sz w:val="28"/>
+          <w:szCs w:val="28"/>
+          <w:lang w:eastAsia="zh-CN"/>
+        </w:rPr>
+        <w:t>对</w:t>
+      </w:r>
+      <w:r>
+        <w:rPr>
+          <w:rFonts w:ascii="Times New Roman" w:eastAsia="DFKai-SB" w:hAnsi="Times New Roman" w:cs="Times New Roman" w:hint="eastAsia"/>
+          <w:sz w:val="28"/>
+          <w:szCs w:val="28"/>
+          <w:lang w:eastAsia="zh-CN"/>
+        </w:rPr>
+        <w:t>8*8</w:t>
+      </w:r>
+      <w:r>
+        <w:rPr>
+          <w:rFonts w:ascii="Times New Roman" w:eastAsia="DFKai-SB" w:hAnsi="Times New Roman" w:cs="Times New Roman" w:hint="eastAsia"/>
+          <w:sz w:val="28"/>
+          <w:szCs w:val="28"/>
+          <w:lang w:eastAsia="zh-CN"/>
+        </w:rPr>
+        <w:t>的图片块，</w:t>
+      </w:r>
+      <w:r>
+        <w:rPr>
+          <w:rFonts w:ascii="Times New Roman" w:eastAsia="DFKai-SB" w:hAnsi="Times New Roman" w:cs="Times New Roman" w:hint="eastAsia"/>
+          <w:sz w:val="28"/>
+          <w:szCs w:val="28"/>
+          <w:lang w:eastAsia="zh-CN"/>
+        </w:rPr>
+        <w:t>每个像素</w:t>
+      </w:r>
+      <w:r>
+        <w:rPr>
+          <w:rFonts w:ascii="Times New Roman" w:eastAsia="DFKai-SB" w:hAnsi="Times New Roman" w:cs="Times New Roman" w:hint="eastAsia"/>
+          <w:sz w:val="28"/>
+          <w:szCs w:val="28"/>
+          <w:lang w:eastAsia="zh-CN"/>
+        </w:rPr>
+        <w:t>灰度值</w:t>
+      </w:r>
+      <w:r>
+        <w:rPr>
+          <w:rFonts w:ascii="Times New Roman" w:eastAsia="DFKai-SB" w:hAnsi="Times New Roman" w:cs="Times New Roman" w:hint="eastAsia"/>
+          <w:sz w:val="28"/>
+          <w:szCs w:val="28"/>
+          <w:lang w:eastAsia="zh-CN"/>
+        </w:rPr>
+        <w:t>减去</w:t>
+      </w:r>
+      <w:r>
+        <w:rPr>
+          <w:rFonts w:ascii="Times New Roman" w:eastAsia="DFKai-SB" w:hAnsi="Times New Roman" w:cs="Times New Roman" w:hint="eastAsia"/>
+          <w:sz w:val="28"/>
+          <w:szCs w:val="28"/>
+          <w:lang w:eastAsia="zh-CN"/>
+        </w:rPr>
+        <w:t>128</w:t>
+      </w:r>
+      <w:r>
+        <w:rPr>
+          <w:rFonts w:ascii="Times New Roman" w:eastAsia="DFKai-SB" w:hAnsi="Times New Roman" w:cs="Times New Roman" w:hint="eastAsia"/>
+          <w:sz w:val="28"/>
+          <w:szCs w:val="28"/>
+          <w:lang w:eastAsia="zh-CN"/>
+        </w:rPr>
+        <w:t>，即相当于</w:t>
+      </w:r>
+      <w:r>
+        <w:rPr>
+          <w:rFonts w:ascii="Times New Roman" w:eastAsia="DFKai-SB" w:hAnsi="Times New Roman" w:cs="Times New Roman" w:hint="eastAsia"/>
+          <w:sz w:val="28"/>
+          <w:szCs w:val="28"/>
+          <w:lang w:eastAsia="zh-CN"/>
+        </w:rPr>
+        <w:t>二维</w:t>
+      </w:r>
+      <w:r>
+        <w:rPr>
+          <w:rFonts w:ascii="Times New Roman" w:eastAsia="DFKai-SB" w:hAnsi="Times New Roman" w:cs="Times New Roman" w:hint="eastAsia"/>
+          <w:sz w:val="28"/>
+          <w:szCs w:val="28"/>
+          <w:lang w:eastAsia="zh-CN"/>
+        </w:rPr>
+        <w:t>DCT</w:t>
+      </w:r>
+      <w:r>
+        <w:rPr>
+          <w:rFonts w:ascii="Times New Roman" w:eastAsia="DFKai-SB" w:hAnsi="Times New Roman" w:cs="Times New Roman" w:hint="eastAsia"/>
+          <w:sz w:val="28"/>
+          <w:szCs w:val="28"/>
+          <w:lang w:eastAsia="zh-CN"/>
+        </w:rPr>
+        <w:t>系数的直流系数（第</w:t>
+      </w:r>
+      <w:r>
+        <w:rPr>
+          <w:rFonts w:ascii="Times New Roman" w:eastAsia="DFKai-SB" w:hAnsi="Times New Roman" w:cs="Times New Roman"/>
+          <w:sz w:val="28"/>
+          <w:szCs w:val="28"/>
+          <w:lang w:eastAsia="zh-CN"/>
+        </w:rPr>
+        <w:t>1</w:t>
+      </w:r>
+      <w:r>
+        <w:rPr>
+          <w:rFonts w:ascii="Times New Roman" w:eastAsia="DFKai-SB" w:hAnsi="Times New Roman" w:cs="Times New Roman" w:hint="eastAsia"/>
+          <w:sz w:val="28"/>
+          <w:szCs w:val="28"/>
+          <w:lang w:eastAsia="zh-CN"/>
+        </w:rPr>
+        <w:t>行第</w:t>
+      </w:r>
+      <w:r>
+        <w:rPr>
+          <w:rFonts w:ascii="Times New Roman" w:eastAsia="DFKai-SB" w:hAnsi="Times New Roman" w:cs="Times New Roman" w:hint="eastAsia"/>
+          <w:sz w:val="28"/>
+          <w:szCs w:val="28"/>
+          <w:lang w:eastAsia="zh-CN"/>
+        </w:rPr>
+        <w:t>1</w:t>
+      </w:r>
+      <w:r>
+        <w:rPr>
+          <w:rFonts w:ascii="Times New Roman" w:eastAsia="DFKai-SB" w:hAnsi="Times New Roman" w:cs="Times New Roman" w:hint="eastAsia"/>
+          <w:sz w:val="28"/>
+          <w:szCs w:val="28"/>
+          <w:lang w:eastAsia="zh-CN"/>
+        </w:rPr>
+        <w:t>列）减去</w:t>
+      </w:r>
+      <w:r>
+        <w:rPr>
+          <w:rFonts w:ascii="Times New Roman" w:eastAsia="DFKai-SB" w:hAnsi="Times New Roman" w:cs="Times New Roman" w:hint="eastAsia"/>
+          <w:sz w:val="28"/>
+          <w:szCs w:val="28"/>
+          <w:lang w:eastAsia="zh-CN"/>
+        </w:rPr>
+        <w:t>128</w:t>
+      </w:r>
+      <w:r>
+        <w:rPr>
+          <w:rFonts w:ascii="Times New Roman" w:eastAsia="DFKai-SB" w:hAnsi="Times New Roman" w:cs="Times New Roman" w:hint="eastAsia"/>
+          <w:sz w:val="28"/>
+          <w:szCs w:val="28"/>
+          <w:lang w:eastAsia="zh-CN"/>
+        </w:rPr>
+        <w:t>×</w:t>
+      </w:r>
+      <w:r>
+        <w:rPr>
+          <w:rFonts w:ascii="Times New Roman" w:eastAsia="DFKai-SB" w:hAnsi="Times New Roman" w:cs="Times New Roman" w:hint="eastAsia"/>
+          <w:sz w:val="28"/>
+          <w:szCs w:val="28"/>
+          <w:lang w:eastAsia="zh-CN"/>
+        </w:rPr>
+        <w:t>8</w:t>
+      </w:r>
+      <w:r>
+        <w:rPr>
+          <w:rFonts w:ascii="Times New Roman" w:eastAsia="DFKai-SB" w:hAnsi="Times New Roman" w:cs="Times New Roman" w:hint="eastAsia"/>
+          <w:sz w:val="28"/>
+          <w:szCs w:val="28"/>
+          <w:lang w:eastAsia="zh-CN"/>
+        </w:rPr>
+        <w:t>。</w:t>
+      </w:r>
+    </w:p>
+    <w:p>
+      <w:pPr>
+        <w:pStyle w:val="a3"/>
+        <w:numPr>
+          <w:ilvl w:val="0"/>
+          <w:numId w:val="17"/>
+        </w:numPr>
+        <w:snapToGrid w:val="0"/>
+        <w:ind w:leftChars="0"/>
+        <w:rPr>
+          <w:rFonts w:ascii="Times New Roman" w:eastAsia="等线" w:hAnsi="Times New Roman" w:cs="Times New Roman"/>
+          <w:sz w:val="28"/>
+          <w:szCs w:val="28"/>
+          <w:lang w:eastAsia="zh-CN"/>
+        </w:rPr>
+      </w:pPr>
+      <w:r>
+        <w:rPr>
+          <w:rFonts w:ascii="Times New Roman" w:eastAsia="DFKai-SB" w:hAnsi="Times New Roman" w:cs="Times New Roman" w:hint="eastAsia"/>
+          <w:sz w:val="28"/>
+          <w:szCs w:val="28"/>
+          <w:lang w:eastAsia="zh-CN"/>
+        </w:rPr>
+        <w:t>第</w:t>
+      </w:r>
+      <w:r>
+        <w:rPr>
+          <w:rFonts w:ascii="Times New Roman" w:eastAsia="DFKai-SB" w:hAnsi="Times New Roman" w:cs="Times New Roman" w:hint="eastAsia"/>
+          <w:sz w:val="28"/>
+          <w:szCs w:val="28"/>
+          <w:lang w:eastAsia="zh-CN"/>
+        </w:rPr>
+        <w:t>9</w:t>
+      </w:r>
+      <w:r>
+        <w:rPr>
+          <w:rFonts w:ascii="Times New Roman" w:eastAsia="DFKai-SB" w:hAnsi="Times New Roman" w:cs="Times New Roman" w:hint="eastAsia"/>
+          <w:sz w:val="28"/>
+          <w:szCs w:val="28"/>
+          <w:lang w:eastAsia="zh-CN"/>
+        </w:rPr>
+        <w:t>行：对处理过的</w:t>
+      </w:r>
+      <w:r>
+        <w:rPr>
+          <w:rFonts w:ascii="Times New Roman" w:eastAsia="DFKai-SB" w:hAnsi="Times New Roman" w:cs="Times New Roman" w:hint="eastAsia"/>
+          <w:sz w:val="28"/>
+          <w:szCs w:val="28"/>
+          <w:lang w:eastAsia="zh-CN"/>
+        </w:rPr>
+        <w:t>DCT</w:t>
+      </w:r>
+      <w:r>
+        <w:rPr>
+          <w:rFonts w:ascii="Times New Roman" w:eastAsia="DFKai-SB" w:hAnsi="Times New Roman" w:cs="Times New Roman" w:hint="eastAsia"/>
+          <w:sz w:val="28"/>
+          <w:szCs w:val="28"/>
+          <w:lang w:eastAsia="zh-CN"/>
+        </w:rPr>
+        <w:t>系数做</w:t>
+      </w:r>
+      <w:r>
+        <w:rPr>
+          <w:rFonts w:ascii="Times New Roman" w:eastAsia="DFKai-SB" w:hAnsi="Times New Roman" w:cs="Times New Roman" w:hint="eastAsia"/>
+          <w:sz w:val="28"/>
+          <w:szCs w:val="28"/>
+          <w:lang w:eastAsia="zh-CN"/>
+        </w:rPr>
+        <w:t>IDCT</w:t>
+      </w:r>
+      <w:r>
+        <w:rPr>
+          <w:rFonts w:ascii="Times New Roman" w:eastAsia="DFKai-SB" w:hAnsi="Times New Roman" w:cs="Times New Roman" w:hint="eastAsia"/>
+          <w:sz w:val="28"/>
+          <w:szCs w:val="28"/>
+        </w:rPr>
+        <w:t>。</w:t>
+      </w:r>
+      <w:r>
+        <w:rPr>
+          <w:rFonts w:ascii="Times New Roman" w:eastAsia="DFKai-SB" w:hAnsi="Times New Roman" w:cs="Times New Roman" w:hint="eastAsia"/>
+          <w:sz w:val="28"/>
+          <w:szCs w:val="28"/>
+          <w:lang w:eastAsia="zh-CN"/>
+        </w:rPr>
+        <w:t>以便比较</w:t>
+      </w:r>
+      <w:r>
+        <w:rPr>
+          <w:rFonts w:ascii="Times New Roman" w:eastAsia="DFKai-SB" w:hAnsi="Times New Roman" w:cs="Times New Roman" w:hint="eastAsia"/>
+          <w:sz w:val="28"/>
+          <w:szCs w:val="28"/>
+          <w:lang w:eastAsia="zh-CN"/>
+        </w:rPr>
+        <w:t>逆变换后每个像素的灰度</w:t>
+      </w:r>
+      <w:r>
+        <w:rPr>
+          <w:rFonts w:ascii="Times New Roman" w:eastAsia="DFKai-SB" w:hAnsi="Times New Roman" w:cs="Times New Roman" w:hint="eastAsia"/>
+          <w:sz w:val="28"/>
+          <w:szCs w:val="28"/>
+        </w:rPr>
+        <w:t>值</w:t>
+      </w:r>
+      <w:r>
+        <w:rPr>
+          <w:rFonts w:ascii="Times New Roman" w:eastAsia="DFKai-SB" w:hAnsi="Times New Roman" w:cs="Times New Roman" w:hint="eastAsia"/>
+          <w:sz w:val="28"/>
+          <w:szCs w:val="28"/>
+          <w:lang w:eastAsia="zh-CN"/>
+        </w:rPr>
+        <w:t>是否皆比原本少</w:t>
+      </w:r>
+      <w:r>
+        <w:rPr>
+          <w:rFonts w:ascii="Times New Roman" w:eastAsia="DFKai-SB" w:hAnsi="Times New Roman" w:cs="Times New Roman" w:hint="eastAsia"/>
+          <w:sz w:val="28"/>
+          <w:szCs w:val="28"/>
+          <w:lang w:eastAsia="zh-CN"/>
+        </w:rPr>
+        <w:t>128</w:t>
+      </w:r>
+      <w:r>
+        <w:rPr>
+          <w:rFonts w:ascii="Times New Roman" w:eastAsia="DFKai-SB" w:hAnsi="Times New Roman" w:cs="Times New Roman" w:hint="eastAsia"/>
+          <w:sz w:val="28"/>
+          <w:szCs w:val="28"/>
+        </w:rPr>
+        <w:t>。</w:t>
+      </w:r>
+    </w:p>
+    <w:p>
+      <w:pPr>
+        <w:pStyle w:val="a3"/>
+        <w:snapToGrid w:val="0"/>
+        <w:ind w:leftChars="0" w:left="1800"/>
+        <w:rPr>
+          <w:rFonts w:ascii="Times New Roman" w:eastAsia="DFKai-SB" w:hAnsi="Times New Roman" w:cs="Times New Roman"/>
+          <w:sz w:val="28"/>
+          <w:szCs w:val="28"/>
+        </w:rPr>
+      </w:pPr>
     </w:p>
     <w:p>
       <w:pPr>
@@ -2568,512 +2827,80 @@
         <w:ind w:leftChars="0"/>
         <w:rPr>
           <w:rFonts w:ascii="Times New Roman" w:eastAsia="DFKai-SB" w:hAnsi="Times New Roman" w:cs="Times New Roman"/>
-          <w:sz w:val="28"/>
-          <w:szCs w:val="28"/>
-          <w:lang w:eastAsia="zh-CN"/>
-        </w:rPr>
-      </w:pPr>
-      <w:r>
-        <w:rPr>
-          <w:rFonts w:ascii="Times New Roman" w:eastAsia="DFKai-SB" w:hAnsi="Times New Roman" w:cs="Times New Roman"/>
-          <w:sz w:val="28"/>
-          <w:szCs w:val="28"/>
-        </w:rPr>
-        <w:t>第</w:t>
-      </w:r>
-      <w:r>
-        <w:rPr>
-          <w:rFonts w:ascii="Times New Roman" w:eastAsia="DFKai-SB" w:hAnsi="Times New Roman" w:cs="Times New Roman"/>
-          <w:sz w:val="28"/>
-          <w:szCs w:val="28"/>
-        </w:rPr>
-        <w:t>7~9</w:t>
-      </w:r>
-      <w:r>
-        <w:rPr>
-          <w:rFonts w:ascii="Times New Roman" w:eastAsia="DFKai-SB" w:hAnsi="Times New Roman" w:cs="Times New Roman"/>
-          <w:sz w:val="28"/>
-          <w:szCs w:val="28"/>
-        </w:rPr>
-        <w:t>行：执行</w:t>
-      </w:r>
-      <w:r>
-        <w:rPr>
-          <w:rFonts w:ascii="Times New Roman" w:eastAsia="DFKai-SB" w:hAnsi="Times New Roman" w:cs="Times New Roman"/>
-          <w:sz w:val="28"/>
-          <w:szCs w:val="28"/>
-        </w:rPr>
-        <w:t>10</w:t>
-      </w:r>
-      <w:r>
-        <w:rPr>
-          <w:rFonts w:ascii="Times New Roman" w:eastAsia="DFKai-SB" w:hAnsi="Times New Roman" w:cs="Times New Roman"/>
-          <w:sz w:val="28"/>
-          <w:szCs w:val="28"/>
-        </w:rPr>
-        <w:t>个周期平均</w:t>
+          <w:b/>
+          <w:sz w:val="28"/>
+          <w:szCs w:val="28"/>
+          <w:lang w:eastAsia="zh-CN"/>
+        </w:rPr>
+      </w:pPr>
+      <w:r>
+        <w:rPr>
+          <w:rFonts w:ascii="Times New Roman" w:eastAsia="DFKai-SB" w:hAnsi="Times New Roman" w:cs="Times New Roman" w:hint="eastAsia"/>
+          <w:b/>
+          <w:sz w:val="28"/>
+          <w:szCs w:val="28"/>
+          <w:lang w:eastAsia="zh-CN"/>
+        </w:rPr>
+        <w:t>结果：</w:t>
+      </w:r>
+      <w:r>
+        <w:rPr>
+          <w:rFonts w:ascii="Times New Roman" w:eastAsia="DFKai-SB" w:hAnsi="Times New Roman" w:cs="Times New Roman" w:hint="eastAsia"/>
+          <w:b/>
+          <w:sz w:val="28"/>
+          <w:szCs w:val="28"/>
+          <w:lang w:eastAsia="zh-CN"/>
+        </w:rPr>
+        <w:t>成功</w:t>
+      </w:r>
+      <w:r>
+        <w:rPr>
+          <w:rFonts w:ascii="Times New Roman" w:eastAsia="DFKai-SB" w:hAnsi="Times New Roman" w:cs="Times New Roman" w:hint="eastAsia"/>
+          <w:b/>
+          <w:sz w:val="28"/>
+          <w:szCs w:val="28"/>
+          <w:lang w:eastAsia="zh-CN"/>
+        </w:rPr>
+        <w:t>。</w:t>
+      </w:r>
+      <w:r>
+        <w:rPr>
+          <w:rFonts w:ascii="Times New Roman" w:eastAsia="DFKai-SB" w:hAnsi="Times New Roman" w:cs="Times New Roman" w:hint="eastAsia"/>
+          <w:b/>
+          <w:sz w:val="28"/>
+          <w:szCs w:val="28"/>
+          <w:lang w:eastAsia="zh-CN"/>
+        </w:rPr>
+        <w:t>确实各像素灰度值皆比原本少</w:t>
+      </w:r>
+      <w:r>
+        <w:rPr>
+          <w:rFonts w:ascii="Times New Roman" w:eastAsia="DFKai-SB" w:hAnsi="Times New Roman" w:cs="Times New Roman" w:hint="eastAsia"/>
+          <w:b/>
+          <w:sz w:val="28"/>
+          <w:szCs w:val="28"/>
+          <w:lang w:eastAsia="zh-CN"/>
+        </w:rPr>
+        <w:t>128</w:t>
+      </w:r>
+      <w:r>
+        <w:rPr>
+          <w:rFonts w:ascii="Times New Roman" w:eastAsia="DFKai-SB" w:hAnsi="Times New Roman" w:cs="Times New Roman" w:hint="eastAsia"/>
+          <w:b/>
+          <w:sz w:val="28"/>
+          <w:szCs w:val="28"/>
+        </w:rPr>
+        <w:t>。</w:t>
       </w:r>
     </w:p>
     <w:p>
       <w:pPr>
         <w:pStyle w:val="a3"/>
-        <w:numPr>
-          <w:ilvl w:val="0"/>
-          <w:numId w:val="12"/>
-        </w:numPr>
         <w:snapToGrid w:val="0"/>
-        <w:ind w:leftChars="0"/>
-        <w:rPr>
-          <w:rFonts w:ascii="Times New Roman" w:eastAsia="DFKai-SB" w:hAnsi="Times New Roman" w:cs="Times New Roman"/>
-          <w:sz w:val="28"/>
-          <w:szCs w:val="28"/>
-          <w:lang w:eastAsia="zh-CN"/>
-        </w:rPr>
-      </w:pPr>
-      <w:r>
-        <w:rPr>
-          <w:rFonts w:ascii="Times New Roman" w:eastAsia="DFKai-SB" w:hAnsi="Times New Roman" w:cs="Times New Roman"/>
-          <w:sz w:val="28"/>
-          <w:szCs w:val="28"/>
-          <w:lang w:eastAsia="zh-CN"/>
-        </w:rPr>
-        <w:t>第</w:t>
-      </w:r>
-      <w:r>
-        <w:rPr>
-          <w:rFonts w:ascii="Times New Roman" w:eastAsia="DFKai-SB" w:hAnsi="Times New Roman" w:cs="Times New Roman"/>
-          <w:sz w:val="28"/>
-          <w:szCs w:val="28"/>
-          <w:lang w:eastAsia="zh-CN"/>
-        </w:rPr>
-        <w:t>11</w:t>
-      </w:r>
-      <w:r>
-        <w:rPr>
-          <w:rFonts w:ascii="Times New Roman" w:eastAsia="DFKai-SB" w:hAnsi="Times New Roman" w:cs="Times New Roman"/>
-          <w:sz w:val="28"/>
-          <w:szCs w:val="28"/>
-          <w:lang w:eastAsia="zh-CN"/>
-        </w:rPr>
-        <w:t>行：完成平均后的单周期数据延拓。</w:t>
-      </w:r>
-    </w:p>
-    <w:p>
-      <w:pPr>
-        <w:pStyle w:val="a3"/>
-        <w:numPr>
-          <w:ilvl w:val="0"/>
-          <w:numId w:val="12"/>
-        </w:numPr>
-        <w:snapToGrid w:val="0"/>
-        <w:ind w:leftChars="0"/>
-        <w:rPr>
-          <w:rFonts w:ascii="Times New Roman" w:eastAsia="DFKai-SB" w:hAnsi="Times New Roman" w:cs="Times New Roman"/>
-          <w:sz w:val="28"/>
-          <w:szCs w:val="28"/>
-          <w:lang w:eastAsia="zh-CN"/>
-        </w:rPr>
-      </w:pPr>
-      <w:r>
-        <w:rPr>
-          <w:rFonts w:ascii="Times New Roman" w:eastAsia="DFKai-SB" w:hAnsi="Times New Roman" w:cs="Times New Roman"/>
-          <w:sz w:val="28"/>
-          <w:szCs w:val="28"/>
-          <w:lang w:eastAsia="zh-CN"/>
-        </w:rPr>
-        <w:t>第</w:t>
-      </w:r>
-      <w:r>
-        <w:rPr>
-          <w:rFonts w:ascii="Times New Roman" w:eastAsia="DFKai-SB" w:hAnsi="Times New Roman" w:cs="Times New Roman"/>
-          <w:sz w:val="28"/>
-          <w:szCs w:val="28"/>
-          <w:lang w:eastAsia="zh-CN"/>
-        </w:rPr>
-        <w:t>12</w:t>
-      </w:r>
-      <w:r>
-        <w:rPr>
-          <w:rFonts w:ascii="Times New Roman" w:eastAsia="DFKai-SB" w:hAnsi="Times New Roman" w:cs="Times New Roman"/>
-          <w:sz w:val="28"/>
-          <w:szCs w:val="28"/>
-          <w:lang w:eastAsia="zh-CN"/>
-        </w:rPr>
-        <w:t>行：重采样回原本的点数。</w:t>
-      </w:r>
-    </w:p>
-    <w:p>
-      <w:pPr>
-        <w:pStyle w:val="a3"/>
-        <w:numPr>
-          <w:ilvl w:val="0"/>
-          <w:numId w:val="12"/>
-        </w:numPr>
-        <w:snapToGrid w:val="0"/>
-        <w:ind w:leftChars="0"/>
-        <w:rPr>
-          <w:rFonts w:ascii="Times New Roman" w:eastAsia="DFKai-SB" w:hAnsi="Times New Roman" w:cs="Times New Roman"/>
-          <w:sz w:val="28"/>
-          <w:szCs w:val="28"/>
-          <w:lang w:eastAsia="zh-CN"/>
-        </w:rPr>
-      </w:pPr>
-      <w:r>
-        <w:rPr>
-          <w:rFonts w:ascii="Times New Roman" w:eastAsia="DFKai-SB" w:hAnsi="Times New Roman" w:cs="Times New Roman"/>
-          <w:sz w:val="28"/>
-          <w:szCs w:val="28"/>
-        </w:rPr>
-        <w:t>第</w:t>
-      </w:r>
-      <w:r>
-        <w:rPr>
-          <w:rFonts w:ascii="Times New Roman" w:eastAsia="DFKai-SB" w:hAnsi="Times New Roman" w:cs="Times New Roman"/>
-          <w:sz w:val="28"/>
-          <w:szCs w:val="28"/>
-        </w:rPr>
-        <w:t>13</w:t>
-      </w:r>
-      <w:r>
-        <w:rPr>
-          <w:rFonts w:ascii="Times New Roman" w:eastAsia="DFKai-SB" w:hAnsi="Times New Roman" w:cs="Times New Roman"/>
-          <w:sz w:val="28"/>
-          <w:szCs w:val="28"/>
-        </w:rPr>
-        <w:t>行：将我处理的结果（</w:t>
-      </w:r>
-      <w:r>
-        <w:rPr>
-          <w:rFonts w:ascii="Times New Roman" w:eastAsia="DFKai-SB" w:hAnsi="Times New Roman" w:cs="Times New Roman"/>
-          <w:sz w:val="28"/>
-          <w:szCs w:val="28"/>
-        </w:rPr>
-        <w:t>wave2proc2</w:t>
-      </w:r>
-      <w:r>
-        <w:rPr>
-          <w:rFonts w:ascii="Times New Roman" w:eastAsia="DFKai-SB" w:hAnsi="Times New Roman" w:cs="Times New Roman"/>
-          <w:sz w:val="28"/>
-          <w:szCs w:val="28"/>
-        </w:rPr>
-        <w:t>）和预处理的结果（</w:t>
-      </w:r>
-      <w:r>
-        <w:rPr>
-          <w:rFonts w:ascii="Times New Roman" w:eastAsia="DFKai-SB" w:hAnsi="Times New Roman" w:cs="Times New Roman"/>
-          <w:sz w:val="28"/>
-          <w:szCs w:val="28"/>
-        </w:rPr>
-        <w:t>wave2proc</w:t>
-      </w:r>
-      <w:r>
-        <w:rPr>
-          <w:rFonts w:ascii="Times New Roman" w:eastAsia="DFKai-SB" w:hAnsi="Times New Roman" w:cs="Times New Roman"/>
-          <w:sz w:val="28"/>
-          <w:szCs w:val="28"/>
-        </w:rPr>
-        <w:t>）相减以比较差异。</w:t>
-      </w:r>
-    </w:p>
-    <w:p>
-      <w:pPr>
-        <w:pStyle w:val="a3"/>
-        <w:numPr>
-          <w:ilvl w:val="0"/>
-          <w:numId w:val="12"/>
-        </w:numPr>
-        <w:snapToGrid w:val="0"/>
-        <w:ind w:leftChars="0"/>
-        <w:rPr>
-          <w:rFonts w:ascii="Times New Roman" w:eastAsia="DFKai-SB" w:hAnsi="Times New Roman" w:cs="Times New Roman"/>
-          <w:sz w:val="28"/>
-          <w:szCs w:val="28"/>
-          <w:lang w:eastAsia="zh-CN"/>
-        </w:rPr>
-      </w:pPr>
-      <w:r>
-        <w:rPr>
-          <w:rFonts w:ascii="Times New Roman" w:eastAsia="DFKai-SB" w:hAnsi="Times New Roman" w:cs="Times New Roman"/>
-          <w:sz w:val="28"/>
-          <w:szCs w:val="28"/>
-          <w:lang w:eastAsia="zh-CN"/>
-        </w:rPr>
-        <w:t>第</w:t>
-      </w:r>
-      <w:r>
-        <w:rPr>
-          <w:rFonts w:ascii="Times New Roman" w:eastAsia="DFKai-SB" w:hAnsi="Times New Roman" w:cs="Times New Roman"/>
-          <w:sz w:val="28"/>
-          <w:szCs w:val="28"/>
-          <w:lang w:eastAsia="zh-CN"/>
-        </w:rPr>
-        <w:t>17~25</w:t>
-      </w:r>
-      <w:r>
-        <w:rPr>
-          <w:rFonts w:ascii="Times New Roman" w:eastAsia="DFKai-SB" w:hAnsi="Times New Roman" w:cs="Times New Roman"/>
-          <w:sz w:val="28"/>
-          <w:szCs w:val="28"/>
-          <w:lang w:eastAsia="zh-CN"/>
-        </w:rPr>
-        <w:t>行：将三个信号画在同一张图中比较。</w:t>
-      </w:r>
-    </w:p>
-    <w:p>
-      <w:pPr>
-        <w:pStyle w:val="a3"/>
-        <w:snapToGrid w:val="0"/>
-        <w:ind w:leftChars="0" w:left="960"/>
-        <w:rPr>
-          <w:rFonts w:ascii="Times New Roman" w:eastAsia="等线" w:hAnsi="Times New Roman" w:cs="Times New Roman"/>
-          <w:sz w:val="28"/>
-          <w:szCs w:val="28"/>
-          <w:lang w:eastAsia="zh-CN"/>
-        </w:rPr>
-      </w:pPr>
-    </w:p>
-    <w:p>
-      <w:pPr>
-        <w:pStyle w:val="a3"/>
-        <w:snapToGrid w:val="0"/>
-        <w:ind w:leftChars="0" w:left="960"/>
-        <w:rPr>
-          <w:rFonts w:ascii="Times New Roman" w:eastAsia="等线" w:hAnsi="Times New Roman" w:cs="Times New Roman"/>
-          <w:sz w:val="28"/>
-          <w:szCs w:val="28"/>
-          <w:lang w:eastAsia="zh-CN"/>
-        </w:rPr>
-      </w:pPr>
-    </w:p>
-    <w:p>
-      <w:pPr>
-        <w:pStyle w:val="a3"/>
-        <w:snapToGrid w:val="0"/>
-        <w:ind w:leftChars="0" w:left="960"/>
-        <w:rPr>
-          <w:rFonts w:ascii="Times New Roman" w:eastAsia="等线" w:hAnsi="Times New Roman" w:cs="Times New Roman"/>
-          <w:sz w:val="28"/>
-          <w:szCs w:val="28"/>
-          <w:lang w:eastAsia="zh-CN"/>
-        </w:rPr>
-      </w:pPr>
-    </w:p>
-    <w:p>
-      <w:pPr>
-        <w:pStyle w:val="a3"/>
-        <w:snapToGrid w:val="0"/>
-        <w:ind w:leftChars="0" w:left="960"/>
-        <w:rPr>
-          <w:rFonts w:ascii="Times New Roman" w:eastAsia="等线" w:hAnsi="Times New Roman" w:cs="Times New Roman"/>
-          <w:sz w:val="28"/>
-          <w:szCs w:val="28"/>
-          <w:lang w:eastAsia="zh-CN"/>
-        </w:rPr>
-      </w:pPr>
-    </w:p>
-    <w:p>
-      <w:pPr>
-        <w:pStyle w:val="a3"/>
-        <w:snapToGrid w:val="0"/>
-        <w:ind w:leftChars="0" w:left="960"/>
-        <w:rPr>
-          <w:rFonts w:ascii="Times New Roman" w:eastAsia="等线" w:hAnsi="Times New Roman" w:cs="Times New Roman"/>
-          <w:sz w:val="28"/>
-          <w:szCs w:val="28"/>
-          <w:lang w:eastAsia="zh-CN"/>
-        </w:rPr>
-      </w:pPr>
-    </w:p>
-    <w:p>
-      <w:pPr>
-        <w:pStyle w:val="a3"/>
-        <w:snapToGrid w:val="0"/>
-        <w:ind w:leftChars="0" w:left="960"/>
-        <w:rPr>
-          <w:rFonts w:ascii="Times New Roman" w:eastAsia="等线" w:hAnsi="Times New Roman" w:cs="Times New Roman"/>
-          <w:sz w:val="28"/>
-          <w:szCs w:val="28"/>
-          <w:lang w:eastAsia="zh-CN"/>
-        </w:rPr>
-      </w:pPr>
-    </w:p>
-    <w:p>
-      <w:pPr>
-        <w:pStyle w:val="a3"/>
-        <w:snapToGrid w:val="0"/>
-        <w:ind w:leftChars="0" w:left="960"/>
-        <w:rPr>
-          <w:rFonts w:ascii="Times New Roman" w:eastAsia="等线" w:hAnsi="Times New Roman" w:cs="Times New Roman"/>
-          <w:sz w:val="28"/>
-          <w:szCs w:val="28"/>
-          <w:lang w:eastAsia="zh-CN"/>
-        </w:rPr>
-      </w:pPr>
-    </w:p>
-    <w:p>
-      <w:pPr>
-        <w:pStyle w:val="a3"/>
-        <w:snapToGrid w:val="0"/>
-        <w:ind w:leftChars="0" w:left="960"/>
-        <w:rPr>
-          <w:rFonts w:ascii="Times New Roman" w:eastAsia="等线" w:hAnsi="Times New Roman" w:cs="Times New Roman"/>
-          <w:sz w:val="28"/>
-          <w:szCs w:val="28"/>
-          <w:lang w:eastAsia="zh-CN"/>
-        </w:rPr>
-      </w:pPr>
-    </w:p>
-    <w:p>
-      <w:pPr>
-        <w:pStyle w:val="a3"/>
-        <w:snapToGrid w:val="0"/>
-        <w:ind w:leftChars="0" w:left="960"/>
-        <w:rPr>
-          <w:rFonts w:ascii="Times New Roman" w:eastAsia="DFKai-SB" w:hAnsi="Times New Roman" w:cs="Times New Roman"/>
-          <w:b/>
-          <w:sz w:val="28"/>
-          <w:szCs w:val="28"/>
-          <w:lang w:eastAsia="zh-CN"/>
-        </w:rPr>
-      </w:pPr>
-      <w:r>
-        <w:rPr>
-          <w:rFonts w:ascii="Times New Roman" w:eastAsia="DFKai-SB" w:hAnsi="Times New Roman" w:cs="Times New Roman" w:hint="eastAsia"/>
-          <w:b/>
-          <w:sz w:val="28"/>
-          <w:szCs w:val="28"/>
-          <w:lang w:eastAsia="zh-CN"/>
-        </w:rPr>
-        <w:t>客观结果：</w:t>
-      </w:r>
-    </w:p>
-    <w:p>
-      <w:pPr>
-        <w:pStyle w:val="a3"/>
-        <w:snapToGrid w:val="0"/>
-        <w:ind w:leftChars="0" w:left="960"/>
-        <w:rPr>
-          <w:rFonts w:ascii="Times New Roman" w:eastAsia="DFKai-SB" w:hAnsi="Times New Roman" w:cs="Times New Roman"/>
-          <w:sz w:val="28"/>
-          <w:szCs w:val="28"/>
-          <w:lang w:eastAsia="zh-CN"/>
-        </w:rPr>
-      </w:pPr>
-      <w:r>
-        <w:rPr>
-          <w:rFonts w:ascii="Times New Roman" w:eastAsia="DFKai-SB" w:hAnsi="Times New Roman" w:cs="Times New Roman" w:hint="eastAsia"/>
-          <w:sz w:val="28"/>
-          <w:szCs w:val="28"/>
-          <w:lang w:eastAsia="zh-CN"/>
-        </w:rPr>
-        <w:t>其中</w:t>
-      </w:r>
-      <w:r>
-        <w:rPr>
-          <w:rFonts w:ascii="Times New Roman" w:eastAsia="DFKai-SB" w:hAnsi="Times New Roman" w:cs="Times New Roman" w:hint="eastAsia"/>
-          <w:sz w:val="28"/>
-          <w:szCs w:val="28"/>
-          <w:lang w:eastAsia="zh-CN"/>
-        </w:rPr>
-        <w:t>wave2proc</w:t>
-      </w:r>
-      <w:r>
-        <w:rPr>
-          <w:rFonts w:ascii="Times New Roman" w:eastAsia="DFKai-SB" w:hAnsi="Times New Roman" w:cs="Times New Roman" w:hint="eastAsia"/>
-          <w:sz w:val="28"/>
-          <w:szCs w:val="28"/>
-          <w:lang w:eastAsia="zh-CN"/>
-        </w:rPr>
-        <w:t>为预先处理的结果</w:t>
-      </w:r>
-    </w:p>
-    <w:p>
-      <w:pPr>
-        <w:pStyle w:val="a3"/>
-        <w:snapToGrid w:val="0"/>
-        <w:ind w:leftChars="0" w:left="960"/>
-        <w:rPr>
-          <w:rFonts w:ascii="Times New Roman" w:eastAsia="DFKai-SB" w:hAnsi="Times New Roman" w:cs="Times New Roman"/>
-          <w:sz w:val="28"/>
-          <w:szCs w:val="28"/>
-        </w:rPr>
-      </w:pPr>
-      <w:r>
-        <w:rPr>
-          <w:rFonts w:ascii="Times New Roman" w:eastAsia="DFKai-SB" w:hAnsi="Times New Roman" w:cs="Times New Roman"/>
-          <w:sz w:val="28"/>
-          <w:szCs w:val="28"/>
-        </w:rPr>
-        <w:t>w</w:t>
-      </w:r>
-      <w:r>
-        <w:rPr>
-          <w:rFonts w:ascii="Times New Roman" w:eastAsia="DFKai-SB" w:hAnsi="Times New Roman" w:cs="Times New Roman" w:hint="eastAsia"/>
-          <w:sz w:val="28"/>
-          <w:szCs w:val="28"/>
-        </w:rPr>
-        <w:t>ave2</w:t>
-      </w:r>
-      <w:r>
-        <w:rPr>
-          <w:rFonts w:ascii="Times New Roman" w:eastAsia="DFKai-SB" w:hAnsi="Times New Roman" w:cs="Times New Roman"/>
-          <w:sz w:val="28"/>
-          <w:szCs w:val="28"/>
-        </w:rPr>
-        <w:t>proc2</w:t>
-      </w:r>
-      <w:r>
-        <w:rPr>
-          <w:rFonts w:ascii="Times New Roman" w:eastAsia="DFKai-SB" w:hAnsi="Times New Roman" w:cs="Times New Roman" w:hint="eastAsia"/>
-          <w:sz w:val="28"/>
-          <w:szCs w:val="28"/>
-        </w:rPr>
-        <w:t>为本人处理的结果</w:t>
-      </w:r>
-    </w:p>
-    <w:p>
-      <w:pPr>
-        <w:pStyle w:val="a3"/>
-        <w:snapToGrid w:val="0"/>
-        <w:ind w:leftChars="0" w:left="960"/>
-        <w:rPr>
-          <w:rFonts w:ascii="Times New Roman" w:eastAsia="DFKai-SB" w:hAnsi="Times New Roman" w:cs="Times New Roman"/>
-          <w:sz w:val="28"/>
-          <w:szCs w:val="28"/>
-        </w:rPr>
-      </w:pPr>
-      <w:r>
-        <w:rPr>
-          <w:rFonts w:ascii="Times New Roman" w:eastAsia="DFKai-SB" w:hAnsi="Times New Roman" w:cs="Times New Roman"/>
-          <w:sz w:val="28"/>
-          <w:szCs w:val="28"/>
-        </w:rPr>
-        <w:t>diff</w:t>
-      </w:r>
-      <w:r>
-        <w:rPr>
-          <w:rFonts w:ascii="Times New Roman" w:eastAsia="DFKai-SB" w:hAnsi="Times New Roman" w:cs="Times New Roman" w:hint="eastAsia"/>
-          <w:sz w:val="28"/>
-          <w:szCs w:val="28"/>
-        </w:rPr>
-        <w:t xml:space="preserve"> = wave2proc2-wave2proc</w:t>
-      </w:r>
-      <w:r>
-        <w:rPr>
-          <w:rFonts w:ascii="Times New Roman" w:eastAsia="DFKai-SB" w:hAnsi="Times New Roman" w:cs="Times New Roman" w:hint="eastAsia"/>
-          <w:sz w:val="28"/>
-          <w:szCs w:val="28"/>
-        </w:rPr>
-        <w:t>为两者之差</w:t>
-      </w:r>
-    </w:p>
-    <w:p>
-      <w:pPr>
-        <w:pStyle w:val="a3"/>
-        <w:snapToGrid w:val="0"/>
-        <w:ind w:leftChars="0" w:left="960"/>
-        <w:rPr>
-          <w:rFonts w:ascii="Times New Roman" w:eastAsia="等线" w:hAnsi="Times New Roman" w:cs="Times New Roman"/>
+        <w:ind w:leftChars="0" w:left="1380"/>
+        <w:rPr>
+          <w:rFonts w:ascii="Times New Roman" w:eastAsia="DFKai-SB" w:hAnsi="Times New Roman" w:cs="Times New Roman" w:hint="eastAsia"/>
+          <w:b/>
           <w:sz w:val="28"/>
           <w:szCs w:val="28"/>
           <w:lang w:eastAsia="zh-CN"/>
@@ -3084,12 +2911,11 @@
           <w:noProof/>
           <w:lang w:eastAsia="zh-CN"/>
         </w:rPr>
-        <w:lastRenderedPageBreak/>
         <w:drawing>
-          <wp:inline distT="0" distB="0" distL="0" distR="0" wp14:anchorId="1C929A55" wp14:editId="4AE8B01E">
-            <wp:extent cx="5003800" cy="3853377"/>
-            <wp:effectExtent l="0" t="0" r="6350" b="0"/>
-            <wp:docPr id="48" name="图片 48"/>
+          <wp:inline distT="0" distB="0" distL="0" distR="0" wp14:anchorId="1D785624" wp14:editId="60524941">
+            <wp:extent cx="4540250" cy="1647642"/>
+            <wp:effectExtent l="0" t="0" r="0" b="0"/>
+            <wp:docPr id="7" name="图片 7"/>
             <wp:cNvGraphicFramePr>
               <a:graphicFrameLocks xmlns:a="http://schemas.openxmlformats.org/drawingml/2006/main" noChangeAspect="1"/>
             </wp:cNvGraphicFramePr>
@@ -3109,7 +2935,7 @@
                   <pic:spPr>
                     <a:xfrm>
                       <a:off x="0" y="0"/>
-                      <a:ext cx="5016377" cy="3863062"/>
+                      <a:ext cx="4557973" cy="1654074"/>
                     </a:xfrm>
                     <a:prstGeom prst="rect">
                       <a:avLst/>
@@ -3125,256 +2951,818 @@
     <w:p>
       <w:pPr>
         <w:pStyle w:val="a3"/>
+        <w:numPr>
+          <w:ilvl w:val="1"/>
+          <w:numId w:val="1"/>
+        </w:numPr>
         <w:snapToGrid w:val="0"/>
-        <w:ind w:leftChars="0" w:left="960"/>
-        <w:jc w:val="center"/>
-        <w:rPr>
-          <w:rFonts w:ascii="Times New Roman" w:hAnsi="Times New Roman" w:cs="Times New Roman"/>
-          <w:sz w:val="28"/>
-          <w:szCs w:val="28"/>
-          <w:lang w:eastAsia="zh-CN"/>
-        </w:rPr>
-      </w:pPr>
-      <w:r>
-        <w:rPr>
-          <mc:AlternateContent>
-            <mc:Choice Requires="w16se">
-              <w:rFonts w:ascii="Times New Roman" w:eastAsia="仿宋" w:hAnsi="Times New Roman" w:cs="Times New Roman"/>
-            </mc:Choice>
-            <mc:Fallback>
-              <w:rFonts w:ascii="Segoe UI Emoji" w:eastAsia="Segoe UI Emoji" w:hAnsi="Segoe UI Emoji" w:cs="Segoe UI Emoji"/>
-            </mc:Fallback>
-          </mc:AlternateContent>
-          <w:b/>
-          <w:sz w:val="28"/>
-          <w:szCs w:val="28"/>
-        </w:rPr>
-        <mc:AlternateContent>
-          <mc:Choice Requires="w16se">
-            <w16se:symEx w16se:font="Segoe UI Emoji" w16se:char="25B2"/>
-          </mc:Choice>
-          <mc:Fallback>
-            <w:t>▲</w:t>
-          </mc:Fallback>
-        </mc:AlternateContent>
-      </w:r>
-      <w:r>
-        <w:rPr>
-          <w:rFonts w:ascii="Times New Roman" w:eastAsia="仿宋" w:hAnsi="Times New Roman" w:cs="Times New Roman" w:hint="eastAsia"/>
-          <w:b/>
-          <w:sz w:val="28"/>
-          <w:szCs w:val="28"/>
-          <w:lang w:eastAsia="zh-CN"/>
-        </w:rPr>
-        <w:t>图</w:t>
-      </w:r>
-      <w:r>
-        <w:rPr>
-          <w:rFonts w:ascii="Times New Roman" w:eastAsia="仿宋" w:hAnsi="Times New Roman" w:cs="Times New Roman"/>
-          <w:b/>
-          <w:sz w:val="28"/>
-          <w:szCs w:val="28"/>
-          <w:lang w:eastAsia="zh-CN"/>
-        </w:rPr>
-        <w:t>7</w:t>
-      </w:r>
-      <w:r>
-        <w:rPr>
-          <w:rFonts w:ascii="Times New Roman" w:eastAsia="仿宋" w:hAnsi="Times New Roman" w:cs="Times New Roman"/>
-          <w:b/>
-          <w:sz w:val="28"/>
-          <w:szCs w:val="28"/>
-          <w:lang w:eastAsia="zh-CN"/>
-        </w:rPr>
-        <w:t>：</w:t>
-      </w:r>
-      <w:r>
-        <w:rPr>
-          <w:rFonts w:ascii="Times New Roman" w:eastAsia="仿宋" w:hAnsi="Times New Roman" w:cs="Times New Roman"/>
-          <w:b/>
-          <w:sz w:val="28"/>
-          <w:szCs w:val="28"/>
-          <w:lang w:eastAsia="zh-CN"/>
-        </w:rPr>
-        <w:t>wave2proc</w:t>
-      </w:r>
-      <w:r>
-        <w:rPr>
-          <w:rFonts w:ascii="Times New Roman" w:eastAsia="仿宋" w:hAnsi="Times New Roman" w:cs="Times New Roman"/>
-          <w:b/>
-          <w:sz w:val="28"/>
-          <w:szCs w:val="28"/>
-          <w:lang w:eastAsia="zh-CN"/>
-        </w:rPr>
-        <w:t>的</w:t>
-      </w:r>
-      <w:r>
-        <w:rPr>
-          <w:rFonts w:ascii="Times New Roman" w:eastAsia="仿宋" w:hAnsi="Times New Roman" w:cs="Times New Roman" w:hint="eastAsia"/>
-          <w:b/>
-          <w:sz w:val="28"/>
-          <w:szCs w:val="28"/>
-          <w:lang w:eastAsia="zh-CN"/>
-        </w:rPr>
-        <w:t>时域波形</w:t>
+        <w:ind w:leftChars="0"/>
+        <w:rPr>
+          <w:rFonts w:ascii="Times New Roman" w:eastAsia="DFKai-SB" w:hAnsi="Times New Roman" w:cs="Times New Roman"/>
+          <w:sz w:val="28"/>
+          <w:szCs w:val="28"/>
+          <w:lang w:eastAsia="zh-CN"/>
+        </w:rPr>
+      </w:pPr>
+      <w:r>
+        <w:rPr>
+          <w:rFonts w:ascii="Times New Roman" w:eastAsia="DFKai-SB" w:hAnsi="Times New Roman" w:cs="Times New Roman" w:hint="eastAsia"/>
+          <w:sz w:val="28"/>
+          <w:szCs w:val="28"/>
+          <w:lang w:eastAsia="zh-CN"/>
+        </w:rPr>
+        <w:t>本题的目标于上一题已经实现，本处</w:t>
+      </w:r>
+      <w:proofErr w:type="gramStart"/>
+      <w:r>
+        <w:rPr>
+          <w:rFonts w:ascii="Times New Roman" w:eastAsia="DFKai-SB" w:hAnsi="Times New Roman" w:cs="Times New Roman" w:hint="eastAsia"/>
+          <w:sz w:val="28"/>
+          <w:szCs w:val="28"/>
+          <w:lang w:eastAsia="zh-CN"/>
+        </w:rPr>
+        <w:t>仅比较</w:t>
+      </w:r>
+      <w:proofErr w:type="gramEnd"/>
+      <w:r>
+        <w:rPr>
+          <w:rFonts w:ascii="Times New Roman" w:eastAsia="DFKai-SB" w:hAnsi="Times New Roman" w:cs="Times New Roman" w:hint="eastAsia"/>
+          <w:sz w:val="28"/>
+          <w:szCs w:val="28"/>
+          <w:lang w:eastAsia="zh-CN"/>
+        </w:rPr>
+        <w:t>与系统自带函数运算结果是否相同</w:t>
+      </w:r>
+      <w:r>
+        <w:rPr>
+          <w:rFonts w:ascii="Times New Roman" w:eastAsia="DFKai-SB" w:hAnsi="Times New Roman" w:cs="Times New Roman" w:hint="eastAsia"/>
+          <w:sz w:val="28"/>
+          <w:szCs w:val="28"/>
+          <w:lang w:eastAsia="zh-CN"/>
+        </w:rPr>
+        <w:t>。</w:t>
       </w:r>
     </w:p>
     <w:p>
       <w:pPr>
         <w:pStyle w:val="a3"/>
+        <w:numPr>
+          <w:ilvl w:val="0"/>
+          <w:numId w:val="12"/>
+        </w:numPr>
         <w:snapToGrid w:val="0"/>
-        <w:ind w:leftChars="0" w:left="960"/>
-        <w:rPr>
-          <w:rFonts w:ascii="Times New Roman" w:eastAsia="等线" w:hAnsi="Times New Roman" w:cs="Times New Roman"/>
-          <w:sz w:val="28"/>
-          <w:szCs w:val="28"/>
-          <w:lang w:eastAsia="zh-CN"/>
-        </w:rPr>
-      </w:pPr>
-      <w:r>
-        <w:rPr>
-          <w:rFonts w:ascii="Times New Roman" w:eastAsia="DFKai-SB" w:hAnsi="Times New Roman" w:cs="Times New Roman" w:hint="eastAsia"/>
-          <w:b/>
-          <w:sz w:val="28"/>
-          <w:szCs w:val="28"/>
-          <w:lang w:eastAsia="zh-CN"/>
-        </w:rPr>
-        <w:t>主观解释</w:t>
-      </w:r>
-      <w:r>
-        <w:rPr>
-          <w:rFonts w:ascii="Times New Roman" w:eastAsia="DFKai-SB" w:hAnsi="Times New Roman" w:cs="Times New Roman" w:hint="eastAsia"/>
-          <w:b/>
-          <w:sz w:val="28"/>
-          <w:szCs w:val="28"/>
-          <w:lang w:eastAsia="zh-CN"/>
-        </w:rPr>
-        <w:t>：</w:t>
-      </w:r>
-      <w:r>
-        <w:rPr>
-          <w:rFonts w:ascii="Times New Roman" w:eastAsia="DFKai-SB" w:hAnsi="Times New Roman" w:cs="Times New Roman" w:hint="eastAsia"/>
-          <w:sz w:val="28"/>
-          <w:szCs w:val="28"/>
-          <w:lang w:eastAsia="zh-CN"/>
-        </w:rPr>
-        <w:t>可以见到</w:t>
-      </w:r>
-      <w:r>
-        <w:rPr>
-          <w:rFonts w:ascii="Times New Roman" w:eastAsia="DFKai-SB" w:hAnsi="Times New Roman" w:cs="Times New Roman" w:hint="eastAsia"/>
-          <w:sz w:val="28"/>
-          <w:szCs w:val="28"/>
-          <w:lang w:eastAsia="zh-CN"/>
-        </w:rPr>
-        <w:t>两者</w:t>
-      </w:r>
-      <w:r>
-        <w:rPr>
-          <w:rFonts w:ascii="Times New Roman" w:eastAsia="DFKai-SB" w:hAnsi="Times New Roman" w:cs="Times New Roman" w:hint="eastAsia"/>
-          <w:sz w:val="28"/>
-          <w:szCs w:val="28"/>
-          <w:lang w:eastAsia="zh-CN"/>
-        </w:rPr>
-        <w:t>几乎吻合，惟在每个周期的一开始（峰值部分）有差异较大之处。</w:t>
-      </w:r>
-      <w:r>
-        <w:rPr>
-          <w:rFonts w:ascii="Times New Roman" w:eastAsia="DFKai-SB" w:hAnsi="Times New Roman" w:cs="Times New Roman" w:hint="eastAsia"/>
-          <w:sz w:val="28"/>
-          <w:szCs w:val="28"/>
-          <w:lang w:eastAsia="zh-CN"/>
-        </w:rPr>
-        <w:t>推测是因为</w:t>
-      </w:r>
-      <w:r>
-        <w:rPr>
-          <w:rFonts w:ascii="Times New Roman" w:eastAsia="DFKai-SB" w:hAnsi="Times New Roman" w:cs="Times New Roman" w:hint="eastAsia"/>
-          <w:sz w:val="28"/>
-          <w:szCs w:val="28"/>
-          <w:lang w:eastAsia="zh-CN"/>
-        </w:rPr>
-        <w:t>我使用的</w:t>
-      </w:r>
-      <w:r>
-        <w:rPr>
-          <w:rFonts w:ascii="Times New Roman" w:eastAsia="DFKai-SB" w:hAnsi="Times New Roman" w:cs="Times New Roman" w:hint="eastAsia"/>
-          <w:sz w:val="28"/>
-          <w:szCs w:val="28"/>
-          <w:lang w:eastAsia="zh-CN"/>
-        </w:rPr>
-        <w:t>resample</w:t>
-      </w:r>
-      <w:r>
-        <w:rPr>
-          <w:rFonts w:ascii="Times New Roman" w:eastAsia="DFKai-SB" w:hAnsi="Times New Roman" w:cs="Times New Roman" w:hint="eastAsia"/>
-          <w:sz w:val="28"/>
-          <w:szCs w:val="28"/>
-          <w:lang w:eastAsia="zh-CN"/>
-        </w:rPr>
-        <w:t>的函数</w:t>
-      </w:r>
-      <w:r>
-        <w:rPr>
-          <w:rFonts w:ascii="Times New Roman" w:eastAsia="DFKai-SB" w:hAnsi="Times New Roman" w:cs="Times New Roman" w:hint="eastAsia"/>
-          <w:sz w:val="28"/>
-          <w:szCs w:val="28"/>
-          <w:lang w:eastAsia="zh-CN"/>
-        </w:rPr>
-        <w:t>先</w:t>
-      </w:r>
-      <w:r>
-        <w:rPr>
-          <w:rFonts w:ascii="Times New Roman" w:eastAsia="DFKai-SB" w:hAnsi="Times New Roman" w:cs="Times New Roman" w:hint="eastAsia"/>
-          <w:sz w:val="28"/>
-          <w:szCs w:val="28"/>
-          <w:lang w:eastAsia="zh-CN"/>
-        </w:rPr>
-        <w:t>插值</w:t>
-      </w:r>
-      <w:r>
-        <w:rPr>
-          <w:rFonts w:ascii="Times New Roman" w:eastAsia="DFKai-SB" w:hAnsi="Times New Roman" w:cs="Times New Roman" w:hint="eastAsia"/>
-          <w:sz w:val="28"/>
-          <w:szCs w:val="28"/>
-          <w:lang w:eastAsia="zh-CN"/>
-        </w:rPr>
-        <w:t>再舍入</w:t>
-      </w:r>
-      <w:r>
-        <w:rPr>
-          <w:rFonts w:ascii="Times New Roman" w:eastAsia="DFKai-SB" w:hAnsi="Times New Roman" w:cs="Times New Roman" w:hint="eastAsia"/>
-          <w:sz w:val="28"/>
-          <w:szCs w:val="28"/>
-          <w:lang w:eastAsia="zh-CN"/>
-        </w:rPr>
-        <w:t>的方式</w:t>
-      </w:r>
-      <w:r>
-        <w:rPr>
-          <w:rFonts w:ascii="Times New Roman" w:eastAsia="DFKai-SB" w:hAnsi="Times New Roman" w:cs="Times New Roman" w:hint="eastAsia"/>
-          <w:sz w:val="28"/>
-          <w:szCs w:val="28"/>
-          <w:lang w:eastAsia="zh-CN"/>
-        </w:rPr>
-        <w:t>造成了与原信号的一些差异。</w:t>
+        <w:ind w:leftChars="0"/>
+        <w:rPr>
+          <w:rFonts w:ascii="Times New Roman" w:eastAsia="DFKai-SB" w:hAnsi="Times New Roman" w:cs="Times New Roman" w:hint="eastAsia"/>
+          <w:b/>
+          <w:sz w:val="28"/>
+          <w:szCs w:val="28"/>
+          <w:lang w:eastAsia="zh-CN"/>
+        </w:rPr>
+      </w:pPr>
+      <w:r>
+        <w:rPr>
+          <w:rFonts w:ascii="Times New Roman" w:eastAsia="DFKai-SB" w:hAnsi="Times New Roman" w:cs="Times New Roman" w:hint="eastAsia"/>
+          <w:b/>
+          <w:sz w:val="28"/>
+          <w:szCs w:val="28"/>
+          <w:lang w:eastAsia="zh-CN"/>
+        </w:rPr>
+        <w:t>关键代码：</w:t>
+      </w:r>
+      <w:r>
+        <w:rPr>
+          <w:rFonts w:ascii="Times New Roman" w:eastAsia="DFKai-SB" w:hAnsi="Times New Roman" w:cs="Times New Roman"/>
+          <w:b/>
+          <w:sz w:val="28"/>
+          <w:szCs w:val="28"/>
+          <w:lang w:eastAsia="zh-CN"/>
+        </w:rPr>
+        <w:t>q2_</w:t>
+      </w:r>
+      <w:r>
+        <w:rPr>
+          <w:rFonts w:ascii="Times New Roman" w:eastAsia="DFKai-SB" w:hAnsi="Times New Roman" w:cs="Times New Roman"/>
+          <w:b/>
+          <w:sz w:val="28"/>
+          <w:szCs w:val="28"/>
+          <w:lang w:eastAsia="zh-CN"/>
+        </w:rPr>
+        <w:t>2</w:t>
+      </w:r>
+      <w:r>
+        <w:rPr>
+          <w:rFonts w:ascii="Times New Roman" w:eastAsia="DFKai-SB" w:hAnsi="Times New Roman" w:cs="Times New Roman" w:hint="eastAsia"/>
+          <w:b/>
+          <w:sz w:val="28"/>
+          <w:szCs w:val="28"/>
+          <w:lang w:eastAsia="zh-CN"/>
+        </w:rPr>
+        <w:t>.m</w:t>
+      </w:r>
+      <w:r>
+        <w:rPr>
+          <w:rFonts w:ascii="Times New Roman" w:eastAsia="DFKai-SB" w:hAnsi="Times New Roman" w:cs="Times New Roman" w:hint="eastAsia"/>
+          <w:b/>
+          <w:sz w:val="28"/>
+          <w:szCs w:val="28"/>
+          <w:lang w:eastAsia="zh-CN"/>
+        </w:rPr>
+        <w:t>（代码</w:t>
+      </w:r>
+      <w:r>
+        <w:rPr>
+          <w:rFonts w:ascii="Times New Roman" w:eastAsia="DFKai-SB" w:hAnsi="Times New Roman" w:cs="Times New Roman" w:hint="eastAsia"/>
+          <w:b/>
+          <w:sz w:val="28"/>
+          <w:szCs w:val="28"/>
+        </w:rPr>
+        <w:t>附于附件中，此处从略）</w:t>
       </w:r>
     </w:p>
     <w:p>
       <w:pPr>
+        <w:pStyle w:val="a3"/>
+        <w:numPr>
+          <w:ilvl w:val="0"/>
+          <w:numId w:val="17"/>
+        </w:numPr>
         <w:snapToGrid w:val="0"/>
-        <w:rPr>
-          <w:rFonts w:ascii="Times New Roman" w:eastAsia="等线" w:hAnsi="Times New Roman" w:cs="Times New Roman"/>
-          <w:b/>
-          <w:sz w:val="28"/>
-          <w:szCs w:val="28"/>
-          <w:lang w:eastAsia="zh-CN"/>
-        </w:rPr>
-      </w:pPr>
+        <w:ind w:leftChars="0"/>
+        <w:rPr>
+          <w:rFonts w:ascii="Times New Roman" w:eastAsia="等线" w:hAnsi="Times New Roman" w:cs="Times New Roman" w:hint="eastAsia"/>
+          <w:sz w:val="28"/>
+          <w:szCs w:val="28"/>
+          <w:lang w:eastAsia="zh-CN"/>
+        </w:rPr>
+      </w:pPr>
+      <w:r>
+        <w:rPr>
+          <w:rFonts w:ascii="Times New Roman" w:eastAsia="DFKai-SB" w:hAnsi="Times New Roman" w:cs="Times New Roman" w:hint="eastAsia"/>
+          <w:sz w:val="28"/>
+          <w:szCs w:val="28"/>
+          <w:lang w:eastAsia="zh-CN"/>
+        </w:rPr>
+        <w:t>第</w:t>
+      </w:r>
+      <w:r>
+        <w:rPr>
+          <w:rFonts w:ascii="Times New Roman" w:eastAsia="DFKai-SB" w:hAnsi="Times New Roman" w:cs="Times New Roman"/>
+          <w:sz w:val="28"/>
+          <w:szCs w:val="28"/>
+          <w:lang w:eastAsia="zh-CN"/>
+        </w:rPr>
+        <w:t>7~9</w:t>
+      </w:r>
+      <w:r>
+        <w:rPr>
+          <w:rFonts w:ascii="Times New Roman" w:eastAsia="DFKai-SB" w:hAnsi="Times New Roman" w:cs="Times New Roman" w:hint="eastAsia"/>
+          <w:sz w:val="28"/>
+          <w:szCs w:val="28"/>
+          <w:lang w:eastAsia="zh-CN"/>
+        </w:rPr>
+        <w:t>行：</w:t>
+      </w:r>
+      <w:r>
+        <w:rPr>
+          <w:rFonts w:ascii="Times New Roman" w:eastAsia="DFKai-SB" w:hAnsi="Times New Roman" w:cs="Times New Roman" w:hint="eastAsia"/>
+          <w:sz w:val="28"/>
+          <w:szCs w:val="28"/>
+          <w:lang w:eastAsia="zh-CN"/>
+        </w:rPr>
+        <w:t>分别按自己矩阵计算，再按</w:t>
+      </w:r>
+      <w:proofErr w:type="spellStart"/>
+      <w:r>
+        <w:rPr>
+          <w:rFonts w:ascii="Times New Roman" w:eastAsia="DFKai-SB" w:hAnsi="Times New Roman" w:cs="Times New Roman" w:hint="eastAsia"/>
+          <w:sz w:val="28"/>
+          <w:szCs w:val="28"/>
+          <w:lang w:eastAsia="zh-CN"/>
+        </w:rPr>
+        <w:t>matlab</w:t>
+      </w:r>
+      <w:proofErr w:type="spellEnd"/>
+      <w:r>
+        <w:rPr>
+          <w:rFonts w:ascii="Times New Roman" w:eastAsia="DFKai-SB" w:hAnsi="Times New Roman" w:cs="Times New Roman" w:hint="eastAsia"/>
+          <w:sz w:val="28"/>
+          <w:szCs w:val="28"/>
+          <w:lang w:eastAsia="zh-CN"/>
+        </w:rPr>
+        <w:t>的库函数计算，再将两者计算之差输出至命令行中</w:t>
+      </w:r>
+      <w:r>
+        <w:rPr>
+          <w:rFonts w:ascii="Times New Roman" w:eastAsia="DFKai-SB" w:hAnsi="Times New Roman" w:cs="Times New Roman" w:hint="eastAsia"/>
+          <w:sz w:val="28"/>
+          <w:szCs w:val="28"/>
+          <w:lang w:eastAsia="zh-CN"/>
+        </w:rPr>
+        <w:t>。</w:t>
+      </w:r>
     </w:p>
     <w:p>
       <w:pPr>
+        <w:pStyle w:val="a3"/>
+        <w:numPr>
+          <w:ilvl w:val="0"/>
+          <w:numId w:val="12"/>
+        </w:numPr>
         <w:snapToGrid w:val="0"/>
+        <w:ind w:leftChars="0"/>
+        <w:rPr>
+          <w:rFonts w:ascii="Times New Roman" w:eastAsia="DFKai-SB" w:hAnsi="Times New Roman" w:cs="Times New Roman"/>
+          <w:b/>
+          <w:sz w:val="28"/>
+          <w:szCs w:val="28"/>
+          <w:lang w:eastAsia="zh-CN"/>
+        </w:rPr>
+      </w:pPr>
+      <w:r>
+        <w:rPr>
+          <w:rFonts w:ascii="Times New Roman" w:eastAsia="DFKai-SB" w:hAnsi="Times New Roman" w:cs="Times New Roman" w:hint="eastAsia"/>
+          <w:b/>
+          <w:sz w:val="28"/>
+          <w:szCs w:val="28"/>
+          <w:lang w:eastAsia="zh-CN"/>
+        </w:rPr>
+        <w:t>结果：</w:t>
+      </w:r>
+      <w:r>
+        <w:rPr>
+          <w:rFonts w:ascii="Times New Roman" w:eastAsia="DFKai-SB" w:hAnsi="Times New Roman" w:cs="Times New Roman" w:hint="eastAsia"/>
+          <w:b/>
+          <w:sz w:val="28"/>
+          <w:szCs w:val="28"/>
+          <w:lang w:eastAsia="zh-CN"/>
+        </w:rPr>
+        <w:t>两者之差小于</w:t>
+      </w:r>
+      <w:r>
+        <w:rPr>
+          <w:rFonts w:ascii="Times New Roman" w:eastAsia="DFKai-SB" w:hAnsi="Times New Roman" w:cs="Times New Roman"/>
+          <w:b/>
+          <w:position w:val="-13"/>
+          <w:sz w:val="28"/>
+          <w:szCs w:val="28"/>
+          <w:lang w:eastAsia="zh-CN"/>
+        </w:rPr>
+        <w:object w:dxaOrig="1062" w:dyaOrig="421">
+          <v:shape id="_x0000_i1032" type="#_x0000_t75" style="width:53pt;height:21pt" o:ole="">
+            <v:imagedata r:id="rId16" o:title=""/>
+          </v:shape>
+          <o:OLEObject Type="Embed" ProgID="Equation.AxMath" ShapeID="_x0000_i1032" DrawAspect="Content" ObjectID="_1630314077" r:id="rId17"/>
+        </w:object>
+      </w:r>
+      <w:r>
+        <w:rPr>
+          <w:rFonts w:ascii="Times New Roman" w:eastAsia="DFKai-SB" w:hAnsi="Times New Roman" w:cs="Times New Roman" w:hint="eastAsia"/>
+          <w:b/>
+          <w:sz w:val="28"/>
+          <w:szCs w:val="28"/>
+          <w:lang w:eastAsia="zh-CN"/>
+        </w:rPr>
+        <w:t>，可视为数值计算产生的舍入等误差</w:t>
+      </w:r>
+      <w:r>
+        <w:rPr>
+          <w:rFonts w:ascii="Times New Roman" w:eastAsia="DFKai-SB" w:hAnsi="Times New Roman" w:cs="Times New Roman" w:hint="eastAsia"/>
+          <w:b/>
+          <w:sz w:val="28"/>
+          <w:szCs w:val="28"/>
+          <w:lang w:eastAsia="zh-CN"/>
+        </w:rPr>
+        <w:t>。</w:t>
+      </w:r>
+    </w:p>
+    <w:p>
+      <w:pPr>
+        <w:pStyle w:val="a3"/>
+        <w:snapToGrid w:val="0"/>
+        <w:ind w:leftChars="0" w:left="1380"/>
+        <w:rPr>
+          <w:rFonts w:ascii="Times New Roman" w:eastAsia="DFKai-SB" w:hAnsi="Times New Roman" w:cs="Times New Roman" w:hint="eastAsia"/>
+          <w:b/>
+          <w:sz w:val="28"/>
+          <w:szCs w:val="28"/>
+          <w:lang w:eastAsia="zh-CN"/>
+        </w:rPr>
+      </w:pPr>
+      <w:r>
+        <w:rPr>
+          <w:noProof/>
+          <w:lang w:eastAsia="zh-CN"/>
+        </w:rPr>
+        <w:drawing>
+          <wp:inline distT="0" distB="0" distL="0" distR="0" wp14:anchorId="182ECDEF" wp14:editId="4A616A2F">
+            <wp:extent cx="4542790" cy="1469595"/>
+            <wp:effectExtent l="0" t="0" r="0" b="0"/>
+            <wp:docPr id="13" name="图片 13"/>
+            <wp:cNvGraphicFramePr>
+              <a:graphicFrameLocks xmlns:a="http://schemas.openxmlformats.org/drawingml/2006/main" noChangeAspect="1"/>
+            </wp:cNvGraphicFramePr>
+            <a:graphic xmlns:a="http://schemas.openxmlformats.org/drawingml/2006/main">
+              <a:graphicData uri="http://schemas.openxmlformats.org/drawingml/2006/picture">
+                <pic:pic xmlns:pic="http://schemas.openxmlformats.org/drawingml/2006/picture">
+                  <pic:nvPicPr>
+                    <pic:cNvPr id="1" name=""/>
+                    <pic:cNvPicPr/>
+                  </pic:nvPicPr>
+                  <pic:blipFill>
+                    <a:blip r:embed="rId18"/>
+                    <a:stretch>
+                      <a:fillRect/>
+                    </a:stretch>
+                  </pic:blipFill>
+                  <pic:spPr>
+                    <a:xfrm>
+                      <a:off x="0" y="0"/>
+                      <a:ext cx="4548426" cy="1471418"/>
+                    </a:xfrm>
+                    <a:prstGeom prst="rect">
+                      <a:avLst/>
+                    </a:prstGeom>
+                  </pic:spPr>
+                </pic:pic>
+              </a:graphicData>
+            </a:graphic>
+          </wp:inline>
+        </w:drawing>
+      </w:r>
+    </w:p>
+    <w:p>
+      <w:pPr>
+        <w:pStyle w:val="a3"/>
+        <w:numPr>
+          <w:ilvl w:val="1"/>
+          <w:numId w:val="1"/>
+        </w:numPr>
+        <w:snapToGrid w:val="0"/>
+        <w:ind w:leftChars="0"/>
+        <w:rPr>
+          <w:rFonts w:ascii="Times New Roman" w:eastAsia="DFKai-SB" w:hAnsi="Times New Roman" w:cs="Times New Roman"/>
+          <w:sz w:val="28"/>
+          <w:szCs w:val="28"/>
+          <w:lang w:eastAsia="zh-CN"/>
+        </w:rPr>
+      </w:pPr>
+      <w:r>
+        <w:rPr>
+          <w:rFonts w:ascii="Times New Roman" w:eastAsia="DFKai-SB" w:hAnsi="Times New Roman" w:cs="Times New Roman" w:hint="eastAsia"/>
+          <w:b/>
+          <w:sz w:val="28"/>
+          <w:szCs w:val="28"/>
+          <w:lang w:eastAsia="zh-CN"/>
+        </w:rPr>
+        <w:lastRenderedPageBreak/>
+        <w:t xml:space="preserve"> </w:t>
+      </w:r>
+      <w:r>
+        <w:rPr>
+          <w:rFonts w:ascii="Times New Roman" w:eastAsia="DFKai-SB" w:hAnsi="Times New Roman" w:cs="Times New Roman" w:hint="eastAsia"/>
+          <w:sz w:val="28"/>
+          <w:szCs w:val="28"/>
+          <w:lang w:eastAsia="zh-CN"/>
+        </w:rPr>
+        <w:t>DCT</w:t>
+      </w:r>
+      <w:r>
+        <w:rPr>
+          <w:rFonts w:ascii="Times New Roman" w:eastAsia="DFKai-SB" w:hAnsi="Times New Roman" w:cs="Times New Roman" w:hint="eastAsia"/>
+          <w:sz w:val="28"/>
+          <w:szCs w:val="28"/>
+          <w:lang w:eastAsia="zh-CN"/>
+        </w:rPr>
+        <w:t>系数</w:t>
+      </w:r>
+      <w:r>
+        <w:rPr>
+          <w:rFonts w:ascii="Times New Roman" w:eastAsia="DFKai-SB" w:hAnsi="Times New Roman" w:cs="Times New Roman" w:hint="eastAsia"/>
+          <w:sz w:val="28"/>
+          <w:szCs w:val="28"/>
+          <w:lang w:eastAsia="zh-CN"/>
+        </w:rPr>
+        <w:t>(1)</w:t>
+      </w:r>
+      <w:r>
+        <w:rPr>
+          <w:rFonts w:ascii="Times New Roman" w:eastAsia="DFKai-SB" w:hAnsi="Times New Roman" w:cs="Times New Roman" w:hint="eastAsia"/>
+          <w:sz w:val="28"/>
+          <w:szCs w:val="28"/>
+          <w:lang w:eastAsia="zh-CN"/>
+        </w:rPr>
+        <w:t>偏左上方为直流分量、</w:t>
+      </w:r>
+      <w:r>
+        <w:rPr>
+          <w:rFonts w:ascii="Times New Roman" w:eastAsia="DFKai-SB" w:hAnsi="Times New Roman" w:cs="Times New Roman" w:hint="eastAsia"/>
+          <w:sz w:val="28"/>
+          <w:szCs w:val="28"/>
+          <w:lang w:eastAsia="zh-CN"/>
+        </w:rPr>
+        <w:t>(2)</w:t>
+      </w:r>
+      <w:r>
+        <w:rPr>
+          <w:rFonts w:ascii="Times New Roman" w:eastAsia="DFKai-SB" w:hAnsi="Times New Roman" w:cs="Times New Roman" w:hint="eastAsia"/>
+          <w:sz w:val="28"/>
+          <w:szCs w:val="28"/>
+          <w:lang w:eastAsia="zh-CN"/>
+        </w:rPr>
+        <w:t>偏左下方为竖直方向快速振荡的分量、</w:t>
+      </w:r>
+      <w:r>
+        <w:rPr>
+          <w:rFonts w:ascii="Times New Roman" w:eastAsia="DFKai-SB" w:hAnsi="Times New Roman" w:cs="Times New Roman" w:hint="eastAsia"/>
+          <w:sz w:val="28"/>
+          <w:szCs w:val="28"/>
+          <w:lang w:eastAsia="zh-CN"/>
+        </w:rPr>
+        <w:t>(3)</w:t>
+      </w:r>
+      <w:r>
+        <w:rPr>
+          <w:rFonts w:ascii="Times New Roman" w:eastAsia="DFKai-SB" w:hAnsi="Times New Roman" w:cs="Times New Roman" w:hint="eastAsia"/>
+          <w:sz w:val="28"/>
+          <w:szCs w:val="28"/>
+          <w:lang w:eastAsia="zh-CN"/>
+        </w:rPr>
+        <w:t>偏右上方为水平方向快速振荡的分量、</w:t>
+      </w:r>
+      <w:r>
+        <w:rPr>
+          <w:rFonts w:ascii="Times New Roman" w:eastAsia="DFKai-SB" w:hAnsi="Times New Roman" w:cs="Times New Roman" w:hint="eastAsia"/>
+          <w:sz w:val="28"/>
+          <w:szCs w:val="28"/>
+          <w:lang w:eastAsia="zh-CN"/>
+        </w:rPr>
+        <w:t>(4)</w:t>
+      </w:r>
+      <w:r>
+        <w:rPr>
+          <w:rFonts w:ascii="Times New Roman" w:eastAsia="DFKai-SB" w:hAnsi="Times New Roman" w:cs="Times New Roman" w:hint="eastAsia"/>
+          <w:sz w:val="28"/>
+          <w:szCs w:val="28"/>
+          <w:lang w:eastAsia="zh-CN"/>
+        </w:rPr>
+        <w:t>偏右下方为水平、竖直方向</w:t>
+      </w:r>
+      <w:proofErr w:type="gramStart"/>
+      <w:r>
+        <w:rPr>
+          <w:rFonts w:ascii="Times New Roman" w:eastAsia="DFKai-SB" w:hAnsi="Times New Roman" w:cs="Times New Roman" w:hint="eastAsia"/>
+          <w:sz w:val="28"/>
+          <w:szCs w:val="28"/>
+          <w:lang w:eastAsia="zh-CN"/>
+        </w:rPr>
+        <w:t>皆快速</w:t>
+      </w:r>
+      <w:proofErr w:type="gramEnd"/>
+      <w:r>
+        <w:rPr>
+          <w:rFonts w:ascii="Times New Roman" w:eastAsia="DFKai-SB" w:hAnsi="Times New Roman" w:cs="Times New Roman" w:hint="eastAsia"/>
+          <w:sz w:val="28"/>
+          <w:szCs w:val="28"/>
+          <w:lang w:eastAsia="zh-CN"/>
+        </w:rPr>
+        <w:t>振荡的分量。</w:t>
+      </w:r>
+    </w:p>
+    <w:p>
+      <w:pPr>
+        <w:pStyle w:val="a3"/>
+        <w:numPr>
+          <w:ilvl w:val="0"/>
+          <w:numId w:val="19"/>
+        </w:numPr>
+        <w:snapToGrid w:val="0"/>
+        <w:ind w:leftChars="0"/>
+        <w:rPr>
+          <w:rFonts w:ascii="Times New Roman" w:eastAsia="DFKai-SB" w:hAnsi="Times New Roman" w:cs="Times New Roman"/>
+          <w:sz w:val="28"/>
+          <w:szCs w:val="28"/>
+          <w:lang w:eastAsia="zh-CN"/>
+        </w:rPr>
+      </w:pPr>
+      <w:r>
+        <w:rPr>
+          <w:rFonts w:ascii="Times New Roman" w:eastAsia="DFKai-SB" w:hAnsi="Times New Roman" w:cs="Times New Roman" w:hint="eastAsia"/>
+          <w:sz w:val="28"/>
+          <w:szCs w:val="28"/>
+          <w:lang w:eastAsia="zh-CN"/>
+        </w:rPr>
+        <w:t>将</w:t>
+      </w:r>
+      <w:r>
+        <w:rPr>
+          <w:rFonts w:ascii="Times New Roman" w:eastAsia="DFKai-SB" w:hAnsi="Times New Roman" w:cs="Times New Roman" w:hint="eastAsia"/>
+          <w:sz w:val="28"/>
+          <w:szCs w:val="28"/>
+          <w:lang w:eastAsia="zh-CN"/>
+        </w:rPr>
+        <w:t>DCT</w:t>
+      </w:r>
+      <w:r>
+        <w:rPr>
+          <w:rFonts w:ascii="Times New Roman" w:eastAsia="DFKai-SB" w:hAnsi="Times New Roman" w:cs="Times New Roman" w:hint="eastAsia"/>
+          <w:sz w:val="28"/>
+          <w:szCs w:val="28"/>
+          <w:lang w:eastAsia="zh-CN"/>
+        </w:rPr>
+        <w:t>后</w:t>
+      </w:r>
+      <w:r>
+        <w:rPr>
+          <w:rFonts w:ascii="Times New Roman" w:eastAsia="DFKai-SB" w:hAnsi="Times New Roman" w:cs="Times New Roman" w:hint="eastAsia"/>
+          <w:sz w:val="28"/>
+          <w:szCs w:val="28"/>
+          <w:lang w:eastAsia="zh-CN"/>
+        </w:rPr>
+        <w:t>的</w:t>
+      </w:r>
+      <w:r>
+        <w:rPr>
+          <w:rFonts w:ascii="Times New Roman" w:eastAsia="DFKai-SB" w:hAnsi="Times New Roman" w:cs="Times New Roman" w:hint="eastAsia"/>
+          <w:sz w:val="28"/>
+          <w:szCs w:val="28"/>
+          <w:lang w:eastAsia="zh-CN"/>
+        </w:rPr>
+        <w:t>系数</w:t>
+      </w:r>
+      <w:r>
+        <w:rPr>
+          <w:rFonts w:ascii="Times New Roman" w:eastAsia="DFKai-SB" w:hAnsi="Times New Roman" w:cs="Times New Roman" w:hint="eastAsia"/>
+          <w:sz w:val="28"/>
+          <w:szCs w:val="28"/>
+          <w:lang w:eastAsia="zh-CN"/>
+        </w:rPr>
+        <w:t>前</w:t>
+      </w:r>
+      <w:r>
+        <w:rPr>
+          <w:rFonts w:ascii="Times New Roman" w:eastAsia="DFKai-SB" w:hAnsi="Times New Roman" w:cs="Times New Roman" w:hint="eastAsia"/>
+          <w:sz w:val="28"/>
+          <w:szCs w:val="28"/>
+          <w:lang w:eastAsia="zh-CN"/>
+        </w:rPr>
+        <w:t>四列置</w:t>
+      </w:r>
+      <w:r>
+        <w:rPr>
+          <w:rFonts w:ascii="Times New Roman" w:eastAsia="DFKai-SB" w:hAnsi="Times New Roman" w:cs="Times New Roman" w:hint="eastAsia"/>
+          <w:sz w:val="28"/>
+          <w:szCs w:val="28"/>
+          <w:lang w:eastAsia="zh-CN"/>
+        </w:rPr>
+        <w:t>0</w:t>
+      </w:r>
+      <w:r>
+        <w:rPr>
+          <w:rFonts w:ascii="Times New Roman" w:eastAsia="DFKai-SB" w:hAnsi="Times New Roman" w:cs="Times New Roman" w:hint="eastAsia"/>
+          <w:sz w:val="28"/>
+          <w:szCs w:val="28"/>
+          <w:lang w:eastAsia="zh-CN"/>
+        </w:rPr>
+        <w:t>，影响的</w:t>
+      </w:r>
+      <w:r>
+        <w:rPr>
+          <w:rFonts w:ascii="Times New Roman" w:eastAsia="DFKai-SB" w:hAnsi="Times New Roman" w:cs="Times New Roman" w:hint="eastAsia"/>
+          <w:sz w:val="28"/>
+          <w:szCs w:val="28"/>
+          <w:lang w:eastAsia="zh-CN"/>
+        </w:rPr>
+        <w:t>主要为如上所述的</w:t>
+      </w:r>
+      <w:r>
+        <w:rPr>
+          <w:rFonts w:ascii="Times New Roman" w:eastAsia="DFKai-SB" w:hAnsi="Times New Roman" w:cs="Times New Roman" w:hint="eastAsia"/>
+          <w:sz w:val="28"/>
+          <w:szCs w:val="28"/>
+          <w:lang w:eastAsia="zh-CN"/>
+        </w:rPr>
+        <w:t>(1)(2)</w:t>
+      </w:r>
+      <w:r>
+        <w:rPr>
+          <w:rFonts w:ascii="Times New Roman" w:eastAsia="DFKai-SB" w:hAnsi="Times New Roman" w:cs="Times New Roman" w:hint="eastAsia"/>
+          <w:sz w:val="28"/>
+          <w:szCs w:val="28"/>
+          <w:lang w:eastAsia="zh-CN"/>
+        </w:rPr>
+        <w:t>部分，</w:t>
+      </w:r>
+      <w:r>
+        <w:rPr>
+          <w:rFonts w:ascii="Times New Roman" w:eastAsia="DFKai-SB" w:hAnsi="Times New Roman" w:cs="Times New Roman" w:hint="eastAsia"/>
+          <w:sz w:val="28"/>
+          <w:szCs w:val="28"/>
+          <w:lang w:eastAsia="zh-CN"/>
+        </w:rPr>
+        <w:t>直流分量变为</w:t>
+      </w:r>
+      <w:r>
+        <w:rPr>
+          <w:rFonts w:ascii="Times New Roman" w:eastAsia="DFKai-SB" w:hAnsi="Times New Roman" w:cs="Times New Roman" w:hint="eastAsia"/>
+          <w:sz w:val="28"/>
+          <w:szCs w:val="28"/>
+          <w:lang w:eastAsia="zh-CN"/>
+        </w:rPr>
+        <w:t>0</w:t>
+      </w:r>
+      <w:r>
+        <w:rPr>
+          <w:rFonts w:ascii="Times New Roman" w:eastAsia="DFKai-SB" w:hAnsi="Times New Roman" w:cs="Times New Roman" w:hint="eastAsia"/>
+          <w:sz w:val="28"/>
+          <w:szCs w:val="28"/>
+          <w:lang w:eastAsia="zh-CN"/>
+        </w:rPr>
+        <w:t>，使得处理后的图像黯淡许多</w:t>
+      </w:r>
+      <w:r>
+        <w:rPr>
+          <w:rFonts w:ascii="Times New Roman" w:eastAsia="DFKai-SB" w:hAnsi="Times New Roman" w:cs="Times New Roman" w:hint="eastAsia"/>
+          <w:sz w:val="28"/>
+          <w:szCs w:val="28"/>
+          <w:lang w:eastAsia="zh-CN"/>
+        </w:rPr>
+        <w:t>；竖直方向的轮</w:t>
+      </w:r>
+      <w:r>
+        <w:rPr>
+          <w:rFonts w:ascii="Times New Roman" w:eastAsia="DFKai-SB" w:hAnsi="Times New Roman" w:cs="Times New Roman" w:hint="eastAsia"/>
+          <w:sz w:val="28"/>
+          <w:szCs w:val="28"/>
+        </w:rPr>
+        <w:t>廓，亦不如原图明显。</w:t>
+      </w:r>
+    </w:p>
+    <w:p>
+      <w:pPr>
+        <w:pStyle w:val="a3"/>
+        <w:numPr>
+          <w:ilvl w:val="0"/>
+          <w:numId w:val="19"/>
+        </w:numPr>
+        <w:snapToGrid w:val="0"/>
+        <w:ind w:leftChars="0"/>
+        <w:rPr>
+          <w:rFonts w:ascii="Times New Roman" w:eastAsia="DFKai-SB" w:hAnsi="Times New Roman" w:cs="Times New Roman" w:hint="eastAsia"/>
+          <w:sz w:val="28"/>
+          <w:szCs w:val="28"/>
+          <w:lang w:eastAsia="zh-CN"/>
+        </w:rPr>
+      </w:pPr>
+      <w:r>
+        <w:rPr>
+          <w:rFonts w:ascii="Times New Roman" w:eastAsia="DFKai-SB" w:hAnsi="Times New Roman" w:cs="Times New Roman" w:hint="eastAsia"/>
+          <w:sz w:val="28"/>
+          <w:szCs w:val="28"/>
+          <w:lang w:eastAsia="zh-CN"/>
+        </w:rPr>
+        <w:t>将</w:t>
+      </w:r>
+      <w:r>
+        <w:rPr>
+          <w:rFonts w:ascii="Times New Roman" w:eastAsia="DFKai-SB" w:hAnsi="Times New Roman" w:cs="Times New Roman" w:hint="eastAsia"/>
+          <w:sz w:val="28"/>
+          <w:szCs w:val="28"/>
+          <w:lang w:eastAsia="zh-CN"/>
+        </w:rPr>
+        <w:t>DCT</w:t>
+      </w:r>
+      <w:r>
+        <w:rPr>
+          <w:rFonts w:ascii="Times New Roman" w:eastAsia="DFKai-SB" w:hAnsi="Times New Roman" w:cs="Times New Roman" w:hint="eastAsia"/>
+          <w:sz w:val="28"/>
+          <w:szCs w:val="28"/>
+          <w:lang w:eastAsia="zh-CN"/>
+        </w:rPr>
+        <w:t>后的系数的后四列系置</w:t>
+      </w:r>
+      <w:r>
+        <w:rPr>
+          <w:rFonts w:ascii="Times New Roman" w:eastAsia="DFKai-SB" w:hAnsi="Times New Roman" w:cs="Times New Roman" w:hint="eastAsia"/>
+          <w:sz w:val="28"/>
+          <w:szCs w:val="28"/>
+          <w:lang w:eastAsia="zh-CN"/>
+        </w:rPr>
+        <w:t>0</w:t>
+      </w:r>
+      <w:r>
+        <w:rPr>
+          <w:rFonts w:ascii="Times New Roman" w:eastAsia="DFKai-SB" w:hAnsi="Times New Roman" w:cs="Times New Roman" w:hint="eastAsia"/>
+          <w:sz w:val="28"/>
+          <w:szCs w:val="28"/>
+          <w:lang w:eastAsia="zh-CN"/>
+        </w:rPr>
+        <w:t>，影响的主要为如上所述的</w:t>
+      </w:r>
+      <w:r>
+        <w:rPr>
+          <w:rFonts w:ascii="Times New Roman" w:eastAsia="DFKai-SB" w:hAnsi="Times New Roman" w:cs="Times New Roman" w:hint="eastAsia"/>
+          <w:sz w:val="28"/>
+          <w:szCs w:val="28"/>
+          <w:lang w:eastAsia="zh-CN"/>
+        </w:rPr>
+        <w:t>(3)(4)</w:t>
+      </w:r>
+      <w:r>
+        <w:rPr>
+          <w:rFonts w:ascii="Times New Roman" w:eastAsia="DFKai-SB" w:hAnsi="Times New Roman" w:cs="Times New Roman" w:hint="eastAsia"/>
+          <w:sz w:val="28"/>
+          <w:szCs w:val="28"/>
+        </w:rPr>
+        <w:t>部分，由于</w:t>
+      </w:r>
+      <w:bookmarkStart w:id="0" w:name="_GoBack"/>
+      <w:bookmarkEnd w:id="0"/>
+    </w:p>
+    <w:p>
+      <w:pPr>
+        <w:pStyle w:val="a3"/>
+        <w:numPr>
+          <w:ilvl w:val="1"/>
+          <w:numId w:val="1"/>
+        </w:numPr>
+        <w:snapToGrid w:val="0"/>
+        <w:ind w:leftChars="0"/>
+        <w:rPr>
+          <w:rFonts w:ascii="Times New Roman" w:eastAsia="DFKai-SB" w:hAnsi="Times New Roman" w:cs="Times New Roman" w:hint="eastAsia"/>
+          <w:b/>
+          <w:sz w:val="28"/>
+          <w:szCs w:val="28"/>
+          <w:lang w:eastAsia="zh-CN"/>
+        </w:rPr>
+      </w:pPr>
+      <w:r>
+        <w:rPr>
+          <w:rFonts w:ascii="Times New Roman" w:eastAsia="DFKai-SB" w:hAnsi="Times New Roman" w:cs="Times New Roman"/>
+          <w:b/>
+          <w:sz w:val="28"/>
+          <w:szCs w:val="28"/>
+          <w:lang w:eastAsia="zh-CN"/>
+        </w:rPr>
+        <w:t xml:space="preserve"> </w:t>
+      </w:r>
+    </w:p>
+    <w:p>
+      <w:pPr>
+        <w:snapToGrid w:val="0"/>
+        <w:rPr>
+          <w:rFonts w:ascii="Times New Roman" w:eastAsia="等线" w:hAnsi="Times New Roman" w:cs="Times New Roman" w:hint="eastAsia"/>
+          <w:b/>
+          <w:sz w:val="28"/>
+          <w:szCs w:val="28"/>
+          <w:lang w:eastAsia="zh-CN"/>
+        </w:rPr>
+      </w:pPr>
+      <w:r>
+        <w:rPr>
+          <w:noProof/>
+          <w:lang w:eastAsia="zh-CN"/>
+        </w:rPr>
+        <w:drawing>
+          <wp:inline distT="0" distB="0" distL="0" distR="0" wp14:anchorId="1AC8CB7B" wp14:editId="586FB24E">
+            <wp:extent cx="6715259" cy="1555750"/>
+            <wp:effectExtent l="0" t="0" r="9525" b="6350"/>
+            <wp:docPr id="15" name="图片 15"/>
+            <wp:cNvGraphicFramePr>
+              <a:graphicFrameLocks xmlns:a="http://schemas.openxmlformats.org/drawingml/2006/main" noChangeAspect="1"/>
+            </wp:cNvGraphicFramePr>
+            <a:graphic xmlns:a="http://schemas.openxmlformats.org/drawingml/2006/main">
+              <a:graphicData uri="http://schemas.openxmlformats.org/drawingml/2006/picture">
+                <pic:pic xmlns:pic="http://schemas.openxmlformats.org/drawingml/2006/picture">
+                  <pic:nvPicPr>
+                    <pic:cNvPr id="1" name=""/>
+                    <pic:cNvPicPr/>
+                  </pic:nvPicPr>
+                  <pic:blipFill>
+                    <a:blip r:embed="rId19"/>
+                    <a:stretch>
+                      <a:fillRect/>
+                    </a:stretch>
+                  </pic:blipFill>
+                  <pic:spPr>
+                    <a:xfrm>
+                      <a:off x="0" y="0"/>
+                      <a:ext cx="6727118" cy="1558497"/>
+                    </a:xfrm>
+                    <a:prstGeom prst="rect">
+                      <a:avLst/>
+                    </a:prstGeom>
+                  </pic:spPr>
+                </pic:pic>
+              </a:graphicData>
+            </a:graphic>
+          </wp:inline>
+        </w:drawing>
+      </w:r>
+    </w:p>
+    <w:p>
+      <w:pPr>
+        <w:snapToGrid w:val="0"/>
         <w:rPr>
           <w:rFonts w:ascii="Times New Roman" w:eastAsia="等线" w:hAnsi="Times New Roman" w:cs="Times New Roman"/>
           <w:b/>
@@ -3383,6 +3771,47 @@
           <w:lang w:eastAsia="zh-CN"/>
         </w:rPr>
       </w:pPr>
+      <w:r>
+        <w:rPr>
+          <w:noProof/>
+          <w:lang w:eastAsia="zh-CN"/>
+        </w:rPr>
+        <w:drawing>
+          <wp:inline distT="0" distB="0" distL="0" distR="0" wp14:anchorId="67F3A875" wp14:editId="248E6471">
+            <wp:extent cx="6479540" cy="1680845"/>
+            <wp:effectExtent l="0" t="0" r="0" b="0"/>
+            <wp:docPr id="16" name="图片 16"/>
+            <wp:cNvGraphicFramePr>
+              <a:graphicFrameLocks xmlns:a="http://schemas.openxmlformats.org/drawingml/2006/main" noChangeAspect="1"/>
+            </wp:cNvGraphicFramePr>
+            <a:graphic xmlns:a="http://schemas.openxmlformats.org/drawingml/2006/main">
+              <a:graphicData uri="http://schemas.openxmlformats.org/drawingml/2006/picture">
+                <pic:pic xmlns:pic="http://schemas.openxmlformats.org/drawingml/2006/picture">
+                  <pic:nvPicPr>
+                    <pic:cNvPr id="1" name=""/>
+                    <pic:cNvPicPr/>
+                  </pic:nvPicPr>
+                  <pic:blipFill>
+                    <a:blip r:embed="rId20"/>
+                    <a:stretch>
+                      <a:fillRect/>
+                    </a:stretch>
+                  </pic:blipFill>
+                  <pic:spPr>
+                    <a:xfrm>
+                      <a:off x="0" y="0"/>
+                      <a:ext cx="6479540" cy="1680845"/>
+                    </a:xfrm>
+                    <a:prstGeom prst="rect">
+                      <a:avLst/>
+                    </a:prstGeom>
+                  </pic:spPr>
+                </pic:pic>
+              </a:graphicData>
+            </a:graphic>
+          </wp:inline>
+        </w:drawing>
+      </w:r>
     </w:p>
     <w:p>
       <w:pPr>
@@ -4799,7 +5228,7 @@
                     <pic:cNvPicPr/>
                   </pic:nvPicPr>
                   <pic:blipFill>
-                    <a:blip r:embed="rId16"/>
+                    <a:blip r:embed="rId21"/>
                     <a:stretch>
                       <a:fillRect/>
                     </a:stretch>
@@ -4982,7 +5411,7 @@
                     <pic:cNvPicPr/>
                   </pic:nvPicPr>
                   <pic:blipFill>
-                    <a:blip r:embed="rId17"/>
+                    <a:blip r:embed="rId22"/>
                     <a:stretch>
                       <a:fillRect/>
                     </a:stretch>
@@ -6159,7 +6588,7 @@
                     <pic:cNvPicPr/>
                   </pic:nvPicPr>
                   <pic:blipFill>
-                    <a:blip r:embed="rId18"/>
+                    <a:blip r:embed="rId23"/>
                     <a:stretch>
                       <a:fillRect/>
                     </a:stretch>
@@ -7523,7 +7952,7 @@
                     <pic:cNvPicPr/>
                   </pic:nvPicPr>
                   <pic:blipFill>
-                    <a:blip r:embed="rId19"/>
+                    <a:blip r:embed="rId24"/>
                     <a:stretch>
                       <a:fillRect/>
                     </a:stretch>
@@ -7662,7 +8091,7 @@
                     <pic:cNvPicPr/>
                   </pic:nvPicPr>
                   <pic:blipFill>
-                    <a:blip r:embed="rId20"/>
+                    <a:blip r:embed="rId25"/>
                     <a:stretch>
                       <a:fillRect/>
                     </a:stretch>
@@ -7771,8 +8200,8 @@
       </w:pPr>
     </w:p>
     <w:sectPr>
-      <w:headerReference w:type="default" r:id="rId21"/>
-      <w:footerReference w:type="default" r:id="rId22"/>
+      <w:headerReference w:type="default" r:id="rId26"/>
+      <w:footerReference w:type="default" r:id="rId27"/>
       <w:pgSz w:w="11906" w:h="16838"/>
       <w:pgMar w:top="851" w:right="851" w:bottom="851" w:left="851" w:header="851" w:footer="992" w:gutter="0"/>
       <w:cols w:space="425"/>
@@ -7845,7 +8274,7 @@
         <w:sz w:val="24"/>
         <w:lang w:val="zh-TW"/>
       </w:rPr>
-      <w:t>4</w:t>
+      <w:t>7</w:t>
     </w:r>
     <w:r>
       <w:rPr>
@@ -9157,7 +9586,7 @@
   <w:abstractNum w:abstractNumId="12" w15:restartNumberingAfterBreak="0">
     <w:nsid w:val="57F755C9"/>
     <w:multiLevelType w:val="hybridMultilevel"/>
-    <w:tmpl w:val="F38281EC"/>
+    <w:tmpl w:val="E42E6FA8"/>
     <w:lvl w:ilvl="0" w:tplc="04090001">
       <w:start w:val="1"/>
       <w:numFmt w:val="bullet"/>
@@ -9268,6 +9697,119 @@
     </w:lvl>
   </w:abstractNum>
   <w:abstractNum w:abstractNumId="13" w15:restartNumberingAfterBreak="0">
+    <w:nsid w:val="5BA87867"/>
+    <w:multiLevelType w:val="hybridMultilevel"/>
+    <w:tmpl w:val="B31840D2"/>
+    <w:lvl w:ilvl="0" w:tplc="0409000D">
+      <w:start w:val="1"/>
+      <w:numFmt w:val="bullet"/>
+      <w:lvlText w:val=""/>
+      <w:lvlJc w:val="left"/>
+      <w:pPr>
+        <w:ind w:left="1380" w:hanging="420"/>
+      </w:pPr>
+      <w:rPr>
+        <w:rFonts w:ascii="Wingdings" w:hAnsi="Wingdings" w:hint="default"/>
+      </w:rPr>
+    </w:lvl>
+    <w:lvl w:ilvl="1" w:tplc="04090003" w:tentative="1">
+      <w:start w:val="1"/>
+      <w:numFmt w:val="bullet"/>
+      <w:lvlText w:val=""/>
+      <w:lvlJc w:val="left"/>
+      <w:pPr>
+        <w:ind w:left="1800" w:hanging="420"/>
+      </w:pPr>
+      <w:rPr>
+        <w:rFonts w:ascii="Wingdings" w:hAnsi="Wingdings" w:hint="default"/>
+      </w:rPr>
+    </w:lvl>
+    <w:lvl w:ilvl="2" w:tplc="04090005" w:tentative="1">
+      <w:start w:val="1"/>
+      <w:numFmt w:val="bullet"/>
+      <w:lvlText w:val=""/>
+      <w:lvlJc w:val="left"/>
+      <w:pPr>
+        <w:ind w:left="2220" w:hanging="420"/>
+      </w:pPr>
+      <w:rPr>
+        <w:rFonts w:ascii="Wingdings" w:hAnsi="Wingdings" w:hint="default"/>
+      </w:rPr>
+    </w:lvl>
+    <w:lvl w:ilvl="3" w:tplc="04090001" w:tentative="1">
+      <w:start w:val="1"/>
+      <w:numFmt w:val="bullet"/>
+      <w:lvlText w:val=""/>
+      <w:lvlJc w:val="left"/>
+      <w:pPr>
+        <w:ind w:left="2640" w:hanging="420"/>
+      </w:pPr>
+      <w:rPr>
+        <w:rFonts w:ascii="Wingdings" w:hAnsi="Wingdings" w:hint="default"/>
+      </w:rPr>
+    </w:lvl>
+    <w:lvl w:ilvl="4" w:tplc="04090003" w:tentative="1">
+      <w:start w:val="1"/>
+      <w:numFmt w:val="bullet"/>
+      <w:lvlText w:val=""/>
+      <w:lvlJc w:val="left"/>
+      <w:pPr>
+        <w:ind w:left="3060" w:hanging="420"/>
+      </w:pPr>
+      <w:rPr>
+        <w:rFonts w:ascii="Wingdings" w:hAnsi="Wingdings" w:hint="default"/>
+      </w:rPr>
+    </w:lvl>
+    <w:lvl w:ilvl="5" w:tplc="04090005" w:tentative="1">
+      <w:start w:val="1"/>
+      <w:numFmt w:val="bullet"/>
+      <w:lvlText w:val=""/>
+      <w:lvlJc w:val="left"/>
+      <w:pPr>
+        <w:ind w:left="3480" w:hanging="420"/>
+      </w:pPr>
+      <w:rPr>
+        <w:rFonts w:ascii="Wingdings" w:hAnsi="Wingdings" w:hint="default"/>
+      </w:rPr>
+    </w:lvl>
+    <w:lvl w:ilvl="6" w:tplc="04090001" w:tentative="1">
+      <w:start w:val="1"/>
+      <w:numFmt w:val="bullet"/>
+      <w:lvlText w:val=""/>
+      <w:lvlJc w:val="left"/>
+      <w:pPr>
+        <w:ind w:left="3900" w:hanging="420"/>
+      </w:pPr>
+      <w:rPr>
+        <w:rFonts w:ascii="Wingdings" w:hAnsi="Wingdings" w:hint="default"/>
+      </w:rPr>
+    </w:lvl>
+    <w:lvl w:ilvl="7" w:tplc="04090003" w:tentative="1">
+      <w:start w:val="1"/>
+      <w:numFmt w:val="bullet"/>
+      <w:lvlText w:val=""/>
+      <w:lvlJc w:val="left"/>
+      <w:pPr>
+        <w:ind w:left="4320" w:hanging="420"/>
+      </w:pPr>
+      <w:rPr>
+        <w:rFonts w:ascii="Wingdings" w:hAnsi="Wingdings" w:hint="default"/>
+      </w:rPr>
+    </w:lvl>
+    <w:lvl w:ilvl="8" w:tplc="04090005" w:tentative="1">
+      <w:start w:val="1"/>
+      <w:numFmt w:val="bullet"/>
+      <w:lvlText w:val=""/>
+      <w:lvlJc w:val="left"/>
+      <w:pPr>
+        <w:ind w:left="4740" w:hanging="420"/>
+      </w:pPr>
+      <w:rPr>
+        <w:rFonts w:ascii="Wingdings" w:hAnsi="Wingdings" w:hint="default"/>
+      </w:rPr>
+    </w:lvl>
+  </w:abstractNum>
+  <w:abstractNum w:abstractNumId="14" w15:restartNumberingAfterBreak="0">
     <w:nsid w:val="662866FD"/>
     <w:multiLevelType w:val="hybridMultilevel"/>
     <w:tmpl w:val="9B9C1E1E"/>
@@ -9353,7 +9895,7 @@
       </w:pPr>
     </w:lvl>
   </w:abstractNum>
-  <w:abstractNum w:abstractNumId="14" w15:restartNumberingAfterBreak="0">
+  <w:abstractNum w:abstractNumId="15" w15:restartNumberingAfterBreak="0">
     <w:nsid w:val="70985553"/>
     <w:multiLevelType w:val="hybridMultilevel"/>
     <w:tmpl w:val="375AE0F6"/>
@@ -9466,7 +10008,7 @@
       </w:rPr>
     </w:lvl>
   </w:abstractNum>
-  <w:abstractNum w:abstractNumId="15" w15:restartNumberingAfterBreak="0">
+  <w:abstractNum w:abstractNumId="16" w15:restartNumberingAfterBreak="0">
     <w:nsid w:val="743A2FA0"/>
     <w:multiLevelType w:val="hybridMultilevel"/>
     <w:tmpl w:val="89E6B100"/>
@@ -9558,7 +10100,7 @@
       </w:pPr>
     </w:lvl>
   </w:abstractNum>
-  <w:abstractNum w:abstractNumId="16" w15:restartNumberingAfterBreak="0">
+  <w:abstractNum w:abstractNumId="17" w15:restartNumberingAfterBreak="0">
     <w:nsid w:val="779D027F"/>
     <w:multiLevelType w:val="hybridMultilevel"/>
     <w:tmpl w:val="06147A9C"/>
@@ -9671,7 +10213,7 @@
       </w:rPr>
     </w:lvl>
   </w:abstractNum>
-  <w:abstractNum w:abstractNumId="17" w15:restartNumberingAfterBreak="0">
+  <w:abstractNum w:abstractNumId="18" w15:restartNumberingAfterBreak="0">
     <w:nsid w:val="784535FE"/>
     <w:multiLevelType w:val="hybridMultilevel"/>
     <w:tmpl w:val="23DE4EFE"/>
@@ -9773,7 +10315,7 @@
     <w:abstractNumId w:val="5"/>
   </w:num>
   <w:num w:numId="6">
-    <w:abstractNumId w:val="14"/>
+    <w:abstractNumId w:val="15"/>
   </w:num>
   <w:num w:numId="7">
     <w:abstractNumId w:val="0"/>
@@ -9782,19 +10324,19 @@
     <w:abstractNumId w:val="3"/>
   </w:num>
   <w:num w:numId="9">
-    <w:abstractNumId w:val="17"/>
+    <w:abstractNumId w:val="18"/>
   </w:num>
   <w:num w:numId="10">
     <w:abstractNumId w:val="10"/>
   </w:num>
   <w:num w:numId="11">
-    <w:abstractNumId w:val="13"/>
+    <w:abstractNumId w:val="14"/>
   </w:num>
   <w:num w:numId="12">
     <w:abstractNumId w:val="12"/>
   </w:num>
   <w:num w:numId="13">
-    <w:abstractNumId w:val="15"/>
+    <w:abstractNumId w:val="16"/>
   </w:num>
   <w:num w:numId="14">
     <w:abstractNumId w:val="4"/>
@@ -9806,10 +10348,13 @@
     <w:abstractNumId w:val="8"/>
   </w:num>
   <w:num w:numId="17">
-    <w:abstractNumId w:val="16"/>
+    <w:abstractNumId w:val="17"/>
   </w:num>
   <w:num w:numId="18">
     <w:abstractNumId w:val="9"/>
+  </w:num>
+  <w:num w:numId="19">
+    <w:abstractNumId w:val="13"/>
   </w:num>
   <w:numIdMacAtCleanup w:val="10"/>
 </w:numbering>
@@ -11044,7 +11589,7 @@
 </file>
 
 <file path=customXml/itemProps1.xml><?xml version="1.0" encoding="utf-8"?>
-<ds:datastoreItem xmlns:ds="http://schemas.openxmlformats.org/officeDocument/2006/customXml" ds:itemID="{7E457B77-13C4-4D72-A91D-C5B3CA02719E}">
+<ds:datastoreItem xmlns:ds="http://schemas.openxmlformats.org/officeDocument/2006/customXml" ds:itemID="{F824B925-BA08-4C5C-8632-83F5F387B633}">
   <ds:schemaRefs>
     <ds:schemaRef ds:uri="http://schemas.openxmlformats.org/officeDocument/2006/bibliography"/>
   </ds:schemaRefs>

</xml_diff>

<commit_message>
ready to work on report of part 3
ready to work on report of part 3
</commit_message>
<xml_diff>
--- a/Report3/2017011090_游子權_圖像處理報告.docx
+++ b/Report3/2017011090_游子權_圖像處理報告.docx
@@ -3221,7 +3221,7 @@
           <v:shape id="_x0000_i1032" type="#_x0000_t75" style="width:53pt;height:21pt" o:ole="">
             <v:imagedata r:id="rId16" o:title=""/>
           </v:shape>
-          <o:OLEObject Type="Embed" ProgID="Equation.AxMath" ShapeID="_x0000_i1032" DrawAspect="Content" ObjectID="_1630351913" r:id="rId17"/>
+          <o:OLEObject Type="Embed" ProgID="Equation.AxMath" ShapeID="_x0000_i1032" DrawAspect="Content" ObjectID="_1630352902" r:id="rId17"/>
         </w:object>
       </w:r>
       <w:r>
@@ -4758,7 +4758,7 @@
           <v:shape id="_x0000_i1035" type="#_x0000_t75" style="width:30.5pt;height:21.5pt" o:ole="">
             <v:imagedata r:id="rId22" o:title=""/>
           </v:shape>
-          <o:OLEObject Type="Embed" ProgID="Equation.AxMath" ShapeID="_x0000_i1035" DrawAspect="Content" ObjectID="_1630351914" r:id="rId23"/>
+          <o:OLEObject Type="Embed" ProgID="Equation.AxMath" ShapeID="_x0000_i1035" DrawAspect="Content" ObjectID="_1630352903" r:id="rId23"/>
         </w:object>
       </w:r>
       <w:r>
@@ -4782,7 +4782,7 @@
           <v:shape id="_x0000_i1038" type="#_x0000_t75" style="width:31pt;height:21.5pt" o:ole="">
             <v:imagedata r:id="rId24" o:title=""/>
           </v:shape>
-          <o:OLEObject Type="Embed" ProgID="Equation.AxMath" ShapeID="_x0000_i1038" DrawAspect="Content" ObjectID="_1630351915" r:id="rId25"/>
+          <o:OLEObject Type="Embed" ProgID="Equation.AxMath" ShapeID="_x0000_i1038" DrawAspect="Content" ObjectID="_1630352904" r:id="rId25"/>
         </w:object>
       </w:r>
       <w:r>
@@ -4806,7 +4806,7 @@
           <v:shape id="_x0000_i1046" type="#_x0000_t75" style="width:254pt;height:21.5pt" o:ole="">
             <v:imagedata r:id="rId26" o:title=""/>
           </v:shape>
-          <o:OLEObject Type="Embed" ProgID="Equation.AxMath" ShapeID="_x0000_i1046" DrawAspect="Content" ObjectID="_1630351916" r:id="rId27"/>
+          <o:OLEObject Type="Embed" ProgID="Equation.AxMath" ShapeID="_x0000_i1046" DrawAspect="Content" ObjectID="_1630352905" r:id="rId27"/>
         </w:object>
       </w:r>
       <w:r>
@@ -4830,7 +4830,7 @@
           <v:shape id="_x0000_i1044" type="#_x0000_t75" style="width:91pt;height:21.5pt" o:ole="">
             <v:imagedata r:id="rId28" o:title=""/>
           </v:shape>
-          <o:OLEObject Type="Embed" ProgID="Equation.AxMath" ShapeID="_x0000_i1044" DrawAspect="Content" ObjectID="_1630351917" r:id="rId29"/>
+          <o:OLEObject Type="Embed" ProgID="Equation.AxMath" ShapeID="_x0000_i1044" DrawAspect="Content" ObjectID="_1630352906" r:id="rId29"/>
         </w:object>
       </w:r>
       <w:r>
@@ -5269,7 +5269,7 @@
           <v:shape id="_x0000_i1061" type="#_x0000_t75" style="width:11pt;height:21pt" o:ole="">
             <v:imagedata r:id="rId32" o:title=""/>
           </v:shape>
-          <o:OLEObject Type="Embed" ProgID="Equation.AxMath" ShapeID="_x0000_i1061" DrawAspect="Content" ObjectID="_1630351918" r:id="rId33"/>
+          <o:OLEObject Type="Embed" ProgID="Equation.AxMath" ShapeID="_x0000_i1061" DrawAspect="Content" ObjectID="_1630352907" r:id="rId33"/>
         </w:object>
       </w:r>
       <w:r>
@@ -5310,7 +5310,7 @@
           <v:shape id="_x0000_i1064" type="#_x0000_t75" style="width:198pt;height:55pt" o:ole="">
             <v:imagedata r:id="rId34" o:title=""/>
           </v:shape>
-          <o:OLEObject Type="Embed" ProgID="Equation.AxMath" ShapeID="_x0000_i1064" DrawAspect="Content" ObjectID="_1630351919" r:id="rId35"/>
+          <o:OLEObject Type="Embed" ProgID="Equation.AxMath" ShapeID="_x0000_i1064" DrawAspect="Content" ObjectID="_1630352908" r:id="rId35"/>
         </w:object>
       </w:r>
     </w:p>
@@ -9210,7 +9210,7 @@
           <v:shape id="_x0000_i1067" type="#_x0000_t75" style="width:145.5pt;height:21pt" o:ole="">
             <v:imagedata r:id="rId44" o:title=""/>
           </v:shape>
-          <o:OLEObject Type="Embed" ProgID="Equation.AxMath" ShapeID="_x0000_i1067" DrawAspect="Content" ObjectID="_1630351920" r:id="rId45"/>
+          <o:OLEObject Type="Embed" ProgID="Equation.AxMath" ShapeID="_x0000_i1067" DrawAspect="Content" ObjectID="_1630352909" r:id="rId45"/>
         </w:object>
       </w:r>
       <w:r>
@@ -9254,7 +9254,7 @@
           <v:shape id="_x0000_i1070" type="#_x0000_t75" style="width:141.5pt;height:21pt" o:ole="">
             <v:imagedata r:id="rId46" o:title=""/>
           </v:shape>
-          <o:OLEObject Type="Embed" ProgID="Equation.AxMath" ShapeID="_x0000_i1070" DrawAspect="Content" ObjectID="_1630351921" r:id="rId47"/>
+          <o:OLEObject Type="Embed" ProgID="Equation.AxMath" ShapeID="_x0000_i1070" DrawAspect="Content" ObjectID="_1630352910" r:id="rId47"/>
         </w:object>
       </w:r>
       <w:r>
@@ -9298,7 +9298,7 @@
           <v:shape id="_x0000_i1073" type="#_x0000_t75" style="width:121.5pt;height:38.5pt" o:ole="">
             <v:imagedata r:id="rId48" o:title=""/>
           </v:shape>
-          <o:OLEObject Type="Embed" ProgID="Equation.AxMath" ShapeID="_x0000_i1073" DrawAspect="Content" ObjectID="_1630351922" r:id="rId49"/>
+          <o:OLEObject Type="Embed" ProgID="Equation.AxMath" ShapeID="_x0000_i1073" DrawAspect="Content" ObjectID="_1630352911" r:id="rId49"/>
         </w:object>
       </w:r>
     </w:p>
@@ -12119,7 +12119,7 @@
           <v:shape id="_x0000_i1076" type="#_x0000_t75" style="width:182pt;height:38.5pt" o:ole="">
             <v:imagedata r:id="rId58" o:title=""/>
           </v:shape>
-          <o:OLEObject Type="Embed" ProgID="Equation.AxMath" ShapeID="_x0000_i1076" DrawAspect="Content" ObjectID="_1630351923" r:id="rId59"/>
+          <o:OLEObject Type="Embed" ProgID="Equation.AxMath" ShapeID="_x0000_i1076" DrawAspect="Content" ObjectID="_1630352912" r:id="rId59"/>
         </w:object>
       </w:r>
       <w:r>
@@ -12648,7 +12648,23 @@
           <w:sz w:val="28"/>
           <w:szCs w:val="28"/>
         </w:rPr>
-        <w:t>（话说这个图像是哪里好看啊？）</w:t>
+        <w:t>（话说这个图像是哪里</w:t>
+      </w:r>
+      <w:r>
+        <w:rPr>
+          <w:rFonts w:ascii="Times New Roman" w:eastAsia="DFKai-SB" w:hAnsi="Times New Roman" w:cs="Times New Roman" w:hint="eastAsia"/>
+          <w:sz w:val="28"/>
+          <w:szCs w:val="28"/>
+        </w:rPr>
+        <w:t>美丽</w:t>
+      </w:r>
+      <w:r>
+        <w:rPr>
+          <w:rFonts w:ascii="Times New Roman" w:eastAsia="DFKai-SB" w:hAnsi="Times New Roman" w:cs="Times New Roman" w:hint="eastAsia"/>
+          <w:sz w:val="28"/>
+          <w:szCs w:val="28"/>
+        </w:rPr>
+        <w:t>啊？）</w:t>
       </w:r>
     </w:p>
     <w:p>
@@ -12764,7 +12780,7 @@
           <v:shape id="_x0000_i1088" type="#_x0000_t75" style="width:189pt;height:38.5pt" o:ole="">
             <v:imagedata r:id="rId63" o:title=""/>
           </v:shape>
-          <o:OLEObject Type="Embed" ProgID="Equation.AxMath" ShapeID="_x0000_i1088" DrawAspect="Content" ObjectID="_1630351924" r:id="rId64"/>
+          <o:OLEObject Type="Embed" ProgID="Equation.AxMath" ShapeID="_x0000_i1088" DrawAspect="Content" ObjectID="_1630352913" r:id="rId64"/>
         </w:object>
       </w:r>
       <w:r>
@@ -13061,8 +13077,6 @@
         </w:rPr>
         <w:t>信息隐藏</w:t>
       </w:r>
-      <w:bookmarkStart w:id="0" w:name="_GoBack"/>
-      <w:bookmarkEnd w:id="0"/>
     </w:p>
     <w:p>
       <w:pPr>
@@ -13089,7 +13103,7 @@
           <w:szCs w:val="28"/>
           <w:lang w:eastAsia="zh-CN"/>
         </w:rPr>
-        <w:t>关键代码与方法：</w:t>
+        <w:t>关键代码：</w:t>
       </w:r>
     </w:p>
     <w:p>
@@ -13110,23 +13124,32 @@
       </w:pPr>
       <w:r>
         <w:rPr>
-          <w:rFonts w:ascii="Times New Roman" w:eastAsia="DFKai-SB" w:hAnsi="Times New Roman" w:cs="Times New Roman" w:hint="eastAsia"/>
-          <w:sz w:val="28"/>
-          <w:szCs w:val="28"/>
-          <w:lang w:eastAsia="zh-CN"/>
-        </w:rPr>
-        <w:t>q10_makesound.m</w:t>
+          <w:rFonts w:ascii="Times New Roman" w:eastAsia="DFKai-SB" w:hAnsi="Times New Roman" w:cs="Times New Roman"/>
+          <w:sz w:val="28"/>
+          <w:szCs w:val="28"/>
+          <w:lang w:eastAsia="zh-CN"/>
+        </w:rPr>
+        <w:t>q3_1_encode</w:t>
+      </w:r>
+      <w:r>
+        <w:rPr>
+          <w:rFonts w:ascii="Times New Roman" w:eastAsia="DFKai-SB" w:hAnsi="Times New Roman" w:cs="Times New Roman" w:hint="eastAsia"/>
+          <w:sz w:val="28"/>
+          <w:szCs w:val="28"/>
+          <w:lang w:eastAsia="zh-CN"/>
+        </w:rPr>
+        <w:t>.m</w:t>
       </w:r>
     </w:p>
     <w:p>
       <w:pPr>
         <w:pStyle w:val="a3"/>
         <w:snapToGrid w:val="0"/>
-        <w:ind w:leftChars="0" w:left="960"/>
-        <w:rPr>
-          <w:rFonts w:ascii="Times New Roman" w:eastAsia="DFKai-SB" w:hAnsi="Times New Roman" w:cs="Times New Roman"/>
-          <w:b/>
-          <w:sz w:val="32"/>
+        <w:ind w:leftChars="0" w:left="1380"/>
+        <w:rPr>
+          <w:rFonts w:ascii="Times New Roman" w:eastAsia="DFKai-SB" w:hAnsi="Times New Roman" w:cs="Times New Roman"/>
+          <w:sz w:val="28"/>
+          <w:szCs w:val="28"/>
           <w:lang w:eastAsia="zh-CN"/>
         </w:rPr>
       </w:pPr>
@@ -13136,10 +13159,10 @@
           <w:lang w:eastAsia="zh-CN"/>
         </w:rPr>
         <w:drawing>
-          <wp:inline distT="0" distB="0" distL="0" distR="0" wp14:anchorId="5050A4A6" wp14:editId="6804B8E2">
-            <wp:extent cx="5755640" cy="891774"/>
-            <wp:effectExtent l="0" t="0" r="0" b="3810"/>
-            <wp:docPr id="52" name="图片 52"/>
+          <wp:inline distT="0" distB="0" distL="0" distR="0" wp14:anchorId="75D62EB0" wp14:editId="4FCD9078">
+            <wp:extent cx="5349240" cy="1849482"/>
+            <wp:effectExtent l="0" t="0" r="3810" b="0"/>
+            <wp:docPr id="44" name="图片 44"/>
             <wp:cNvGraphicFramePr>
               <a:graphicFrameLocks xmlns:a="http://schemas.openxmlformats.org/drawingml/2006/main" noChangeAspect="1"/>
             </wp:cNvGraphicFramePr>
@@ -13159,7 +13182,7 @@
                   <pic:spPr>
                     <a:xfrm>
                       <a:off x="0" y="0"/>
-                      <a:ext cx="5820799" cy="901870"/>
+                      <a:ext cx="5361109" cy="1853586"/>
                     </a:xfrm>
                     <a:prstGeom prst="rect">
                       <a:avLst/>
@@ -13175,6 +13198,59 @@
     <w:p>
       <w:pPr>
         <w:pStyle w:val="a3"/>
+        <w:numPr>
+          <w:ilvl w:val="0"/>
+          <w:numId w:val="16"/>
+        </w:numPr>
+        <w:snapToGrid w:val="0"/>
+        <w:ind w:leftChars="0"/>
+        <w:rPr>
+          <w:rFonts w:ascii="Times New Roman" w:eastAsia="DFKai-SB" w:hAnsi="Times New Roman" w:cs="Times New Roman"/>
+          <w:sz w:val="28"/>
+          <w:szCs w:val="28"/>
+          <w:lang w:eastAsia="zh-CN"/>
+        </w:rPr>
+      </w:pPr>
+      <w:r>
+        <w:rPr>
+          <w:rFonts w:ascii="Times New Roman" w:eastAsia="DFKai-SB" w:hAnsi="Times New Roman" w:cs="Times New Roman"/>
+          <w:sz w:val="28"/>
+          <w:szCs w:val="28"/>
+          <w:lang w:eastAsia="zh-CN"/>
+        </w:rPr>
+        <w:t>q3_1_</w:t>
+      </w:r>
+      <w:r>
+        <w:rPr>
+          <w:rFonts w:ascii="Times New Roman" w:eastAsia="DFKai-SB" w:hAnsi="Times New Roman" w:cs="Times New Roman"/>
+          <w:sz w:val="28"/>
+          <w:szCs w:val="28"/>
+          <w:lang w:eastAsia="zh-CN"/>
+        </w:rPr>
+        <w:t>de</w:t>
+      </w:r>
+      <w:r>
+        <w:rPr>
+          <w:rFonts w:ascii="Times New Roman" w:eastAsia="DFKai-SB" w:hAnsi="Times New Roman" w:cs="Times New Roman"/>
+          <w:sz w:val="28"/>
+          <w:szCs w:val="28"/>
+          <w:lang w:eastAsia="zh-CN"/>
+        </w:rPr>
+        <w:t>code</w:t>
+      </w:r>
+      <w:r>
+        <w:rPr>
+          <w:rFonts w:ascii="Times New Roman" w:eastAsia="DFKai-SB" w:hAnsi="Times New Roman" w:cs="Times New Roman"/>
+          <w:sz w:val="28"/>
+          <w:szCs w:val="28"/>
+          <w:lang w:eastAsia="zh-CN"/>
+        </w:rPr>
+        <w:t>.m</w:t>
+      </w:r>
+    </w:p>
+    <w:p>
+      <w:pPr>
+        <w:pStyle w:val="a3"/>
         <w:snapToGrid w:val="0"/>
         <w:ind w:leftChars="0" w:left="1380"/>
         <w:rPr>
@@ -13184,123 +13260,6 @@
           <w:lang w:eastAsia="zh-CN"/>
         </w:rPr>
       </w:pPr>
-      <w:r>
-        <w:rPr>
-          <w:rFonts w:ascii="Times New Roman" w:eastAsia="DFKai-SB" w:hAnsi="Times New Roman" w:cs="Times New Roman" w:hint="eastAsia"/>
-          <w:sz w:val="28"/>
-          <w:szCs w:val="28"/>
-          <w:lang w:eastAsia="zh-CN"/>
-        </w:rPr>
-        <w:t>将第</w:t>
-      </w:r>
-      <w:r>
-        <w:rPr>
-          <w:rFonts w:ascii="Times New Roman" w:eastAsia="DFKai-SB" w:hAnsi="Times New Roman" w:cs="Times New Roman" w:hint="eastAsia"/>
-          <w:sz w:val="28"/>
-          <w:szCs w:val="28"/>
-          <w:lang w:eastAsia="zh-CN"/>
-        </w:rPr>
-        <w:t>4</w:t>
-      </w:r>
-      <w:r>
-        <w:rPr>
-          <w:rFonts w:ascii="Times New Roman" w:eastAsia="DFKai-SB" w:hAnsi="Times New Roman" w:cs="Times New Roman" w:hint="eastAsia"/>
-          <w:sz w:val="28"/>
-          <w:szCs w:val="28"/>
-          <w:lang w:eastAsia="zh-CN"/>
-        </w:rPr>
-        <w:t>问的</w:t>
-      </w:r>
-      <w:r>
-        <w:rPr>
-          <w:rFonts w:ascii="Times New Roman" w:eastAsia="DFKai-SB" w:hAnsi="Times New Roman" w:cs="Times New Roman" w:hint="eastAsia"/>
-          <w:sz w:val="28"/>
-          <w:szCs w:val="28"/>
-          <w:lang w:eastAsia="zh-CN"/>
-        </w:rPr>
-        <w:t>q4_makesound</w:t>
-      </w:r>
-      <w:r>
-        <w:rPr>
-          <w:rFonts w:ascii="Times New Roman" w:eastAsia="DFKai-SB" w:hAnsi="Times New Roman" w:cs="Times New Roman" w:hint="eastAsia"/>
-          <w:sz w:val="28"/>
-          <w:szCs w:val="28"/>
-          <w:lang w:eastAsia="zh-CN"/>
-        </w:rPr>
-        <w:t>中，各次谐波的</w:t>
-      </w:r>
-      <w:r>
-        <w:rPr>
-          <w:rFonts w:ascii="Times New Roman" w:eastAsia="DFKai-SB" w:hAnsi="Times New Roman" w:cs="Times New Roman" w:hint="eastAsia"/>
-          <w:sz w:val="28"/>
-          <w:szCs w:val="28"/>
-          <w:lang w:eastAsia="zh-CN"/>
-        </w:rPr>
-        <w:t>幅值不写死在函数中，改用一个</w:t>
-      </w:r>
-      <w:r>
-        <w:rPr>
-          <w:rFonts w:ascii="Times New Roman" w:eastAsia="DFKai-SB" w:hAnsi="Times New Roman" w:cs="Times New Roman" w:hint="eastAsia"/>
-          <w:sz w:val="28"/>
-          <w:szCs w:val="28"/>
-          <w:lang w:eastAsia="zh-CN"/>
-        </w:rPr>
-        <w:t>1*7</w:t>
-      </w:r>
-      <w:r>
-        <w:rPr>
-          <w:rFonts w:ascii="Times New Roman" w:eastAsia="DFKai-SB" w:hAnsi="Times New Roman" w:cs="Times New Roman" w:hint="eastAsia"/>
-          <w:sz w:val="28"/>
-          <w:szCs w:val="28"/>
-          <w:lang w:eastAsia="zh-CN"/>
-        </w:rPr>
-        <w:t>的</w:t>
-      </w:r>
-      <w:r>
-        <w:rPr>
-          <w:rFonts w:ascii="Times New Roman" w:eastAsia="DFKai-SB" w:hAnsi="Times New Roman" w:cs="Times New Roman" w:hint="eastAsia"/>
-          <w:sz w:val="28"/>
-          <w:szCs w:val="28"/>
-          <w:lang w:eastAsia="zh-CN"/>
-        </w:rPr>
-        <w:t>amp</w:t>
-      </w:r>
-      <w:r>
-        <w:rPr>
-          <w:rFonts w:ascii="Times New Roman" w:eastAsia="DFKai-SB" w:hAnsi="Times New Roman" w:cs="Times New Roman" w:hint="eastAsia"/>
-          <w:sz w:val="28"/>
-          <w:szCs w:val="28"/>
-          <w:lang w:eastAsia="zh-CN"/>
-        </w:rPr>
-        <w:t>矩阵传入基波至</w:t>
-      </w:r>
-      <w:r>
-        <w:rPr>
-          <w:rFonts w:ascii="Times New Roman" w:eastAsia="DFKai-SB" w:hAnsi="Times New Roman" w:cs="Times New Roman" w:hint="eastAsia"/>
-          <w:sz w:val="28"/>
-          <w:szCs w:val="28"/>
-          <w:lang w:eastAsia="zh-CN"/>
-        </w:rPr>
-        <w:t>第</w:t>
-      </w:r>
-      <w:r>
-        <w:rPr>
-          <w:rFonts w:ascii="Times New Roman" w:eastAsia="DFKai-SB" w:hAnsi="Times New Roman" w:cs="Times New Roman" w:hint="eastAsia"/>
-          <w:sz w:val="28"/>
-          <w:szCs w:val="28"/>
-          <w:lang w:eastAsia="zh-CN"/>
-        </w:rPr>
-        <w:t>7</w:t>
-      </w:r>
-      <w:r>
-        <w:rPr>
-          <w:rFonts w:ascii="Times New Roman" w:eastAsia="DFKai-SB" w:hAnsi="Times New Roman" w:cs="Times New Roman" w:hint="eastAsia"/>
-          <w:sz w:val="28"/>
-          <w:szCs w:val="28"/>
-          <w:lang w:eastAsia="zh-CN"/>
-        </w:rPr>
-        <w:t>谐波的幅值。</w:t>
-      </w:r>
     </w:p>
     <w:p>
       <w:pPr>
@@ -13315,200 +13274,26 @@
           <w:rFonts w:ascii="Times New Roman" w:eastAsia="DFKai-SB" w:hAnsi="Times New Roman" w:cs="Times New Roman"/>
           <w:sz w:val="28"/>
           <w:szCs w:val="28"/>
-        </w:rPr>
-      </w:pPr>
-      <w:r>
-        <w:rPr>
-          <w:rFonts w:ascii="Times New Roman" w:eastAsia="DFKai-SB" w:hAnsi="Times New Roman" w:cs="Times New Roman"/>
-          <w:sz w:val="28"/>
-          <w:szCs w:val="28"/>
-          <w:lang w:eastAsia="zh-CN"/>
-        </w:rPr>
-        <w:t>q10_song.m</w:t>
-      </w:r>
-      <w:r>
-        <w:rPr>
-          <w:rFonts w:ascii="Times New Roman" w:eastAsia="DFKai-SB" w:hAnsi="Times New Roman" w:cs="Times New Roman" w:hint="eastAsia"/>
-          <w:sz w:val="28"/>
-          <w:szCs w:val="28"/>
-          <w:lang w:eastAsia="zh-CN"/>
-        </w:rPr>
-        <w:t>：将第</w:t>
-      </w:r>
-      <w:r>
-        <w:rPr>
-          <w:rFonts w:ascii="Times New Roman" w:eastAsia="DFKai-SB" w:hAnsi="Times New Roman" w:cs="Times New Roman" w:hint="eastAsia"/>
-          <w:sz w:val="28"/>
-          <w:szCs w:val="28"/>
-          <w:lang w:eastAsia="zh-CN"/>
-        </w:rPr>
-        <w:t>8</w:t>
-      </w:r>
-      <w:proofErr w:type="gramStart"/>
-      <w:r>
-        <w:rPr>
-          <w:rFonts w:ascii="Times New Roman" w:eastAsia="DFKai-SB" w:hAnsi="Times New Roman" w:cs="Times New Roman" w:hint="eastAsia"/>
-          <w:sz w:val="28"/>
-          <w:szCs w:val="28"/>
-          <w:lang w:eastAsia="zh-CN"/>
-        </w:rPr>
-        <w:t>题计算</w:t>
-      </w:r>
-      <w:proofErr w:type="gramEnd"/>
-      <w:r>
-        <w:rPr>
-          <w:rFonts w:ascii="Times New Roman" w:eastAsia="DFKai-SB" w:hAnsi="Times New Roman" w:cs="Times New Roman" w:hint="eastAsia"/>
-          <w:sz w:val="28"/>
-          <w:szCs w:val="28"/>
-          <w:lang w:eastAsia="zh-CN"/>
-        </w:rPr>
-        <w:t>出</w:t>
-      </w:r>
-      <w:r>
-        <w:rPr>
-          <w:rFonts w:ascii="Times New Roman" w:eastAsia="DFKai-SB" w:hAnsi="Times New Roman" w:cs="Times New Roman" w:hint="eastAsia"/>
-          <w:sz w:val="28"/>
-          <w:szCs w:val="28"/>
-        </w:rPr>
-        <w:t>来的幅值引入，并调用</w:t>
-      </w:r>
-      <w:r>
-        <w:rPr>
-          <w:rFonts w:ascii="Times New Roman" w:eastAsia="DFKai-SB" w:hAnsi="Times New Roman" w:cs="Times New Roman" w:hint="eastAsia"/>
-          <w:sz w:val="28"/>
-          <w:szCs w:val="28"/>
-        </w:rPr>
-        <w:t>q10_makesound</w:t>
-      </w:r>
-      <w:r>
-        <w:rPr>
-          <w:rFonts w:ascii="Times New Roman" w:eastAsia="DFKai-SB" w:hAnsi="Times New Roman" w:cs="Times New Roman" w:hint="eastAsia"/>
-          <w:sz w:val="28"/>
-          <w:szCs w:val="28"/>
-        </w:rPr>
-        <w:t>。</w:t>
-      </w:r>
-    </w:p>
-    <w:p>
-      <w:pPr>
-        <w:snapToGrid w:val="0"/>
-        <w:ind w:left="960"/>
-        <w:rPr>
-          <w:rFonts w:ascii="Times New Roman" w:eastAsia="DFKai-SB" w:hAnsi="Times New Roman" w:cs="Times New Roman"/>
-          <w:sz w:val="28"/>
-          <w:szCs w:val="28"/>
-        </w:rPr>
-      </w:pPr>
-    </w:p>
-    <w:p>
-      <w:pPr>
-        <w:pStyle w:val="a3"/>
-        <w:snapToGrid w:val="0"/>
-        <w:ind w:leftChars="0" w:left="960"/>
-        <w:rPr>
-          <w:rFonts w:ascii="Times New Roman" w:eastAsia="DFKai-SB" w:hAnsi="Times New Roman" w:cs="Times New Roman"/>
-          <w:sz w:val="28"/>
-          <w:szCs w:val="28"/>
-          <w:lang w:eastAsia="zh-CN"/>
-        </w:rPr>
-      </w:pPr>
-      <w:r>
-        <w:rPr>
-          <w:rFonts w:ascii="Times New Roman" w:eastAsia="DFKai-SB" w:hAnsi="Times New Roman" w:cs="Times New Roman" w:hint="eastAsia"/>
-          <w:b/>
-          <w:sz w:val="28"/>
-          <w:szCs w:val="28"/>
-          <w:lang w:eastAsia="zh-CN"/>
-        </w:rPr>
-        <w:t>结果</w:t>
-      </w:r>
-      <w:r>
-        <w:rPr>
-          <w:rFonts w:ascii="Times New Roman" w:eastAsia="DFKai-SB" w:hAnsi="Times New Roman" w:cs="Times New Roman" w:hint="eastAsia"/>
-          <w:sz w:val="28"/>
-          <w:szCs w:val="28"/>
-          <w:lang w:eastAsia="zh-CN"/>
-        </w:rPr>
-        <w:t>（</w:t>
-      </w:r>
-      <w:r>
-        <w:rPr>
-          <w:rFonts w:ascii="Times New Roman" w:eastAsia="DFKai-SB" w:hAnsi="Times New Roman" w:cs="Times New Roman" w:hint="eastAsia"/>
-          <w:sz w:val="28"/>
-          <w:szCs w:val="28"/>
-          <w:lang w:eastAsia="zh-CN"/>
-        </w:rPr>
-        <w:t>q</w:t>
-      </w:r>
-      <w:r>
-        <w:rPr>
-          <w:rFonts w:ascii="Times New Roman" w:eastAsia="DFKai-SB" w:hAnsi="Times New Roman" w:cs="Times New Roman"/>
-          <w:sz w:val="28"/>
-          <w:szCs w:val="28"/>
-          <w:lang w:eastAsia="zh-CN"/>
-        </w:rPr>
-        <w:t>10</w:t>
-      </w:r>
-      <w:r>
-        <w:rPr>
-          <w:rFonts w:ascii="Times New Roman" w:eastAsia="DFKai-SB" w:hAnsi="Times New Roman" w:cs="Times New Roman" w:hint="eastAsia"/>
-          <w:sz w:val="28"/>
-          <w:szCs w:val="28"/>
-          <w:lang w:eastAsia="zh-CN"/>
-        </w:rPr>
-        <w:t>_</w:t>
-      </w:r>
-      <w:r>
-        <w:rPr>
-          <w:rFonts w:ascii="Times New Roman" w:eastAsia="DFKai-SB" w:hAnsi="Times New Roman" w:cs="Times New Roman"/>
-          <w:sz w:val="28"/>
-          <w:szCs w:val="28"/>
-          <w:lang w:eastAsia="zh-CN"/>
-        </w:rPr>
-        <w:t>eastRed</w:t>
-      </w:r>
-      <w:r>
-        <w:rPr>
-          <w:rFonts w:ascii="Times New Roman" w:eastAsia="DFKai-SB" w:hAnsi="Times New Roman" w:cs="Times New Roman" w:hint="eastAsia"/>
-          <w:sz w:val="28"/>
-          <w:szCs w:val="28"/>
-          <w:lang w:eastAsia="zh-CN"/>
-        </w:rPr>
-        <w:t>.wav</w:t>
-      </w:r>
-      <w:r>
-        <w:rPr>
-          <w:rFonts w:ascii="Times New Roman" w:eastAsia="DFKai-SB" w:hAnsi="Times New Roman" w:cs="Times New Roman" w:hint="eastAsia"/>
-          <w:sz w:val="28"/>
-          <w:szCs w:val="28"/>
-        </w:rPr>
-        <w:t>）</w:t>
-      </w:r>
-      <w:r>
-        <w:rPr>
-          <w:rFonts w:ascii="Times New Roman" w:eastAsia="DFKai-SB" w:hAnsi="Times New Roman" w:cs="Times New Roman" w:hint="eastAsia"/>
-          <w:sz w:val="28"/>
-          <w:szCs w:val="28"/>
-          <w:lang w:eastAsia="zh-CN"/>
-        </w:rPr>
-        <w:t>：</w:t>
-      </w:r>
-      <w:r>
-        <w:rPr>
-          <w:rFonts w:ascii="Times New Roman" w:eastAsia="DFKai-SB" w:hAnsi="Times New Roman" w:cs="Times New Roman" w:hint="eastAsia"/>
-          <w:sz w:val="28"/>
-          <w:szCs w:val="28"/>
-        </w:rPr>
-        <w:t>嗯……应该有像吧</w:t>
-      </w:r>
-      <w:r>
-        <w:rPr>
-          <w:rFonts w:ascii="Times New Roman" w:eastAsia="DFKai-SB" w:hAnsi="Times New Roman" w:cs="Times New Roman" w:hint="eastAsia"/>
-          <w:sz w:val="28"/>
-          <w:szCs w:val="28"/>
-          <w:lang w:eastAsia="zh-CN"/>
-        </w:rPr>
-        <w:t>。</w:t>
+          <w:lang w:eastAsia="zh-CN"/>
+        </w:rPr>
+      </w:pPr>
+      <w:r>
+        <w:rPr>
+          <w:rFonts w:ascii="Times New Roman" w:eastAsia="DFKai-SB" w:hAnsi="Times New Roman" w:cs="Times New Roman"/>
+          <w:sz w:val="28"/>
+          <w:szCs w:val="28"/>
+          <w:lang w:eastAsia="zh-CN"/>
+        </w:rPr>
+        <w:t>q3_1_hide</w:t>
+      </w:r>
+      <w:r>
+        <w:rPr>
+          <w:rFonts w:ascii="Times New Roman" w:eastAsia="DFKai-SB" w:hAnsi="Times New Roman" w:cs="Times New Roman"/>
+          <w:sz w:val="28"/>
+          <w:szCs w:val="28"/>
+          <w:lang w:eastAsia="zh-CN"/>
+        </w:rPr>
+        <w:t>.m</w:t>
       </w:r>
     </w:p>
     <w:p>
@@ -13521,56 +13306,52 @@
         <w:snapToGrid w:val="0"/>
         <w:ind w:leftChars="0"/>
         <w:rPr>
-          <w:rFonts w:ascii="Times New Roman" w:eastAsia="等线" w:hAnsi="Times New Roman" w:cs="Times New Roman"/>
-          <w:sz w:val="28"/>
-          <w:szCs w:val="28"/>
-          <w:lang w:eastAsia="zh-CN"/>
-        </w:rPr>
-      </w:pPr>
-      <w:r>
-        <w:rPr>
-          <w:rFonts w:ascii="Times New Roman" w:eastAsia="DFKai-SB" w:hAnsi="Times New Roman" w:cs="Times New Roman" w:hint="eastAsia"/>
-          <w:sz w:val="28"/>
-          <w:szCs w:val="28"/>
-          <w:lang w:eastAsia="zh-CN"/>
-        </w:rPr>
-        <w:t>意犹未尽，我再次用同样的方法合成</w:t>
-      </w:r>
-      <w:r>
-        <w:rPr>
-          <w:rFonts w:ascii="Times New Roman" w:eastAsia="DFKai-SB" w:hAnsi="Times New Roman" w:cs="Times New Roman" w:hint="eastAsia"/>
-          <w:sz w:val="28"/>
-          <w:szCs w:val="28"/>
-          <w:lang w:eastAsia="zh-CN"/>
-        </w:rPr>
-        <w:t>武陵高中和</w:t>
-      </w:r>
-      <w:r>
-        <w:rPr>
-          <w:rFonts w:ascii="Times New Roman" w:eastAsia="DFKai-SB" w:hAnsi="Times New Roman" w:cs="Times New Roman" w:hint="eastAsia"/>
-          <w:sz w:val="28"/>
-          <w:szCs w:val="28"/>
-          <w:lang w:eastAsia="zh-CN"/>
-        </w:rPr>
-        <w:t>清华大学校歌。</w:t>
+          <w:rFonts w:ascii="Times New Roman" w:eastAsia="DFKai-SB" w:hAnsi="Times New Roman" w:cs="Times New Roman"/>
+          <w:sz w:val="28"/>
+          <w:szCs w:val="28"/>
+          <w:lang w:eastAsia="zh-CN"/>
+        </w:rPr>
+      </w:pPr>
+      <w:r>
+        <w:rPr>
+          <w:rFonts w:ascii="Times New Roman" w:eastAsia="DFKai-SB" w:hAnsi="Times New Roman" w:cs="Times New Roman"/>
+          <w:sz w:val="28"/>
+          <w:szCs w:val="28"/>
+          <w:lang w:eastAsia="zh-CN"/>
+        </w:rPr>
+        <w:t>q3_1_extract</w:t>
+      </w:r>
+      <w:r>
+        <w:rPr>
+          <w:rFonts w:ascii="Times New Roman" w:eastAsia="DFKai-SB" w:hAnsi="Times New Roman" w:cs="Times New Roman"/>
+          <w:sz w:val="28"/>
+          <w:szCs w:val="28"/>
+          <w:lang w:eastAsia="zh-CN"/>
+        </w:rPr>
+        <w:t>.m</w:t>
       </w:r>
     </w:p>
     <w:p>
       <w:pPr>
         <w:pStyle w:val="a3"/>
-        <w:snapToGrid w:val="0"/>
-        <w:ind w:leftChars="0" w:left="960"/>
-        <w:rPr>
-          <w:rFonts w:ascii="Times New Roman" w:eastAsia="DFKai-SB" w:hAnsi="Times New Roman" w:cs="Times New Roman"/>
-          <w:sz w:val="28"/>
-          <w:szCs w:val="28"/>
-          <w:lang w:eastAsia="zh-CN"/>
-        </w:rPr>
-      </w:pPr>
-      <w:r>
-        <w:rPr>
-          <w:rFonts w:ascii="Times New Roman" w:eastAsia="DFKai-SB" w:hAnsi="Times New Roman" w:cs="Times New Roman" w:hint="eastAsia"/>
-          <w:b/>
+        <w:numPr>
+          <w:ilvl w:val="0"/>
+          <w:numId w:val="16"/>
+        </w:numPr>
+        <w:snapToGrid w:val="0"/>
+        <w:ind w:leftChars="0"/>
+        <w:rPr>
+          <w:rFonts w:ascii="Times New Roman" w:eastAsia="DFKai-SB" w:hAnsi="Times New Roman" w:cs="Times New Roman"/>
+          <w:sz w:val="28"/>
+          <w:szCs w:val="28"/>
+          <w:lang w:eastAsia="zh-CN"/>
+        </w:rPr>
+      </w:pPr>
+      <w:r>
+        <w:rPr>
+          <w:rFonts w:ascii="Times New Roman" w:eastAsia="DFKai-SB" w:hAnsi="Times New Roman" w:cs="Times New Roman" w:hint="eastAsia"/>
+          <w:b/>
+          <w:bCs/>
           <w:sz w:val="28"/>
           <w:szCs w:val="28"/>
           <w:lang w:eastAsia="zh-CN"/>
@@ -13584,216 +13365,7 @@
           <w:szCs w:val="28"/>
           <w:lang w:eastAsia="zh-CN"/>
         </w:rPr>
-        <w:t>（</w:t>
-      </w:r>
-      <w:r>
-        <w:rPr>
-          <w:rFonts w:ascii="Times New Roman" w:eastAsia="DFKai-SB" w:hAnsi="Times New Roman" w:cs="Times New Roman" w:hint="eastAsia"/>
-          <w:sz w:val="28"/>
-          <w:szCs w:val="28"/>
-          <w:lang w:eastAsia="zh-CN"/>
-        </w:rPr>
-        <w:t>q</w:t>
-      </w:r>
-      <w:r>
-        <w:rPr>
-          <w:rFonts w:ascii="Times New Roman" w:eastAsia="DFKai-SB" w:hAnsi="Times New Roman" w:cs="Times New Roman"/>
-          <w:sz w:val="28"/>
-          <w:szCs w:val="28"/>
-          <w:lang w:eastAsia="zh-CN"/>
-        </w:rPr>
-        <w:t>10</w:t>
-      </w:r>
-      <w:r>
-        <w:rPr>
-          <w:rFonts w:ascii="Times New Roman" w:eastAsia="DFKai-SB" w:hAnsi="Times New Roman" w:cs="Times New Roman" w:hint="eastAsia"/>
-          <w:sz w:val="28"/>
-          <w:szCs w:val="28"/>
-          <w:lang w:eastAsia="zh-CN"/>
-        </w:rPr>
-        <w:t>_</w:t>
-      </w:r>
-      <w:r>
-        <w:rPr>
-          <w:rFonts w:ascii="Times New Roman" w:eastAsia="DFKai-SB" w:hAnsi="Times New Roman" w:cs="Times New Roman"/>
-          <w:sz w:val="28"/>
-          <w:szCs w:val="28"/>
-          <w:lang w:eastAsia="zh-CN"/>
-        </w:rPr>
-        <w:t>wuling</w:t>
-      </w:r>
-      <w:r>
-        <w:rPr>
-          <w:rFonts w:ascii="Times New Roman" w:eastAsia="DFKai-SB" w:hAnsi="Times New Roman" w:cs="Times New Roman" w:hint="eastAsia"/>
-          <w:sz w:val="28"/>
-          <w:szCs w:val="28"/>
-          <w:lang w:eastAsia="zh-CN"/>
-        </w:rPr>
-        <w:t>.wav</w:t>
-      </w:r>
-      <w:r>
-        <w:rPr>
-          <w:rFonts w:ascii="Times New Roman" w:eastAsia="DFKai-SB" w:hAnsi="Times New Roman" w:cs="Times New Roman" w:hint="eastAsia"/>
-          <w:sz w:val="28"/>
-          <w:szCs w:val="28"/>
-          <w:lang w:eastAsia="zh-CN"/>
-        </w:rPr>
-        <w:t>、</w:t>
-      </w:r>
-      <w:r>
-        <w:rPr>
-          <w:rFonts w:ascii="Times New Roman" w:eastAsia="DFKai-SB" w:hAnsi="Times New Roman" w:cs="Times New Roman" w:hint="eastAsia"/>
-          <w:sz w:val="28"/>
-          <w:szCs w:val="28"/>
-          <w:lang w:eastAsia="zh-CN"/>
-        </w:rPr>
-        <w:t>q10_tsinghua.</w:t>
-      </w:r>
-      <w:r>
-        <w:rPr>
-          <w:rFonts w:ascii="Times New Roman" w:eastAsia="DFKai-SB" w:hAnsi="Times New Roman" w:cs="Times New Roman"/>
-          <w:sz w:val="28"/>
-          <w:szCs w:val="28"/>
-          <w:lang w:eastAsia="zh-CN"/>
-        </w:rPr>
-        <w:t>wav</w:t>
-      </w:r>
-      <w:r>
-        <w:rPr>
-          <w:rFonts w:ascii="Times New Roman" w:eastAsia="DFKai-SB" w:hAnsi="Times New Roman" w:cs="Times New Roman" w:hint="eastAsia"/>
-          <w:sz w:val="28"/>
-          <w:szCs w:val="28"/>
-          <w:lang w:eastAsia="zh-CN"/>
-        </w:rPr>
-        <w:t>）：</w:t>
-      </w:r>
-      <w:r>
-        <w:rPr>
-          <w:rFonts w:ascii="Times New Roman" w:eastAsia="DFKai-SB" w:hAnsi="Times New Roman" w:cs="Times New Roman" w:hint="eastAsia"/>
-          <w:sz w:val="28"/>
-          <w:szCs w:val="28"/>
-          <w:lang w:eastAsia="zh-CN"/>
-        </w:rPr>
-        <w:t>果然，歌曲一长就听出端倪了，</w:t>
-      </w:r>
-      <w:r>
-        <w:rPr>
-          <w:rFonts w:ascii="Times New Roman" w:eastAsia="DFKai-SB" w:hAnsi="Times New Roman" w:cs="Times New Roman" w:hint="eastAsia"/>
-          <w:sz w:val="28"/>
-          <w:szCs w:val="28"/>
-          <w:lang w:eastAsia="zh-CN"/>
-        </w:rPr>
-        <w:t>低</w:t>
-      </w:r>
-      <w:r>
-        <w:rPr>
-          <w:rFonts w:ascii="Times New Roman" w:eastAsia="DFKai-SB" w:hAnsi="Times New Roman" w:cs="Times New Roman" w:hint="eastAsia"/>
-          <w:sz w:val="28"/>
-          <w:szCs w:val="28"/>
-          <w:lang w:eastAsia="zh-CN"/>
-        </w:rPr>
-        <w:t>音</w:t>
-      </w:r>
-      <w:r>
-        <w:rPr>
-          <w:rFonts w:ascii="Times New Roman" w:eastAsia="DFKai-SB" w:hAnsi="Times New Roman" w:cs="Times New Roman" w:hint="eastAsia"/>
-          <w:sz w:val="28"/>
-          <w:szCs w:val="28"/>
-          <w:lang w:eastAsia="zh-CN"/>
-        </w:rPr>
-        <w:t>的时候</w:t>
-      </w:r>
-      <w:r>
-        <w:rPr>
-          <w:rFonts w:ascii="Times New Roman" w:eastAsia="DFKai-SB" w:hAnsi="Times New Roman" w:cs="Times New Roman" w:hint="eastAsia"/>
-          <w:sz w:val="28"/>
-          <w:szCs w:val="28"/>
-          <w:lang w:eastAsia="zh-CN"/>
-        </w:rPr>
-        <w:t>确实蛮像的，但当到了高</w:t>
-      </w:r>
-      <w:r>
-        <w:rPr>
-          <w:rFonts w:ascii="Times New Roman" w:eastAsia="DFKai-SB" w:hAnsi="Times New Roman" w:cs="Times New Roman" w:hint="eastAsia"/>
-          <w:sz w:val="28"/>
-          <w:szCs w:val="28"/>
-          <w:lang w:eastAsia="zh-CN"/>
-        </w:rPr>
-        <w:t>音</w:t>
-      </w:r>
-      <w:r>
-        <w:rPr>
-          <w:rFonts w:ascii="Times New Roman" w:eastAsia="DFKai-SB" w:hAnsi="Times New Roman" w:cs="Times New Roman" w:hint="eastAsia"/>
-          <w:sz w:val="28"/>
-          <w:szCs w:val="28"/>
-          <w:lang w:eastAsia="zh-CN"/>
-        </w:rPr>
-        <w:t>，</w:t>
-      </w:r>
-      <w:r>
-        <w:rPr>
-          <w:rFonts w:ascii="Times New Roman" w:eastAsia="DFKai-SB" w:hAnsi="Times New Roman" w:cs="Times New Roman" w:hint="eastAsia"/>
-          <w:sz w:val="28"/>
-          <w:szCs w:val="28"/>
-          <w:lang w:eastAsia="zh-CN"/>
-        </w:rPr>
-        <w:t>其更高频的谐波分量听起来显得很不自然，依</w:t>
-      </w:r>
-      <w:r>
-        <w:rPr>
-          <w:rFonts w:ascii="Times New Roman" w:eastAsia="DFKai-SB" w:hAnsi="Times New Roman" w:cs="Times New Roman" w:hint="eastAsia"/>
-          <w:sz w:val="28"/>
-          <w:szCs w:val="28"/>
-          <w:lang w:eastAsia="zh-CN"/>
-        </w:rPr>
-        <w:t>照我们的生活经验与对乐器的主观</w:t>
-      </w:r>
-      <w:proofErr w:type="gramStart"/>
-      <w:r>
-        <w:rPr>
-          <w:rFonts w:ascii="Times New Roman" w:eastAsia="DFKai-SB" w:hAnsi="Times New Roman" w:cs="Times New Roman" w:hint="eastAsia"/>
-          <w:sz w:val="28"/>
-          <w:szCs w:val="28"/>
-          <w:lang w:eastAsia="zh-CN"/>
-        </w:rPr>
-        <w:t>想像</w:t>
-      </w:r>
-      <w:proofErr w:type="gramEnd"/>
-      <w:r>
-        <w:rPr>
-          <w:rFonts w:ascii="Times New Roman" w:eastAsia="DFKai-SB" w:hAnsi="Times New Roman" w:cs="Times New Roman" w:hint="eastAsia"/>
-          <w:sz w:val="28"/>
-          <w:szCs w:val="28"/>
-          <w:lang w:eastAsia="zh-CN"/>
-        </w:rPr>
-        <w:t>，高音的时候不致再有</w:t>
-      </w:r>
-      <w:r>
-        <w:rPr>
-          <w:rFonts w:ascii="Times New Roman" w:eastAsia="DFKai-SB" w:hAnsi="Times New Roman" w:cs="Times New Roman" w:hint="eastAsia"/>
-          <w:sz w:val="28"/>
-          <w:szCs w:val="28"/>
-          <w:lang w:eastAsia="zh-CN"/>
-        </w:rPr>
-        <w:t>很高频的</w:t>
-      </w:r>
-      <w:r>
-        <w:rPr>
-          <w:rFonts w:ascii="Times New Roman" w:eastAsia="DFKai-SB" w:hAnsi="Times New Roman" w:cs="Times New Roman" w:hint="eastAsia"/>
-          <w:sz w:val="28"/>
-          <w:szCs w:val="28"/>
-          <w:lang w:eastAsia="zh-CN"/>
-        </w:rPr>
-        <w:t>谐波了</w:t>
-      </w:r>
-      <w:r>
-        <w:rPr>
-          <w:rFonts w:ascii="Times New Roman" w:eastAsia="DFKai-SB" w:hAnsi="Times New Roman" w:cs="Times New Roman" w:hint="eastAsia"/>
-          <w:sz w:val="28"/>
-          <w:szCs w:val="28"/>
-          <w:lang w:eastAsia="zh-CN"/>
-        </w:rPr>
-        <w:t>。</w:t>
+        <w:t>：</w:t>
       </w:r>
     </w:p>
     <w:p>
@@ -13819,9 +13391,18 @@
           <w:b/>
           <w:sz w:val="28"/>
           <w:szCs w:val="28"/>
-          <w:lang w:eastAsia="zh-CN"/>
-        </w:rPr>
-        <w:t>关键代码与方法：</w:t>
+        </w:rPr>
+        <w:t>【方法一】</w:t>
+      </w:r>
+      <w:r>
+        <w:rPr>
+          <w:rFonts w:ascii="Times New Roman" w:eastAsia="DFKai-SB" w:hAnsi="Times New Roman" w:cs="Times New Roman" w:hint="eastAsia"/>
+          <w:b/>
+          <w:sz w:val="28"/>
+          <w:szCs w:val="28"/>
+          <w:lang w:eastAsia="zh-CN"/>
+        </w:rPr>
+        <w:t>关键代码：</w:t>
       </w:r>
     </w:p>
     <w:p>
@@ -13847,129 +13428,52 @@
           <w:szCs w:val="28"/>
           <w:lang w:eastAsia="zh-CN"/>
         </w:rPr>
-        <w:t>q9/</w:t>
-      </w:r>
-      <w:r>
-        <w:t xml:space="preserve"> </w:t>
-      </w:r>
-      <w:proofErr w:type="spellStart"/>
-      <w:r>
-        <w:rPr>
-          <w:rFonts w:ascii="Times New Roman" w:eastAsia="DFKai-SB" w:hAnsi="Times New Roman" w:cs="Times New Roman"/>
-          <w:sz w:val="28"/>
-          <w:szCs w:val="28"/>
-          <w:lang w:eastAsia="zh-CN"/>
-        </w:rPr>
-        <w:t>makeWulingSong.m</w:t>
-      </w:r>
-      <w:proofErr w:type="spellEnd"/>
-      <w:r>
-        <w:rPr>
-          <w:rFonts w:ascii="Times New Roman" w:eastAsia="DFKai-SB" w:hAnsi="Times New Roman" w:cs="Times New Roman" w:hint="eastAsia"/>
-          <w:sz w:val="28"/>
-          <w:szCs w:val="28"/>
-          <w:lang w:eastAsia="zh-CN"/>
-        </w:rPr>
-        <w:t>：</w:t>
-      </w:r>
-      <w:r>
-        <w:rPr>
-          <w:rFonts w:ascii="Times New Roman" w:eastAsia="DFKai-SB" w:hAnsi="Times New Roman" w:cs="Times New Roman" w:hint="eastAsia"/>
-          <w:sz w:val="28"/>
-          <w:szCs w:val="28"/>
-          <w:lang w:eastAsia="zh-CN"/>
-        </w:rPr>
-        <w:t>输入由第</w:t>
-      </w:r>
-      <w:r>
-        <w:rPr>
-          <w:rFonts w:ascii="Times New Roman" w:eastAsia="DFKai-SB" w:hAnsi="Times New Roman" w:cs="Times New Roman" w:hint="eastAsia"/>
-          <w:sz w:val="28"/>
-          <w:szCs w:val="28"/>
-        </w:rPr>
-        <w:t>9</w:t>
-      </w:r>
-      <w:r>
-        <w:rPr>
-          <w:rFonts w:ascii="Times New Roman" w:eastAsia="DFKai-SB" w:hAnsi="Times New Roman" w:cs="Times New Roman"/>
-          <w:sz w:val="28"/>
-          <w:szCs w:val="28"/>
-        </w:rPr>
-        <w:t>.</w:t>
-      </w:r>
-      <w:r>
-        <w:rPr>
-          <w:rFonts w:ascii="Times New Roman" w:eastAsia="DFKai-SB" w:hAnsi="Times New Roman" w:cs="Times New Roman" w:hint="eastAsia"/>
-          <w:sz w:val="28"/>
-          <w:szCs w:val="28"/>
-        </w:rPr>
-        <w:t>题产生的</w:t>
-      </w:r>
-      <w:r>
-        <w:rPr>
-          <w:rFonts w:ascii="Times New Roman" w:eastAsia="DFKai-SB" w:hAnsi="Times New Roman" w:cs="Times New Roman" w:hint="eastAsia"/>
-          <w:sz w:val="28"/>
-          <w:szCs w:val="28"/>
-        </w:rPr>
-        <w:t>F</w:t>
-      </w:r>
-      <w:r>
-        <w:rPr>
-          <w:rFonts w:ascii="Times New Roman" w:eastAsia="DFKai-SB" w:hAnsi="Times New Roman" w:cs="Times New Roman"/>
-          <w:sz w:val="28"/>
-          <w:szCs w:val="28"/>
-        </w:rPr>
-        <w:t>REQ_INFO</w:t>
-      </w:r>
-      <w:r>
-        <w:rPr>
-          <w:rFonts w:ascii="Times New Roman" w:eastAsia="DFKai-SB" w:hAnsi="Times New Roman" w:cs="Times New Roman" w:hint="eastAsia"/>
-          <w:sz w:val="28"/>
-          <w:szCs w:val="28"/>
-        </w:rPr>
-        <w:t>矩阵，对于每个音，会自动挑选</w:t>
-      </w:r>
-      <w:r>
-        <w:rPr>
-          <w:rFonts w:ascii="Times New Roman" w:eastAsia="DFKai-SB" w:hAnsi="Times New Roman" w:cs="Times New Roman" w:hint="eastAsia"/>
-          <w:sz w:val="28"/>
-          <w:szCs w:val="28"/>
-        </w:rPr>
-        <w:t>F</w:t>
-      </w:r>
-      <w:r>
-        <w:rPr>
-          <w:rFonts w:ascii="Times New Roman" w:eastAsia="DFKai-SB" w:hAnsi="Times New Roman" w:cs="Times New Roman"/>
-          <w:sz w:val="28"/>
-          <w:szCs w:val="28"/>
-        </w:rPr>
-        <w:t>REQ_INFO</w:t>
-      </w:r>
-      <w:r>
-        <w:rPr>
-          <w:rFonts w:ascii="Times New Roman" w:eastAsia="DFKai-SB" w:hAnsi="Times New Roman" w:cs="Times New Roman" w:hint="eastAsia"/>
-          <w:sz w:val="28"/>
-          <w:szCs w:val="28"/>
-        </w:rPr>
-        <w:t>中最接近的频率的幅值矩阵，调用</w:t>
-      </w:r>
-      <w:proofErr w:type="spellStart"/>
-      <w:r>
-        <w:rPr>
-          <w:rFonts w:ascii="Times New Roman" w:eastAsia="DFKai-SB" w:hAnsi="Times New Roman" w:cs="Times New Roman"/>
-          <w:sz w:val="28"/>
-          <w:szCs w:val="28"/>
-        </w:rPr>
-        <w:t>makesound_harmonic.m</w:t>
-      </w:r>
-      <w:proofErr w:type="spellEnd"/>
-      <w:r>
-        <w:rPr>
-          <w:rFonts w:ascii="Times New Roman" w:eastAsia="DFKai-SB" w:hAnsi="Times New Roman" w:cs="Times New Roman" w:hint="eastAsia"/>
-          <w:sz w:val="28"/>
-          <w:szCs w:val="28"/>
-        </w:rPr>
-        <w:t>合成乐音，输出《武陵高中校歌》。</w:t>
+        <w:t>q3_</w:t>
+      </w:r>
+      <w:r>
+        <w:rPr>
+          <w:rFonts w:ascii="Times New Roman" w:eastAsia="DFKai-SB" w:hAnsi="Times New Roman" w:cs="Times New Roman"/>
+          <w:sz w:val="28"/>
+          <w:szCs w:val="28"/>
+          <w:lang w:eastAsia="zh-CN"/>
+        </w:rPr>
+        <w:t>2</w:t>
+      </w:r>
+      <w:r>
+        <w:rPr>
+          <w:rFonts w:ascii="Times New Roman" w:eastAsia="DFKai-SB" w:hAnsi="Times New Roman" w:cs="Times New Roman"/>
+          <w:sz w:val="28"/>
+          <w:szCs w:val="28"/>
+          <w:lang w:eastAsia="zh-CN"/>
+        </w:rPr>
+        <w:t>_</w:t>
+      </w:r>
+      <w:r>
+        <w:rPr>
+          <w:rFonts w:ascii="Times New Roman" w:eastAsia="DFKai-SB" w:hAnsi="Times New Roman" w:cs="Times New Roman"/>
+          <w:sz w:val="28"/>
+          <w:szCs w:val="28"/>
+          <w:lang w:eastAsia="zh-CN"/>
+        </w:rPr>
+        <w:t>1_</w:t>
+      </w:r>
+      <w:r>
+        <w:rPr>
+          <w:rFonts w:ascii="Times New Roman" w:eastAsia="DFKai-SB" w:hAnsi="Times New Roman" w:cs="Times New Roman"/>
+          <w:sz w:val="28"/>
+          <w:szCs w:val="28"/>
+          <w:lang w:eastAsia="zh-CN"/>
+        </w:rPr>
+        <w:t>encode</w:t>
+      </w:r>
+      <w:r>
+        <w:rPr>
+          <w:rFonts w:ascii="Times New Roman" w:eastAsia="DFKai-SB" w:hAnsi="Times New Roman" w:cs="Times New Roman" w:hint="eastAsia"/>
+          <w:sz w:val="28"/>
+          <w:szCs w:val="28"/>
+          <w:lang w:eastAsia="zh-CN"/>
+        </w:rPr>
+        <w:t>.m</w:t>
       </w:r>
     </w:p>
     <w:p>
@@ -13993,133 +13497,63 @@
           <w:rFonts w:ascii="Times New Roman" w:eastAsia="DFKai-SB" w:hAnsi="Times New Roman" w:cs="Times New Roman"/>
           <w:sz w:val="28"/>
           <w:szCs w:val="28"/>
-        </w:rPr>
-        <w:t>q9/</w:t>
-      </w:r>
-      <w:proofErr w:type="spellStart"/>
-      <w:r>
-        <w:rPr>
-          <w:rFonts w:ascii="Times New Roman" w:eastAsia="DFKai-SB" w:hAnsi="Times New Roman" w:cs="Times New Roman"/>
-          <w:sz w:val="28"/>
-          <w:szCs w:val="28"/>
-        </w:rPr>
-        <w:t>makesound_harmonic.m</w:t>
-      </w:r>
-      <w:proofErr w:type="spellEnd"/>
-      <w:r>
-        <w:rPr>
-          <w:rFonts w:ascii="Times New Roman" w:eastAsia="DFKai-SB" w:hAnsi="Times New Roman" w:cs="Times New Roman" w:hint="eastAsia"/>
-          <w:sz w:val="28"/>
-          <w:szCs w:val="28"/>
-        </w:rPr>
-        <w:t>：</w:t>
-      </w:r>
-      <w:r>
-        <w:rPr>
-          <w:rFonts w:ascii="Times New Roman" w:eastAsia="DFKai-SB" w:hAnsi="Times New Roman" w:cs="Times New Roman" w:hint="eastAsia"/>
-          <w:sz w:val="28"/>
-          <w:szCs w:val="28"/>
-          <w:lang w:eastAsia="zh-CN"/>
-        </w:rPr>
-        <w:t xml:space="preserve"> </w:t>
-      </w:r>
-      <w:r>
-        <w:rPr>
-          <w:rFonts w:ascii="Times New Roman" w:eastAsia="DFKai-SB" w:hAnsi="Times New Roman" w:cs="Times New Roman" w:hint="eastAsia"/>
-          <w:sz w:val="28"/>
-          <w:szCs w:val="28"/>
-          <w:lang w:eastAsia="zh-CN"/>
-        </w:rPr>
-        <w:t>将第</w:t>
-      </w:r>
-      <w:r>
-        <w:rPr>
-          <w:rFonts w:ascii="Times New Roman" w:eastAsia="DFKai-SB" w:hAnsi="Times New Roman" w:cs="Times New Roman" w:hint="eastAsia"/>
-          <w:sz w:val="28"/>
-          <w:szCs w:val="28"/>
-          <w:lang w:eastAsia="zh-CN"/>
-        </w:rPr>
-        <w:t>4</w:t>
-      </w:r>
-      <w:r>
-        <w:rPr>
-          <w:rFonts w:ascii="Times New Roman" w:eastAsia="DFKai-SB" w:hAnsi="Times New Roman" w:cs="Times New Roman" w:hint="eastAsia"/>
-          <w:sz w:val="28"/>
-          <w:szCs w:val="28"/>
-          <w:lang w:eastAsia="zh-CN"/>
-        </w:rPr>
-        <w:t>问的</w:t>
-      </w:r>
-      <w:r>
-        <w:rPr>
-          <w:rFonts w:ascii="Times New Roman" w:eastAsia="DFKai-SB" w:hAnsi="Times New Roman" w:cs="Times New Roman" w:hint="eastAsia"/>
-          <w:sz w:val="28"/>
-          <w:szCs w:val="28"/>
-          <w:lang w:eastAsia="zh-CN"/>
-        </w:rPr>
-        <w:t>q4_makesound</w:t>
-      </w:r>
-      <w:r>
-        <w:rPr>
-          <w:rFonts w:ascii="Times New Roman" w:eastAsia="DFKai-SB" w:hAnsi="Times New Roman" w:cs="Times New Roman" w:hint="eastAsia"/>
-          <w:sz w:val="28"/>
-          <w:szCs w:val="28"/>
-          <w:lang w:eastAsia="zh-CN"/>
-        </w:rPr>
-        <w:t>中，各次谐波的幅值不写死在函数中，改用可变大小的</w:t>
-      </w:r>
-      <w:r>
-        <w:rPr>
-          <w:rFonts w:ascii="Times New Roman" w:eastAsia="DFKai-SB" w:hAnsi="Times New Roman" w:cs="Times New Roman" w:hint="eastAsia"/>
-          <w:sz w:val="28"/>
-          <w:szCs w:val="28"/>
-          <w:lang w:eastAsia="zh-CN"/>
-        </w:rPr>
-        <w:t>amp</w:t>
-      </w:r>
-      <w:r>
-        <w:rPr>
-          <w:rFonts w:ascii="Times New Roman" w:eastAsia="DFKai-SB" w:hAnsi="Times New Roman" w:cs="Times New Roman" w:hint="eastAsia"/>
-          <w:sz w:val="28"/>
-          <w:szCs w:val="28"/>
-          <w:lang w:eastAsia="zh-CN"/>
-        </w:rPr>
-        <w:t>矩阵传入基波至第</w:t>
-      </w:r>
-      <w:r>
-        <w:rPr>
-          <w:rFonts w:ascii="Times New Roman" w:eastAsia="DFKai-SB" w:hAnsi="Times New Roman" w:cs="Times New Roman"/>
-          <w:sz w:val="28"/>
-          <w:szCs w:val="28"/>
-          <w:lang w:eastAsia="zh-CN"/>
-        </w:rPr>
-        <w:t>n</w:t>
-      </w:r>
-      <w:r>
-        <w:rPr>
-          <w:rFonts w:ascii="Times New Roman" w:eastAsia="DFKai-SB" w:hAnsi="Times New Roman" w:cs="Times New Roman" w:hint="eastAsia"/>
-          <w:sz w:val="28"/>
-          <w:szCs w:val="28"/>
-          <w:lang w:eastAsia="zh-CN"/>
-        </w:rPr>
-        <w:t>谐波的幅值</w:t>
-      </w:r>
-      <w:r>
-        <w:rPr>
-          <w:rFonts w:ascii="Times New Roman" w:eastAsia="DFKai-SB" w:hAnsi="Times New Roman" w:cs="Times New Roman" w:hint="eastAsia"/>
-          <w:sz w:val="28"/>
-          <w:szCs w:val="28"/>
-        </w:rPr>
-        <w:t>，并据以合成音乐</w:t>
-      </w:r>
-      <w:r>
-        <w:rPr>
-          <w:rFonts w:ascii="Times New Roman" w:eastAsia="DFKai-SB" w:hAnsi="Times New Roman" w:cs="Times New Roman" w:hint="eastAsia"/>
-          <w:sz w:val="28"/>
-          <w:szCs w:val="28"/>
-          <w:lang w:eastAsia="zh-CN"/>
-        </w:rPr>
-        <w:t>。</w:t>
+          <w:lang w:eastAsia="zh-CN"/>
+        </w:rPr>
+        <w:t>q3_</w:t>
+      </w:r>
+      <w:r>
+        <w:rPr>
+          <w:rFonts w:ascii="Times New Roman" w:eastAsia="DFKai-SB" w:hAnsi="Times New Roman" w:cs="Times New Roman"/>
+          <w:sz w:val="28"/>
+          <w:szCs w:val="28"/>
+          <w:lang w:eastAsia="zh-CN"/>
+        </w:rPr>
+        <w:t>2</w:t>
+      </w:r>
+      <w:r>
+        <w:rPr>
+          <w:rFonts w:ascii="Times New Roman" w:eastAsia="DFKai-SB" w:hAnsi="Times New Roman" w:cs="Times New Roman"/>
+          <w:sz w:val="28"/>
+          <w:szCs w:val="28"/>
+          <w:lang w:eastAsia="zh-CN"/>
+        </w:rPr>
+        <w:t>_</w:t>
+      </w:r>
+      <w:r>
+        <w:rPr>
+          <w:rFonts w:ascii="Times New Roman" w:eastAsia="DFKai-SB" w:hAnsi="Times New Roman" w:cs="Times New Roman"/>
+          <w:sz w:val="28"/>
+          <w:szCs w:val="28"/>
+          <w:lang w:eastAsia="zh-CN"/>
+        </w:rPr>
+        <w:t>1_</w:t>
+      </w:r>
+      <w:r>
+        <w:rPr>
+          <w:rFonts w:ascii="Times New Roman" w:eastAsia="DFKai-SB" w:hAnsi="Times New Roman" w:cs="Times New Roman"/>
+          <w:sz w:val="28"/>
+          <w:szCs w:val="28"/>
+          <w:lang w:eastAsia="zh-CN"/>
+        </w:rPr>
+        <w:t>de</w:t>
+      </w:r>
+      <w:r>
+        <w:rPr>
+          <w:rFonts w:ascii="Times New Roman" w:eastAsia="DFKai-SB" w:hAnsi="Times New Roman" w:cs="Times New Roman"/>
+          <w:sz w:val="28"/>
+          <w:szCs w:val="28"/>
+          <w:lang w:eastAsia="zh-CN"/>
+        </w:rPr>
+        <w:t>code</w:t>
+      </w:r>
+      <w:r>
+        <w:rPr>
+          <w:rFonts w:ascii="Times New Roman" w:eastAsia="DFKai-SB" w:hAnsi="Times New Roman" w:cs="Times New Roman"/>
+          <w:sz w:val="28"/>
+          <w:szCs w:val="28"/>
+          <w:lang w:eastAsia="zh-CN"/>
+        </w:rPr>
+        <w:t>.m</w:t>
       </w:r>
     </w:p>
     <w:p>
@@ -14140,111 +13574,57 @@
       </w:pPr>
       <w:r>
         <w:rPr>
-          <w:rFonts w:ascii="Times New Roman" w:eastAsia="DFKai-SB" w:hAnsi="Times New Roman" w:cs="Times New Roman" w:hint="eastAsia"/>
-          <w:b/>
-          <w:bCs/>
-          <w:sz w:val="28"/>
-          <w:szCs w:val="28"/>
-          <w:lang w:eastAsia="zh-CN"/>
-        </w:rPr>
-        <w:t>结果</w:t>
-      </w:r>
-      <w:r>
-        <w:rPr>
-          <w:rFonts w:ascii="Times New Roman" w:eastAsia="DFKai-SB" w:hAnsi="Times New Roman" w:cs="Times New Roman" w:hint="eastAsia"/>
-          <w:b/>
-          <w:bCs/>
-          <w:sz w:val="28"/>
-          <w:szCs w:val="28"/>
-          <w:lang w:eastAsia="zh-CN"/>
-        </w:rPr>
-        <w:t>（</w:t>
-      </w:r>
-      <w:r>
-        <w:rPr>
-          <w:rFonts w:ascii="Times New Roman" w:eastAsia="DFKai-SB" w:hAnsi="Times New Roman" w:cs="Times New Roman"/>
-          <w:b/>
-          <w:bCs/>
-          <w:sz w:val="28"/>
-          <w:szCs w:val="28"/>
-        </w:rPr>
-        <w:t>output_wuling.wav</w:t>
-      </w:r>
-      <w:r>
-        <w:rPr>
-          <w:rFonts w:ascii="Times New Roman" w:eastAsia="DFKai-SB" w:hAnsi="Times New Roman" w:cs="Times New Roman" w:hint="eastAsia"/>
-          <w:b/>
-          <w:bCs/>
-          <w:sz w:val="28"/>
-          <w:szCs w:val="28"/>
-        </w:rPr>
-        <w:t>）</w:t>
-      </w:r>
-      <w:r>
-        <w:rPr>
-          <w:rFonts w:ascii="Times New Roman" w:eastAsia="DFKai-SB" w:hAnsi="Times New Roman" w:cs="Times New Roman" w:hint="eastAsia"/>
-          <w:sz w:val="28"/>
-          <w:szCs w:val="28"/>
-          <w:lang w:eastAsia="zh-CN"/>
-        </w:rPr>
-        <w:t>：</w:t>
-      </w:r>
-      <w:r>
-        <w:rPr>
-          <w:rFonts w:ascii="Times New Roman" w:eastAsia="DFKai-SB" w:hAnsi="Times New Roman" w:cs="Times New Roman" w:hint="eastAsia"/>
-          <w:sz w:val="28"/>
-          <w:szCs w:val="28"/>
-          <w:lang w:eastAsia="zh-CN"/>
-        </w:rPr>
-        <w:t>还行吧，</w:t>
-      </w:r>
-      <w:r>
-        <w:rPr>
-          <w:rFonts w:ascii="Times New Roman" w:eastAsia="DFKai-SB" w:hAnsi="Times New Roman" w:cs="Times New Roman" w:hint="eastAsia"/>
-          <w:sz w:val="28"/>
-          <w:szCs w:val="28"/>
-          <w:lang w:eastAsia="zh-CN"/>
-        </w:rPr>
-        <w:t>我不希望它再更像了。</w:t>
-      </w:r>
-    </w:p>
-    <w:p>
-      <w:pPr>
-        <w:snapToGrid w:val="0"/>
-        <w:rPr>
-          <w:rFonts w:ascii="Times New Roman" w:eastAsia="等线" w:hAnsi="Times New Roman" w:cs="Times New Roman"/>
-          <w:b/>
-          <w:sz w:val="32"/>
-          <w:lang w:eastAsia="zh-CN"/>
-        </w:rPr>
-      </w:pPr>
-    </w:p>
-    <w:p>
-      <w:pPr>
-        <w:pStyle w:val="a3"/>
-        <w:numPr>
-          <w:ilvl w:val="0"/>
-          <w:numId w:val="18"/>
-        </w:numPr>
-        <w:snapToGrid w:val="0"/>
-        <w:ind w:leftChars="0"/>
-        <w:rPr>
-          <w:rFonts w:ascii="Times New Roman" w:eastAsia="DFKai-SB" w:hAnsi="Times New Roman" w:cs="Times New Roman"/>
-          <w:b/>
-          <w:sz w:val="28"/>
-          <w:szCs w:val="28"/>
-          <w:lang w:eastAsia="zh-CN"/>
-        </w:rPr>
-      </w:pPr>
-      <w:r>
-        <w:rPr>
-          <w:rFonts w:ascii="Times New Roman" w:eastAsia="DFKai-SB" w:hAnsi="Times New Roman" w:cs="Times New Roman" w:hint="eastAsia"/>
-          <w:b/>
-          <w:sz w:val="28"/>
-          <w:szCs w:val="28"/>
-          <w:lang w:eastAsia="zh-CN"/>
-        </w:rPr>
-        <w:t>关键代码与方法：</w:t>
+          <w:rFonts w:ascii="Times New Roman" w:eastAsia="DFKai-SB" w:hAnsi="Times New Roman" w:cs="Times New Roman"/>
+          <w:sz w:val="28"/>
+          <w:szCs w:val="28"/>
+          <w:lang w:eastAsia="zh-CN"/>
+        </w:rPr>
+        <w:t>q3_</w:t>
+      </w:r>
+      <w:r>
+        <w:rPr>
+          <w:rFonts w:ascii="Times New Roman" w:eastAsia="DFKai-SB" w:hAnsi="Times New Roman" w:cs="Times New Roman"/>
+          <w:sz w:val="28"/>
+          <w:szCs w:val="28"/>
+          <w:lang w:eastAsia="zh-CN"/>
+        </w:rPr>
+        <w:t>2</w:t>
+      </w:r>
+      <w:r>
+        <w:rPr>
+          <w:rFonts w:ascii="Times New Roman" w:eastAsia="DFKai-SB" w:hAnsi="Times New Roman" w:cs="Times New Roman"/>
+          <w:sz w:val="28"/>
+          <w:szCs w:val="28"/>
+          <w:lang w:eastAsia="zh-CN"/>
+        </w:rPr>
+        <w:t>_</w:t>
+      </w:r>
+      <w:r>
+        <w:rPr>
+          <w:rFonts w:ascii="Times New Roman" w:eastAsia="DFKai-SB" w:hAnsi="Times New Roman" w:cs="Times New Roman"/>
+          <w:sz w:val="28"/>
+          <w:szCs w:val="28"/>
+          <w:lang w:eastAsia="zh-CN"/>
+        </w:rPr>
+        <w:t>1_</w:t>
+      </w:r>
+      <w:r>
+        <w:rPr>
+          <w:rFonts w:ascii="Times New Roman" w:eastAsia="DFKai-SB" w:hAnsi="Times New Roman" w:cs="Times New Roman"/>
+          <w:sz w:val="28"/>
+          <w:szCs w:val="28"/>
+          <w:lang w:eastAsia="zh-CN"/>
+        </w:rPr>
+        <w:t>hide</w:t>
+      </w:r>
+      <w:r>
+        <w:rPr>
+          <w:rFonts w:ascii="Times New Roman" w:eastAsia="DFKai-SB" w:hAnsi="Times New Roman" w:cs="Times New Roman"/>
+          <w:sz w:val="28"/>
+          <w:szCs w:val="28"/>
+          <w:lang w:eastAsia="zh-CN"/>
+        </w:rPr>
+        <w:t>.m</w:t>
       </w:r>
     </w:p>
     <w:p>
@@ -14260,176 +13640,54 @@
           <w:rFonts w:ascii="Times New Roman" w:eastAsia="DFKai-SB" w:hAnsi="Times New Roman" w:cs="Times New Roman"/>
           <w:sz w:val="28"/>
           <w:szCs w:val="28"/>
-        </w:rPr>
-      </w:pPr>
-      <w:r>
-        <w:rPr>
-          <w:rFonts w:ascii="Times New Roman" w:eastAsia="DFKai-SB" w:hAnsi="Times New Roman" w:cs="Times New Roman"/>
-          <w:sz w:val="28"/>
-          <w:szCs w:val="28"/>
-        </w:rPr>
-        <w:t xml:space="preserve">q12/ </w:t>
-      </w:r>
-      <w:proofErr w:type="spellStart"/>
-      <w:r>
-        <w:rPr>
-          <w:rFonts w:ascii="Times New Roman" w:eastAsia="DFKai-SB" w:hAnsi="Times New Roman" w:cs="Times New Roman"/>
-          <w:sz w:val="28"/>
-          <w:szCs w:val="28"/>
-        </w:rPr>
-        <w:t>musicAnalysisGUI.mlapp</w:t>
-      </w:r>
-      <w:proofErr w:type="spellEnd"/>
-      <w:r>
-        <w:rPr>
-          <w:rFonts w:ascii="Times New Roman" w:eastAsia="DFKai-SB" w:hAnsi="Times New Roman" w:cs="Times New Roman" w:hint="eastAsia"/>
-          <w:sz w:val="28"/>
-          <w:szCs w:val="28"/>
-        </w:rPr>
-        <w:t>：本</w:t>
-      </w:r>
-      <w:r>
-        <w:rPr>
-          <w:rFonts w:ascii="Times New Roman" w:eastAsia="DFKai-SB" w:hAnsi="Times New Roman" w:cs="Times New Roman" w:hint="eastAsia"/>
-          <w:sz w:val="28"/>
-          <w:szCs w:val="28"/>
-        </w:rPr>
-        <w:t>G</w:t>
-      </w:r>
-      <w:r>
-        <w:rPr>
-          <w:rFonts w:ascii="Times New Roman" w:eastAsia="DFKai-SB" w:hAnsi="Times New Roman" w:cs="Times New Roman"/>
-          <w:sz w:val="28"/>
-          <w:szCs w:val="28"/>
-        </w:rPr>
-        <w:t>UI</w:t>
-      </w:r>
-      <w:r>
-        <w:rPr>
-          <w:rFonts w:ascii="Times New Roman" w:eastAsia="DFKai-SB" w:hAnsi="Times New Roman" w:cs="Times New Roman" w:hint="eastAsia"/>
-          <w:sz w:val="28"/>
-          <w:szCs w:val="28"/>
-        </w:rPr>
-        <w:t>是用</w:t>
-      </w:r>
-      <w:proofErr w:type="spellStart"/>
-      <w:r>
-        <w:rPr>
-          <w:rFonts w:ascii="Times New Roman" w:eastAsia="DFKai-SB" w:hAnsi="Times New Roman" w:cs="Times New Roman"/>
-          <w:sz w:val="28"/>
-          <w:szCs w:val="28"/>
-        </w:rPr>
-        <w:t>Matlab</w:t>
-      </w:r>
-      <w:proofErr w:type="spellEnd"/>
-      <w:r>
-        <w:rPr>
-          <w:rFonts w:ascii="Times New Roman" w:eastAsia="DFKai-SB" w:hAnsi="Times New Roman" w:cs="Times New Roman"/>
-          <w:sz w:val="28"/>
-          <w:szCs w:val="28"/>
-        </w:rPr>
-        <w:t xml:space="preserve"> R2019a</w:t>
-      </w:r>
-      <w:r>
-        <w:rPr>
-          <w:rFonts w:ascii="Times New Roman" w:eastAsia="DFKai-SB" w:hAnsi="Times New Roman" w:cs="Times New Roman" w:hint="eastAsia"/>
-          <w:sz w:val="28"/>
-          <w:szCs w:val="28"/>
-        </w:rPr>
-        <w:t>的</w:t>
-      </w:r>
-      <w:r>
-        <w:rPr>
-          <w:rFonts w:ascii="Times New Roman" w:eastAsia="DFKai-SB" w:hAnsi="Times New Roman" w:cs="Times New Roman"/>
-          <w:sz w:val="28"/>
-          <w:szCs w:val="28"/>
-        </w:rPr>
-        <w:t>App Designer</w:t>
-      </w:r>
-      <w:r>
-        <w:rPr>
-          <w:rFonts w:ascii="Times New Roman" w:eastAsia="DFKai-SB" w:hAnsi="Times New Roman" w:cs="Times New Roman" w:hint="eastAsia"/>
-          <w:sz w:val="28"/>
-          <w:szCs w:val="28"/>
-        </w:rPr>
-        <w:t>所设计，与</w:t>
-      </w:r>
-      <w:r>
-        <w:rPr>
-          <w:rFonts w:ascii="Times New Roman" w:eastAsia="DFKai-SB" w:hAnsi="Times New Roman" w:cs="Times New Roman" w:hint="eastAsia"/>
-          <w:sz w:val="28"/>
-          <w:szCs w:val="28"/>
-        </w:rPr>
-        <w:t>G</w:t>
-      </w:r>
-      <w:r>
-        <w:rPr>
-          <w:rFonts w:ascii="Times New Roman" w:eastAsia="DFKai-SB" w:hAnsi="Times New Roman" w:cs="Times New Roman"/>
-          <w:sz w:val="28"/>
-          <w:szCs w:val="28"/>
-        </w:rPr>
-        <w:t>UIDE</w:t>
-      </w:r>
-      <w:r>
-        <w:rPr>
-          <w:rFonts w:ascii="Times New Roman" w:eastAsia="DFKai-SB" w:hAnsi="Times New Roman" w:cs="Times New Roman" w:hint="eastAsia"/>
-          <w:sz w:val="28"/>
-          <w:szCs w:val="28"/>
-        </w:rPr>
-        <w:t>有所不同。</w:t>
-      </w:r>
-      <w:r>
-        <w:rPr>
-          <w:rFonts w:ascii="Times New Roman" w:eastAsia="DFKai-SB" w:hAnsi="Times New Roman" w:cs="Times New Roman" w:hint="eastAsia"/>
-          <w:sz w:val="28"/>
-          <w:szCs w:val="28"/>
-        </w:rPr>
-        <w:t>请以</w:t>
-      </w:r>
-      <w:proofErr w:type="spellStart"/>
-      <w:r>
-        <w:rPr>
-          <w:rFonts w:ascii="Times New Roman" w:eastAsia="DFKai-SB" w:hAnsi="Times New Roman" w:cs="Times New Roman" w:hint="eastAsia"/>
-          <w:sz w:val="28"/>
-          <w:szCs w:val="28"/>
-        </w:rPr>
-        <w:t>M</w:t>
-      </w:r>
-      <w:r>
-        <w:rPr>
-          <w:rFonts w:ascii="Times New Roman" w:eastAsia="DFKai-SB" w:hAnsi="Times New Roman" w:cs="Times New Roman"/>
-          <w:sz w:val="28"/>
-          <w:szCs w:val="28"/>
-        </w:rPr>
-        <w:t>atlab</w:t>
-      </w:r>
-      <w:proofErr w:type="spellEnd"/>
-      <w:r>
-        <w:rPr>
-          <w:rFonts w:ascii="Times New Roman" w:eastAsia="DFKai-SB" w:hAnsi="Times New Roman" w:cs="Times New Roman"/>
-          <w:sz w:val="28"/>
-          <w:szCs w:val="28"/>
-        </w:rPr>
-        <w:t xml:space="preserve"> R2019a</w:t>
-      </w:r>
-      <w:r>
-        <w:rPr>
-          <w:rFonts w:ascii="Times New Roman" w:eastAsia="DFKai-SB" w:hAnsi="Times New Roman" w:cs="Times New Roman" w:hint="eastAsia"/>
-          <w:sz w:val="28"/>
-          <w:szCs w:val="28"/>
-        </w:rPr>
-        <w:t>方可开启。</w:t>
-      </w:r>
-    </w:p>
-    <w:p>
-      <w:pPr>
-        <w:snapToGrid w:val="0"/>
-        <w:rPr>
-          <w:rFonts w:ascii="Times New Roman" w:eastAsia="DFKai-SB" w:hAnsi="Times New Roman" w:cs="Times New Roman"/>
-          <w:sz w:val="28"/>
-          <w:szCs w:val="28"/>
-        </w:rPr>
-      </w:pPr>
+          <w:lang w:eastAsia="zh-CN"/>
+        </w:rPr>
+      </w:pPr>
+      <w:r>
+        <w:rPr>
+          <w:rFonts w:ascii="Times New Roman" w:eastAsia="DFKai-SB" w:hAnsi="Times New Roman" w:cs="Times New Roman"/>
+          <w:sz w:val="28"/>
+          <w:szCs w:val="28"/>
+          <w:lang w:eastAsia="zh-CN"/>
+        </w:rPr>
+        <w:t>q3_2</w:t>
+      </w:r>
+      <w:r>
+        <w:rPr>
+          <w:rFonts w:ascii="Times New Roman" w:eastAsia="DFKai-SB" w:hAnsi="Times New Roman" w:cs="Times New Roman"/>
+          <w:sz w:val="28"/>
+          <w:szCs w:val="28"/>
+          <w:lang w:eastAsia="zh-CN"/>
+        </w:rPr>
+        <w:t>_</w:t>
+      </w:r>
+      <w:r>
+        <w:rPr>
+          <w:rFonts w:ascii="Times New Roman" w:eastAsia="DFKai-SB" w:hAnsi="Times New Roman" w:cs="Times New Roman"/>
+          <w:sz w:val="28"/>
+          <w:szCs w:val="28"/>
+          <w:lang w:eastAsia="zh-CN"/>
+        </w:rPr>
+        <w:t>1_</w:t>
+      </w:r>
+      <w:r>
+        <w:rPr>
+          <w:rFonts w:ascii="Times New Roman" w:eastAsia="DFKai-SB" w:hAnsi="Times New Roman" w:cs="Times New Roman"/>
+          <w:sz w:val="28"/>
+          <w:szCs w:val="28"/>
+          <w:lang w:eastAsia="zh-CN"/>
+        </w:rPr>
+        <w:t>extract</w:t>
+      </w:r>
+      <w:r>
+        <w:rPr>
+          <w:rFonts w:ascii="Times New Roman" w:eastAsia="DFKai-SB" w:hAnsi="Times New Roman" w:cs="Times New Roman"/>
+          <w:sz w:val="28"/>
+          <w:szCs w:val="28"/>
+          <w:lang w:eastAsia="zh-CN"/>
+        </w:rPr>
+        <w:t>.m</w:t>
+      </w:r>
     </w:p>
     <w:p>
       <w:pPr>
@@ -14444,6 +13702,182 @@
           <w:rFonts w:ascii="Times New Roman" w:eastAsia="DFKai-SB" w:hAnsi="Times New Roman" w:cs="Times New Roman"/>
           <w:sz w:val="28"/>
           <w:szCs w:val="28"/>
+          <w:lang w:eastAsia="zh-CN"/>
+        </w:rPr>
+      </w:pPr>
+      <w:r>
+        <w:rPr>
+          <w:rFonts w:ascii="Times New Roman" w:eastAsia="DFKai-SB" w:hAnsi="Times New Roman" w:cs="Times New Roman"/>
+          <w:sz w:val="28"/>
+          <w:szCs w:val="28"/>
+          <w:lang w:eastAsia="zh-CN"/>
+        </w:rPr>
+        <w:t>q3_2_1_DCT8</w:t>
+      </w:r>
+      <w:r>
+        <w:rPr>
+          <w:rFonts w:ascii="Times New Roman" w:eastAsia="DFKai-SB" w:hAnsi="Times New Roman" w:cs="Times New Roman"/>
+          <w:sz w:val="28"/>
+          <w:szCs w:val="28"/>
+          <w:lang w:eastAsia="zh-CN"/>
+        </w:rPr>
+        <w:t>.m</w:t>
+      </w:r>
+    </w:p>
+    <w:p>
+      <w:pPr>
+        <w:pStyle w:val="a3"/>
+        <w:numPr>
+          <w:ilvl w:val="0"/>
+          <w:numId w:val="16"/>
+        </w:numPr>
+        <w:snapToGrid w:val="0"/>
+        <w:ind w:leftChars="0"/>
+        <w:rPr>
+          <w:rFonts w:ascii="Times New Roman" w:eastAsia="DFKai-SB" w:hAnsi="Times New Roman" w:cs="Times New Roman"/>
+          <w:sz w:val="28"/>
+          <w:szCs w:val="28"/>
+          <w:lang w:eastAsia="zh-CN"/>
+        </w:rPr>
+      </w:pPr>
+      <w:r>
+        <w:rPr>
+          <w:rFonts w:ascii="Times New Roman" w:eastAsia="DFKai-SB" w:hAnsi="Times New Roman" w:cs="Times New Roman"/>
+          <w:sz w:val="28"/>
+          <w:szCs w:val="28"/>
+          <w:lang w:eastAsia="zh-CN"/>
+        </w:rPr>
+        <w:t>q3_2_1_</w:t>
+      </w:r>
+      <w:r>
+        <w:rPr>
+          <w:rFonts w:ascii="Times New Roman" w:eastAsia="DFKai-SB" w:hAnsi="Times New Roman" w:cs="Times New Roman" w:hint="eastAsia"/>
+          <w:sz w:val="28"/>
+          <w:szCs w:val="28"/>
+        </w:rPr>
+        <w:t>I</w:t>
+      </w:r>
+      <w:r>
+        <w:rPr>
+          <w:rFonts w:ascii="Times New Roman" w:eastAsia="DFKai-SB" w:hAnsi="Times New Roman" w:cs="Times New Roman"/>
+          <w:sz w:val="28"/>
+          <w:szCs w:val="28"/>
+          <w:lang w:eastAsia="zh-CN"/>
+        </w:rPr>
+        <w:t>DCT8</w:t>
+      </w:r>
+      <w:r>
+        <w:rPr>
+          <w:rFonts w:ascii="Times New Roman" w:eastAsia="DFKai-SB" w:hAnsi="Times New Roman" w:cs="Times New Roman"/>
+          <w:sz w:val="28"/>
+          <w:szCs w:val="28"/>
+          <w:lang w:eastAsia="zh-CN"/>
+        </w:rPr>
+        <w:t>.m</w:t>
+      </w:r>
+    </w:p>
+    <w:p>
+      <w:pPr>
+        <w:pStyle w:val="a3"/>
+        <w:numPr>
+          <w:ilvl w:val="0"/>
+          <w:numId w:val="16"/>
+        </w:numPr>
+        <w:snapToGrid w:val="0"/>
+        <w:ind w:leftChars="0"/>
+        <w:rPr>
+          <w:rFonts w:ascii="Times New Roman" w:eastAsia="DFKai-SB" w:hAnsi="Times New Roman" w:cs="Times New Roman"/>
+          <w:sz w:val="28"/>
+          <w:szCs w:val="28"/>
+          <w:lang w:eastAsia="zh-CN"/>
+        </w:rPr>
+      </w:pPr>
+      <w:r>
+        <w:rPr>
+          <w:rFonts w:ascii="Times New Roman" w:eastAsia="DFKai-SB" w:hAnsi="Times New Roman" w:cs="Times New Roman"/>
+          <w:sz w:val="28"/>
+          <w:szCs w:val="28"/>
+          <w:lang w:eastAsia="zh-CN"/>
+        </w:rPr>
+        <w:t>q3_2_1_ZigzagScan</w:t>
+      </w:r>
+      <w:r>
+        <w:rPr>
+          <w:rFonts w:ascii="Times New Roman" w:eastAsia="DFKai-SB" w:hAnsi="Times New Roman" w:cs="Times New Roman"/>
+          <w:sz w:val="28"/>
+          <w:szCs w:val="28"/>
+          <w:lang w:eastAsia="zh-CN"/>
+        </w:rPr>
+        <w:t>.m</w:t>
+      </w:r>
+    </w:p>
+    <w:p>
+      <w:pPr>
+        <w:pStyle w:val="a3"/>
+        <w:numPr>
+          <w:ilvl w:val="0"/>
+          <w:numId w:val="16"/>
+        </w:numPr>
+        <w:snapToGrid w:val="0"/>
+        <w:ind w:leftChars="0"/>
+        <w:rPr>
+          <w:rFonts w:ascii="Times New Roman" w:eastAsia="DFKai-SB" w:hAnsi="Times New Roman" w:cs="Times New Roman"/>
+          <w:sz w:val="28"/>
+          <w:szCs w:val="28"/>
+          <w:lang w:eastAsia="zh-CN"/>
+        </w:rPr>
+      </w:pPr>
+      <w:r>
+        <w:rPr>
+          <w:rFonts w:ascii="Times New Roman" w:eastAsia="DFKai-SB" w:hAnsi="Times New Roman" w:cs="Times New Roman"/>
+          <w:sz w:val="28"/>
+          <w:szCs w:val="28"/>
+          <w:lang w:eastAsia="zh-CN"/>
+        </w:rPr>
+        <w:t>q3_2_1_</w:t>
+      </w:r>
+      <w:r>
+        <w:rPr>
+          <w:rFonts w:ascii="Times New Roman" w:eastAsia="DFKai-SB" w:hAnsi="Times New Roman" w:cs="Times New Roman"/>
+          <w:sz w:val="28"/>
+          <w:szCs w:val="28"/>
+          <w:lang w:eastAsia="zh-CN"/>
+        </w:rPr>
+        <w:t>I</w:t>
+      </w:r>
+      <w:r>
+        <w:rPr>
+          <w:rFonts w:ascii="Times New Roman" w:eastAsia="DFKai-SB" w:hAnsi="Times New Roman" w:cs="Times New Roman"/>
+          <w:sz w:val="28"/>
+          <w:szCs w:val="28"/>
+          <w:lang w:eastAsia="zh-CN"/>
+        </w:rPr>
+        <w:t>ZigzagScan</w:t>
+      </w:r>
+      <w:r>
+        <w:rPr>
+          <w:rFonts w:ascii="Times New Roman" w:eastAsia="DFKai-SB" w:hAnsi="Times New Roman" w:cs="Times New Roman"/>
+          <w:sz w:val="28"/>
+          <w:szCs w:val="28"/>
+          <w:lang w:eastAsia="zh-CN"/>
+        </w:rPr>
+        <w:t>.m</w:t>
+      </w:r>
+    </w:p>
+    <w:p>
+      <w:pPr>
+        <w:pStyle w:val="a3"/>
+        <w:numPr>
+          <w:ilvl w:val="0"/>
+          <w:numId w:val="16"/>
+        </w:numPr>
+        <w:snapToGrid w:val="0"/>
+        <w:ind w:leftChars="0"/>
+        <w:rPr>
+          <w:rFonts w:ascii="Times New Roman" w:eastAsia="DFKai-SB" w:hAnsi="Times New Roman" w:cs="Times New Roman"/>
+          <w:sz w:val="28"/>
+          <w:szCs w:val="28"/>
+          <w:lang w:eastAsia="zh-CN"/>
         </w:rPr>
       </w:pPr>
       <w:r>
@@ -14460,13 +13894,749 @@
       <w:r>
         <w:rPr>
           <w:rFonts w:ascii="Times New Roman" w:eastAsia="DFKai-SB" w:hAnsi="Times New Roman" w:cs="Times New Roman" w:hint="eastAsia"/>
+          <w:sz w:val="28"/>
+          <w:szCs w:val="28"/>
+          <w:lang w:eastAsia="zh-CN"/>
+        </w:rPr>
+        <w:t>：</w:t>
+      </w:r>
+      <w:r>
+        <w:rPr>
+          <w:rFonts w:ascii="Times New Roman" w:eastAsia="DFKai-SB" w:hAnsi="Times New Roman" w:cs="Times New Roman" w:hint="eastAsia"/>
+          <w:sz w:val="28"/>
+          <w:szCs w:val="28"/>
+          <w:lang w:eastAsia="zh-CN"/>
+        </w:rPr>
+        <w:t>还行吧，</w:t>
+      </w:r>
+      <w:r>
+        <w:rPr>
+          <w:rFonts w:ascii="Times New Roman" w:eastAsia="DFKai-SB" w:hAnsi="Times New Roman" w:cs="Times New Roman" w:hint="eastAsia"/>
+          <w:sz w:val="28"/>
+          <w:szCs w:val="28"/>
+          <w:lang w:eastAsia="zh-CN"/>
+        </w:rPr>
+        <w:t>我不希望它再更像了。</w:t>
+      </w:r>
+    </w:p>
+    <w:p>
+      <w:pPr>
+        <w:pStyle w:val="a3"/>
+        <w:snapToGrid w:val="0"/>
+        <w:ind w:leftChars="0"/>
+        <w:rPr>
+          <w:rFonts w:ascii="Times New Roman" w:eastAsia="等线" w:hAnsi="Times New Roman" w:cs="Times New Roman"/>
+          <w:b/>
+          <w:sz w:val="28"/>
+          <w:szCs w:val="28"/>
+          <w:lang w:eastAsia="zh-CN"/>
+        </w:rPr>
+      </w:pPr>
+      <w:r>
+        <w:rPr>
+          <w:rFonts w:ascii="Times New Roman" w:eastAsia="DFKai-SB" w:hAnsi="Times New Roman" w:cs="Times New Roman" w:hint="eastAsia"/>
+          <w:b/>
+          <w:sz w:val="28"/>
+          <w:szCs w:val="28"/>
+          <w:lang w:eastAsia="zh-CN"/>
+        </w:rPr>
+        <w:t>【方法</w:t>
+      </w:r>
+      <w:r>
+        <w:rPr>
+          <w:rFonts w:ascii="Times New Roman" w:eastAsia="DFKai-SB" w:hAnsi="Times New Roman" w:cs="Times New Roman" w:hint="eastAsia"/>
+          <w:b/>
+          <w:sz w:val="28"/>
+          <w:szCs w:val="28"/>
+        </w:rPr>
+        <w:t>二</w:t>
+      </w:r>
+      <w:r>
+        <w:rPr>
+          <w:rFonts w:ascii="Times New Roman" w:eastAsia="DFKai-SB" w:hAnsi="Times New Roman" w:cs="Times New Roman" w:hint="eastAsia"/>
+          <w:b/>
+          <w:sz w:val="28"/>
+          <w:szCs w:val="28"/>
+          <w:lang w:eastAsia="zh-CN"/>
+        </w:rPr>
+        <w:t>】</w:t>
+      </w:r>
+      <w:r>
+        <w:rPr>
+          <w:rFonts w:ascii="Times New Roman" w:eastAsia="DFKai-SB" w:hAnsi="Times New Roman" w:cs="Times New Roman" w:hint="eastAsia"/>
+          <w:b/>
+          <w:sz w:val="28"/>
+          <w:szCs w:val="28"/>
+          <w:lang w:eastAsia="zh-CN"/>
+        </w:rPr>
+        <w:t>关键代码：</w:t>
+      </w:r>
+    </w:p>
+    <w:p>
+      <w:pPr>
+        <w:pStyle w:val="a3"/>
+        <w:numPr>
+          <w:ilvl w:val="0"/>
+          <w:numId w:val="16"/>
+        </w:numPr>
+        <w:snapToGrid w:val="0"/>
+        <w:ind w:leftChars="0"/>
+        <w:rPr>
+          <w:rFonts w:ascii="Times New Roman" w:eastAsia="DFKai-SB" w:hAnsi="Times New Roman" w:cs="Times New Roman"/>
+          <w:sz w:val="28"/>
+          <w:szCs w:val="28"/>
+          <w:lang w:eastAsia="zh-CN"/>
+        </w:rPr>
+      </w:pPr>
+      <w:r>
+        <w:rPr>
+          <w:rFonts w:ascii="Times New Roman" w:eastAsia="DFKai-SB" w:hAnsi="Times New Roman" w:cs="Times New Roman"/>
+          <w:sz w:val="28"/>
+          <w:szCs w:val="28"/>
+          <w:lang w:eastAsia="zh-CN"/>
+        </w:rPr>
+        <w:t>q3_</w:t>
+      </w:r>
+      <w:r>
+        <w:rPr>
+          <w:rFonts w:ascii="Times New Roman" w:eastAsia="DFKai-SB" w:hAnsi="Times New Roman" w:cs="Times New Roman"/>
+          <w:sz w:val="28"/>
+          <w:szCs w:val="28"/>
+          <w:lang w:eastAsia="zh-CN"/>
+        </w:rPr>
+        <w:t>2</w:t>
+      </w:r>
+      <w:r>
+        <w:rPr>
+          <w:rFonts w:ascii="Times New Roman" w:eastAsia="DFKai-SB" w:hAnsi="Times New Roman" w:cs="Times New Roman"/>
+          <w:sz w:val="28"/>
+          <w:szCs w:val="28"/>
+          <w:lang w:eastAsia="zh-CN"/>
+        </w:rPr>
+        <w:t>_</w:t>
+      </w:r>
+      <w:r>
+        <w:rPr>
+          <w:rFonts w:ascii="Times New Roman" w:eastAsia="DFKai-SB" w:hAnsi="Times New Roman" w:cs="Times New Roman"/>
+          <w:sz w:val="28"/>
+          <w:szCs w:val="28"/>
+          <w:lang w:eastAsia="zh-CN"/>
+        </w:rPr>
+        <w:t>2</w:t>
+      </w:r>
+      <w:r>
+        <w:rPr>
+          <w:rFonts w:ascii="Times New Roman" w:eastAsia="DFKai-SB" w:hAnsi="Times New Roman" w:cs="Times New Roman"/>
+          <w:sz w:val="28"/>
+          <w:szCs w:val="28"/>
+          <w:lang w:eastAsia="zh-CN"/>
+        </w:rPr>
+        <w:t>_</w:t>
+      </w:r>
+      <w:r>
+        <w:rPr>
+          <w:rFonts w:ascii="Times New Roman" w:eastAsia="DFKai-SB" w:hAnsi="Times New Roman" w:cs="Times New Roman"/>
+          <w:sz w:val="28"/>
+          <w:szCs w:val="28"/>
+          <w:lang w:eastAsia="zh-CN"/>
+        </w:rPr>
+        <w:t>encode</w:t>
+      </w:r>
+      <w:r>
+        <w:rPr>
+          <w:rFonts w:ascii="Times New Roman" w:eastAsia="DFKai-SB" w:hAnsi="Times New Roman" w:cs="Times New Roman" w:hint="eastAsia"/>
+          <w:sz w:val="28"/>
+          <w:szCs w:val="28"/>
+          <w:lang w:eastAsia="zh-CN"/>
+        </w:rPr>
+        <w:t>.m</w:t>
+      </w:r>
+    </w:p>
+    <w:p>
+      <w:pPr>
+        <w:pStyle w:val="a3"/>
+        <w:numPr>
+          <w:ilvl w:val="0"/>
+          <w:numId w:val="16"/>
+        </w:numPr>
+        <w:snapToGrid w:val="0"/>
+        <w:ind w:leftChars="0"/>
+        <w:rPr>
+          <w:rFonts w:ascii="Times New Roman" w:eastAsia="DFKai-SB" w:hAnsi="Times New Roman" w:cs="Times New Roman"/>
+          <w:sz w:val="28"/>
+          <w:szCs w:val="28"/>
+          <w:lang w:eastAsia="zh-CN"/>
+        </w:rPr>
+      </w:pPr>
+      <w:r>
+        <w:rPr>
+          <w:rFonts w:ascii="Times New Roman" w:eastAsia="DFKai-SB" w:hAnsi="Times New Roman" w:cs="Times New Roman"/>
+          <w:sz w:val="28"/>
+          <w:szCs w:val="28"/>
+          <w:lang w:eastAsia="zh-CN"/>
+        </w:rPr>
+        <w:t>q3_</w:t>
+      </w:r>
+      <w:r>
+        <w:rPr>
+          <w:rFonts w:ascii="Times New Roman" w:eastAsia="DFKai-SB" w:hAnsi="Times New Roman" w:cs="Times New Roman"/>
+          <w:sz w:val="28"/>
+          <w:szCs w:val="28"/>
+          <w:lang w:eastAsia="zh-CN"/>
+        </w:rPr>
+        <w:t>2</w:t>
+      </w:r>
+      <w:r>
+        <w:rPr>
+          <w:rFonts w:ascii="Times New Roman" w:eastAsia="DFKai-SB" w:hAnsi="Times New Roman" w:cs="Times New Roman"/>
+          <w:sz w:val="28"/>
+          <w:szCs w:val="28"/>
+          <w:lang w:eastAsia="zh-CN"/>
+        </w:rPr>
+        <w:t>_</w:t>
+      </w:r>
+      <w:r>
+        <w:rPr>
+          <w:rFonts w:ascii="Times New Roman" w:eastAsia="DFKai-SB" w:hAnsi="Times New Roman" w:cs="Times New Roman"/>
+          <w:sz w:val="28"/>
+          <w:szCs w:val="28"/>
+          <w:lang w:eastAsia="zh-CN"/>
+        </w:rPr>
+        <w:t>2</w:t>
+      </w:r>
+      <w:r>
+        <w:rPr>
+          <w:rFonts w:ascii="Times New Roman" w:eastAsia="DFKai-SB" w:hAnsi="Times New Roman" w:cs="Times New Roman"/>
+          <w:sz w:val="28"/>
+          <w:szCs w:val="28"/>
+          <w:lang w:eastAsia="zh-CN"/>
+        </w:rPr>
+        <w:t>_de</w:t>
+      </w:r>
+      <w:r>
+        <w:rPr>
+          <w:rFonts w:ascii="Times New Roman" w:eastAsia="DFKai-SB" w:hAnsi="Times New Roman" w:cs="Times New Roman"/>
+          <w:sz w:val="28"/>
+          <w:szCs w:val="28"/>
+          <w:lang w:eastAsia="zh-CN"/>
+        </w:rPr>
+        <w:t>code</w:t>
+      </w:r>
+      <w:r>
+        <w:rPr>
+          <w:rFonts w:ascii="Times New Roman" w:eastAsia="DFKai-SB" w:hAnsi="Times New Roman" w:cs="Times New Roman"/>
+          <w:sz w:val="28"/>
+          <w:szCs w:val="28"/>
+          <w:lang w:eastAsia="zh-CN"/>
+        </w:rPr>
+        <w:t>.m</w:t>
+      </w:r>
+    </w:p>
+    <w:p>
+      <w:pPr>
+        <w:pStyle w:val="a3"/>
+        <w:numPr>
+          <w:ilvl w:val="0"/>
+          <w:numId w:val="16"/>
+        </w:numPr>
+        <w:snapToGrid w:val="0"/>
+        <w:ind w:leftChars="0"/>
+        <w:rPr>
+          <w:rFonts w:ascii="Times New Roman" w:eastAsia="DFKai-SB" w:hAnsi="Times New Roman" w:cs="Times New Roman"/>
+          <w:sz w:val="28"/>
+          <w:szCs w:val="28"/>
+          <w:lang w:eastAsia="zh-CN"/>
+        </w:rPr>
+      </w:pPr>
+      <w:r>
+        <w:rPr>
+          <w:rFonts w:ascii="Times New Roman" w:eastAsia="DFKai-SB" w:hAnsi="Times New Roman" w:cs="Times New Roman"/>
+          <w:sz w:val="28"/>
+          <w:szCs w:val="28"/>
+          <w:lang w:eastAsia="zh-CN"/>
+        </w:rPr>
+        <w:t>q3_2</w:t>
+      </w:r>
+      <w:r>
+        <w:rPr>
+          <w:rFonts w:ascii="Times New Roman" w:eastAsia="DFKai-SB" w:hAnsi="Times New Roman" w:cs="Times New Roman"/>
+          <w:sz w:val="28"/>
+          <w:szCs w:val="28"/>
+          <w:lang w:eastAsia="zh-CN"/>
+        </w:rPr>
+        <w:t>_</w:t>
+      </w:r>
+      <w:r>
+        <w:rPr>
+          <w:rFonts w:ascii="Times New Roman" w:eastAsia="DFKai-SB" w:hAnsi="Times New Roman" w:cs="Times New Roman"/>
+          <w:sz w:val="28"/>
+          <w:szCs w:val="28"/>
+          <w:lang w:eastAsia="zh-CN"/>
+        </w:rPr>
+        <w:t>2</w:t>
+      </w:r>
+      <w:r>
+        <w:rPr>
+          <w:rFonts w:ascii="Times New Roman" w:eastAsia="DFKai-SB" w:hAnsi="Times New Roman" w:cs="Times New Roman"/>
+          <w:sz w:val="28"/>
+          <w:szCs w:val="28"/>
+          <w:lang w:eastAsia="zh-CN"/>
+        </w:rPr>
+        <w:t>_</w:t>
+      </w:r>
+      <w:r>
+        <w:rPr>
+          <w:rFonts w:ascii="Times New Roman" w:eastAsia="DFKai-SB" w:hAnsi="Times New Roman" w:cs="Times New Roman"/>
+          <w:sz w:val="28"/>
+          <w:szCs w:val="28"/>
+          <w:lang w:eastAsia="zh-CN"/>
+        </w:rPr>
+        <w:t>extract</w:t>
+      </w:r>
+      <w:r>
+        <w:rPr>
+          <w:rFonts w:ascii="Times New Roman" w:eastAsia="DFKai-SB" w:hAnsi="Times New Roman" w:cs="Times New Roman"/>
+          <w:sz w:val="28"/>
+          <w:szCs w:val="28"/>
+          <w:lang w:eastAsia="zh-CN"/>
+        </w:rPr>
+        <w:t>.m</w:t>
+      </w:r>
+    </w:p>
+    <w:p>
+      <w:pPr>
+        <w:pStyle w:val="a3"/>
+        <w:numPr>
+          <w:ilvl w:val="0"/>
+          <w:numId w:val="16"/>
+        </w:numPr>
+        <w:snapToGrid w:val="0"/>
+        <w:ind w:leftChars="0"/>
+        <w:rPr>
+          <w:rFonts w:ascii="Times New Roman" w:eastAsia="DFKai-SB" w:hAnsi="Times New Roman" w:cs="Times New Roman"/>
+          <w:sz w:val="28"/>
+          <w:szCs w:val="28"/>
+          <w:lang w:eastAsia="zh-CN"/>
+        </w:rPr>
+      </w:pPr>
+      <w:r>
+        <w:rPr>
+          <w:rFonts w:ascii="Times New Roman" w:eastAsia="DFKai-SB" w:hAnsi="Times New Roman" w:cs="Times New Roman"/>
+          <w:sz w:val="28"/>
+          <w:szCs w:val="28"/>
+          <w:lang w:eastAsia="zh-CN"/>
+        </w:rPr>
+        <w:t>q3_2_2_DCT8andZigzagScan</w:t>
+      </w:r>
+      <w:r>
+        <w:rPr>
+          <w:rFonts w:ascii="Times New Roman" w:eastAsia="DFKai-SB" w:hAnsi="Times New Roman" w:cs="Times New Roman"/>
+          <w:sz w:val="28"/>
+          <w:szCs w:val="28"/>
+          <w:lang w:eastAsia="zh-CN"/>
+        </w:rPr>
+        <w:t>.m</w:t>
+      </w:r>
+    </w:p>
+    <w:p>
+      <w:pPr>
+        <w:pStyle w:val="a3"/>
+        <w:numPr>
+          <w:ilvl w:val="0"/>
+          <w:numId w:val="16"/>
+        </w:numPr>
+        <w:snapToGrid w:val="0"/>
+        <w:ind w:leftChars="0"/>
+        <w:rPr>
+          <w:rFonts w:ascii="Times New Roman" w:eastAsia="等线" w:hAnsi="Times New Roman" w:cs="Times New Roman" w:hint="eastAsia"/>
+          <w:b/>
+          <w:sz w:val="28"/>
+          <w:szCs w:val="28"/>
+          <w:lang w:eastAsia="zh-CN"/>
+        </w:rPr>
+      </w:pPr>
+      <w:r>
+        <w:rPr>
+          <w:rFonts w:ascii="Times New Roman" w:eastAsia="DFKai-SB" w:hAnsi="Times New Roman" w:cs="Times New Roman" w:hint="eastAsia"/>
           <w:b/>
           <w:bCs/>
           <w:sz w:val="28"/>
           <w:szCs w:val="28"/>
           <w:lang w:eastAsia="zh-CN"/>
         </w:rPr>
-        <w:t>：如下页图所示。</w:t>
+        <w:lastRenderedPageBreak/>
+        <w:t>结果</w:t>
+      </w:r>
+      <w:r>
+        <w:rPr>
+          <w:rFonts w:ascii="Times New Roman" w:eastAsia="DFKai-SB" w:hAnsi="Times New Roman" w:cs="Times New Roman" w:hint="eastAsia"/>
+          <w:sz w:val="28"/>
+          <w:szCs w:val="28"/>
+          <w:lang w:eastAsia="zh-CN"/>
+        </w:rPr>
+        <w:t>：还行吧，我不希望它再更像了</w:t>
+      </w:r>
+    </w:p>
+    <w:p>
+      <w:pPr>
+        <w:pStyle w:val="a3"/>
+        <w:snapToGrid w:val="0"/>
+        <w:ind w:leftChars="0"/>
+        <w:rPr>
+          <w:rFonts w:ascii="Times New Roman" w:eastAsia="DFKai-SB" w:hAnsi="Times New Roman" w:cs="Times New Roman"/>
+          <w:b/>
+          <w:sz w:val="28"/>
+          <w:szCs w:val="28"/>
+          <w:lang w:eastAsia="zh-CN"/>
+        </w:rPr>
+      </w:pPr>
+      <w:r>
+        <w:rPr>
+          <w:rFonts w:ascii="Times New Roman" w:eastAsia="DFKai-SB" w:hAnsi="Times New Roman" w:cs="Times New Roman" w:hint="eastAsia"/>
+          <w:b/>
+          <w:sz w:val="28"/>
+          <w:szCs w:val="28"/>
+        </w:rPr>
+        <w:t>【方法</w:t>
+      </w:r>
+      <w:r>
+        <w:rPr>
+          <w:rFonts w:ascii="Times New Roman" w:eastAsia="DFKai-SB" w:hAnsi="Times New Roman" w:cs="Times New Roman" w:hint="eastAsia"/>
+          <w:b/>
+          <w:sz w:val="28"/>
+          <w:szCs w:val="28"/>
+        </w:rPr>
+        <w:t>三</w:t>
+      </w:r>
+      <w:r>
+        <w:rPr>
+          <w:rFonts w:ascii="Times New Roman" w:eastAsia="DFKai-SB" w:hAnsi="Times New Roman" w:cs="Times New Roman" w:hint="eastAsia"/>
+          <w:b/>
+          <w:sz w:val="28"/>
+          <w:szCs w:val="28"/>
+        </w:rPr>
+        <w:t>】</w:t>
+      </w:r>
+      <w:r>
+        <w:rPr>
+          <w:rFonts w:ascii="Times New Roman" w:eastAsia="DFKai-SB" w:hAnsi="Times New Roman" w:cs="Times New Roman" w:hint="eastAsia"/>
+          <w:b/>
+          <w:sz w:val="28"/>
+          <w:szCs w:val="28"/>
+          <w:lang w:eastAsia="zh-CN"/>
+        </w:rPr>
+        <w:t>关键代码：</w:t>
+      </w:r>
+    </w:p>
+    <w:p>
+      <w:pPr>
+        <w:pStyle w:val="a3"/>
+        <w:numPr>
+          <w:ilvl w:val="0"/>
+          <w:numId w:val="16"/>
+        </w:numPr>
+        <w:snapToGrid w:val="0"/>
+        <w:ind w:leftChars="0"/>
+        <w:rPr>
+          <w:rFonts w:ascii="Times New Roman" w:eastAsia="DFKai-SB" w:hAnsi="Times New Roman" w:cs="Times New Roman"/>
+          <w:sz w:val="28"/>
+          <w:szCs w:val="28"/>
+          <w:lang w:eastAsia="zh-CN"/>
+        </w:rPr>
+      </w:pPr>
+      <w:r>
+        <w:rPr>
+          <w:rFonts w:ascii="Times New Roman" w:eastAsia="DFKai-SB" w:hAnsi="Times New Roman" w:cs="Times New Roman"/>
+          <w:sz w:val="28"/>
+          <w:szCs w:val="28"/>
+          <w:lang w:eastAsia="zh-CN"/>
+        </w:rPr>
+        <w:t>q3_</w:t>
+      </w:r>
+      <w:r>
+        <w:rPr>
+          <w:rFonts w:ascii="Times New Roman" w:eastAsia="DFKai-SB" w:hAnsi="Times New Roman" w:cs="Times New Roman"/>
+          <w:sz w:val="28"/>
+          <w:szCs w:val="28"/>
+          <w:lang w:eastAsia="zh-CN"/>
+        </w:rPr>
+        <w:t>2</w:t>
+      </w:r>
+      <w:r>
+        <w:rPr>
+          <w:rFonts w:ascii="Times New Roman" w:eastAsia="DFKai-SB" w:hAnsi="Times New Roman" w:cs="Times New Roman"/>
+          <w:sz w:val="28"/>
+          <w:szCs w:val="28"/>
+          <w:lang w:eastAsia="zh-CN"/>
+        </w:rPr>
+        <w:t>_</w:t>
+      </w:r>
+      <w:r>
+        <w:rPr>
+          <w:rFonts w:ascii="Times New Roman" w:eastAsia="DFKai-SB" w:hAnsi="Times New Roman" w:cs="Times New Roman"/>
+          <w:sz w:val="28"/>
+          <w:szCs w:val="28"/>
+          <w:lang w:eastAsia="zh-CN"/>
+        </w:rPr>
+        <w:t>3</w:t>
+      </w:r>
+      <w:r>
+        <w:rPr>
+          <w:rFonts w:ascii="Times New Roman" w:eastAsia="DFKai-SB" w:hAnsi="Times New Roman" w:cs="Times New Roman"/>
+          <w:sz w:val="28"/>
+          <w:szCs w:val="28"/>
+          <w:lang w:eastAsia="zh-CN"/>
+        </w:rPr>
+        <w:t>_</w:t>
+      </w:r>
+      <w:r>
+        <w:rPr>
+          <w:rFonts w:ascii="Times New Roman" w:eastAsia="DFKai-SB" w:hAnsi="Times New Roman" w:cs="Times New Roman"/>
+          <w:sz w:val="28"/>
+          <w:szCs w:val="28"/>
+          <w:lang w:eastAsia="zh-CN"/>
+        </w:rPr>
+        <w:t>encode</w:t>
+      </w:r>
+      <w:r>
+        <w:rPr>
+          <w:rFonts w:ascii="Times New Roman" w:eastAsia="DFKai-SB" w:hAnsi="Times New Roman" w:cs="Times New Roman" w:hint="eastAsia"/>
+          <w:sz w:val="28"/>
+          <w:szCs w:val="28"/>
+          <w:lang w:eastAsia="zh-CN"/>
+        </w:rPr>
+        <w:t>.m</w:t>
+      </w:r>
+    </w:p>
+    <w:p>
+      <w:pPr>
+        <w:pStyle w:val="a3"/>
+        <w:numPr>
+          <w:ilvl w:val="0"/>
+          <w:numId w:val="16"/>
+        </w:numPr>
+        <w:snapToGrid w:val="0"/>
+        <w:ind w:leftChars="0"/>
+        <w:rPr>
+          <w:rFonts w:ascii="Times New Roman" w:eastAsia="DFKai-SB" w:hAnsi="Times New Roman" w:cs="Times New Roman"/>
+          <w:sz w:val="28"/>
+          <w:szCs w:val="28"/>
+          <w:lang w:eastAsia="zh-CN"/>
+        </w:rPr>
+      </w:pPr>
+      <w:r>
+        <w:rPr>
+          <w:rFonts w:ascii="Times New Roman" w:eastAsia="DFKai-SB" w:hAnsi="Times New Roman" w:cs="Times New Roman"/>
+          <w:sz w:val="28"/>
+          <w:szCs w:val="28"/>
+          <w:lang w:eastAsia="zh-CN"/>
+        </w:rPr>
+        <w:t>q3_</w:t>
+      </w:r>
+      <w:r>
+        <w:rPr>
+          <w:rFonts w:ascii="Times New Roman" w:eastAsia="DFKai-SB" w:hAnsi="Times New Roman" w:cs="Times New Roman"/>
+          <w:sz w:val="28"/>
+          <w:szCs w:val="28"/>
+          <w:lang w:eastAsia="zh-CN"/>
+        </w:rPr>
+        <w:t>2</w:t>
+      </w:r>
+      <w:r>
+        <w:rPr>
+          <w:rFonts w:ascii="Times New Roman" w:eastAsia="DFKai-SB" w:hAnsi="Times New Roman" w:cs="Times New Roman"/>
+          <w:sz w:val="28"/>
+          <w:szCs w:val="28"/>
+          <w:lang w:eastAsia="zh-CN"/>
+        </w:rPr>
+        <w:t>_</w:t>
+      </w:r>
+      <w:r>
+        <w:rPr>
+          <w:rFonts w:ascii="Times New Roman" w:eastAsia="DFKai-SB" w:hAnsi="Times New Roman" w:cs="Times New Roman"/>
+          <w:sz w:val="28"/>
+          <w:szCs w:val="28"/>
+          <w:lang w:eastAsia="zh-CN"/>
+        </w:rPr>
+        <w:t>3</w:t>
+      </w:r>
+      <w:r>
+        <w:rPr>
+          <w:rFonts w:ascii="Times New Roman" w:eastAsia="DFKai-SB" w:hAnsi="Times New Roman" w:cs="Times New Roman"/>
+          <w:sz w:val="28"/>
+          <w:szCs w:val="28"/>
+          <w:lang w:eastAsia="zh-CN"/>
+        </w:rPr>
+        <w:t>_de</w:t>
+      </w:r>
+      <w:r>
+        <w:rPr>
+          <w:rFonts w:ascii="Times New Roman" w:eastAsia="DFKai-SB" w:hAnsi="Times New Roman" w:cs="Times New Roman"/>
+          <w:sz w:val="28"/>
+          <w:szCs w:val="28"/>
+          <w:lang w:eastAsia="zh-CN"/>
+        </w:rPr>
+        <w:t>code</w:t>
+      </w:r>
+      <w:r>
+        <w:rPr>
+          <w:rFonts w:ascii="Times New Roman" w:eastAsia="DFKai-SB" w:hAnsi="Times New Roman" w:cs="Times New Roman"/>
+          <w:sz w:val="28"/>
+          <w:szCs w:val="28"/>
+          <w:lang w:eastAsia="zh-CN"/>
+        </w:rPr>
+        <w:t>.m</w:t>
+      </w:r>
+    </w:p>
+    <w:p>
+      <w:pPr>
+        <w:pStyle w:val="a3"/>
+        <w:numPr>
+          <w:ilvl w:val="0"/>
+          <w:numId w:val="16"/>
+        </w:numPr>
+        <w:snapToGrid w:val="0"/>
+        <w:ind w:leftChars="0"/>
+        <w:rPr>
+          <w:rFonts w:ascii="Times New Roman" w:eastAsia="DFKai-SB" w:hAnsi="Times New Roman" w:cs="Times New Roman"/>
+          <w:sz w:val="28"/>
+          <w:szCs w:val="28"/>
+          <w:lang w:eastAsia="zh-CN"/>
+        </w:rPr>
+      </w:pPr>
+      <w:r>
+        <w:rPr>
+          <w:rFonts w:ascii="Times New Roman" w:eastAsia="DFKai-SB" w:hAnsi="Times New Roman" w:cs="Times New Roman"/>
+          <w:sz w:val="28"/>
+          <w:szCs w:val="28"/>
+          <w:lang w:eastAsia="zh-CN"/>
+        </w:rPr>
+        <w:t>q3_2_3_findInd</w:t>
+      </w:r>
+      <w:r>
+        <w:rPr>
+          <w:rFonts w:ascii="Times New Roman" w:eastAsia="DFKai-SB" w:hAnsi="Times New Roman" w:cs="Times New Roman"/>
+          <w:sz w:val="28"/>
+          <w:szCs w:val="28"/>
+          <w:lang w:eastAsia="zh-CN"/>
+        </w:rPr>
+        <w:t>.m</w:t>
+      </w:r>
+    </w:p>
+    <w:p>
+      <w:pPr>
+        <w:pStyle w:val="a3"/>
+        <w:numPr>
+          <w:ilvl w:val="0"/>
+          <w:numId w:val="16"/>
+        </w:numPr>
+        <w:snapToGrid w:val="0"/>
+        <w:ind w:leftChars="0"/>
+        <w:rPr>
+          <w:rFonts w:ascii="Times New Roman" w:eastAsia="DFKai-SB" w:hAnsi="Times New Roman" w:cs="Times New Roman"/>
+          <w:sz w:val="28"/>
+          <w:szCs w:val="28"/>
+          <w:lang w:eastAsia="zh-CN"/>
+        </w:rPr>
+      </w:pPr>
+      <w:r>
+        <w:rPr>
+          <w:rFonts w:ascii="Times New Roman" w:eastAsia="DFKai-SB" w:hAnsi="Times New Roman" w:cs="Times New Roman"/>
+          <w:sz w:val="28"/>
+          <w:szCs w:val="28"/>
+          <w:lang w:eastAsia="zh-CN"/>
+        </w:rPr>
+        <w:t>q3_2_3_DCT8andZigzagScan</w:t>
+      </w:r>
+      <w:r>
+        <w:rPr>
+          <w:rFonts w:ascii="Times New Roman" w:eastAsia="DFKai-SB" w:hAnsi="Times New Roman" w:cs="Times New Roman"/>
+          <w:sz w:val="28"/>
+          <w:szCs w:val="28"/>
+          <w:lang w:eastAsia="zh-CN"/>
+        </w:rPr>
+        <w:t>.m</w:t>
+      </w:r>
+    </w:p>
+    <w:p>
+      <w:pPr>
+        <w:pStyle w:val="a3"/>
+        <w:numPr>
+          <w:ilvl w:val="0"/>
+          <w:numId w:val="16"/>
+        </w:numPr>
+        <w:snapToGrid w:val="0"/>
+        <w:ind w:leftChars="0"/>
+        <w:rPr>
+          <w:rFonts w:ascii="Times New Roman" w:eastAsia="等线" w:hAnsi="Times New Roman" w:cs="Times New Roman" w:hint="eastAsia"/>
+          <w:b/>
+          <w:sz w:val="28"/>
+          <w:szCs w:val="28"/>
+          <w:lang w:eastAsia="zh-CN"/>
+        </w:rPr>
+      </w:pPr>
+      <w:r>
+        <w:rPr>
+          <w:rFonts w:ascii="Times New Roman" w:eastAsia="DFKai-SB" w:hAnsi="Times New Roman" w:cs="Times New Roman" w:hint="eastAsia"/>
+          <w:b/>
+          <w:bCs/>
+          <w:sz w:val="28"/>
+          <w:szCs w:val="28"/>
+          <w:lang w:eastAsia="zh-CN"/>
+        </w:rPr>
+        <w:t>结果</w:t>
+      </w:r>
+      <w:r>
+        <w:rPr>
+          <w:rFonts w:ascii="Times New Roman" w:eastAsia="DFKai-SB" w:hAnsi="Times New Roman" w:cs="Times New Roman" w:hint="eastAsia"/>
+          <w:sz w:val="28"/>
+          <w:szCs w:val="28"/>
+          <w:lang w:eastAsia="zh-CN"/>
+        </w:rPr>
+        <w:t>：还行吧，我不希望它再更像了</w:t>
+      </w:r>
+    </w:p>
+    <w:p>
+      <w:pPr>
+        <w:pStyle w:val="a3"/>
+        <w:numPr>
+          <w:ilvl w:val="0"/>
+          <w:numId w:val="1"/>
+        </w:numPr>
+        <w:snapToGrid w:val="0"/>
+        <w:ind w:leftChars="0"/>
+        <w:rPr>
+          <w:rFonts w:ascii="Times New Roman" w:eastAsia="等线" w:hAnsi="Times New Roman" w:cs="Times New Roman"/>
+          <w:b/>
+          <w:sz w:val="32"/>
+          <w:lang w:eastAsia="zh-CN"/>
+        </w:rPr>
+      </w:pPr>
+      <w:r>
+        <w:rPr>
+          <w:rFonts w:ascii="Times New Roman" w:hAnsi="Times New Roman" w:cs="Times New Roman" w:hint="eastAsia"/>
+          <w:b/>
+          <w:sz w:val="32"/>
+        </w:rPr>
+        <w:t>人脸</w:t>
+      </w:r>
+      <w:r>
+        <w:rPr>
+          <w:rFonts w:ascii="Times New Roman" w:hAnsi="Times New Roman" w:cs="Times New Roman" w:hint="eastAsia"/>
+          <w:b/>
+          <w:sz w:val="32"/>
+        </w:rPr>
+        <w:t>辨</w:t>
+      </w:r>
+      <w:bookmarkStart w:id="0" w:name="_GoBack"/>
+      <w:bookmarkEnd w:id="0"/>
+      <w:r>
+        <w:rPr>
+          <w:rFonts w:ascii="Times New Roman" w:hAnsi="Times New Roman" w:cs="Times New Roman" w:hint="eastAsia"/>
+          <w:b/>
+          <w:sz w:val="32"/>
+        </w:rPr>
+        <w:t>识</w:t>
       </w:r>
     </w:p>
     <w:p>
@@ -14505,288 +14675,9 @@
         </w:rPr>
       </w:pPr>
     </w:p>
-    <w:p>
-      <w:pPr>
-        <w:snapToGrid w:val="0"/>
-        <w:jc w:val="center"/>
-        <w:rPr>
-          <w:rFonts w:ascii="Times New Roman" w:eastAsia="等线" w:hAnsi="Times New Roman" w:cs="Times New Roman"/>
-          <w:b/>
-          <w:sz w:val="32"/>
-          <w:lang w:eastAsia="zh-CN"/>
-        </w:rPr>
-      </w:pPr>
-      <w:r>
-        <w:rPr>
-          <w:noProof/>
-          <w:lang w:eastAsia="zh-CN"/>
-        </w:rPr>
-        <w:drawing>
-          <wp:inline distT="0" distB="0" distL="0" distR="0" wp14:anchorId="55A198B9" wp14:editId="336CD22A">
-            <wp:extent cx="5905500" cy="3109591"/>
-            <wp:effectExtent l="0" t="0" r="0" b="0"/>
-            <wp:docPr id="3" name="圖片 3"/>
-            <wp:cNvGraphicFramePr>
-              <a:graphicFrameLocks xmlns:a="http://schemas.openxmlformats.org/drawingml/2006/main" noChangeAspect="1"/>
-            </wp:cNvGraphicFramePr>
-            <a:graphic xmlns:a="http://schemas.openxmlformats.org/drawingml/2006/main">
-              <a:graphicData uri="http://schemas.openxmlformats.org/drawingml/2006/picture">
-                <pic:pic xmlns:pic="http://schemas.openxmlformats.org/drawingml/2006/picture">
-                  <pic:nvPicPr>
-                    <pic:cNvPr id="1" name=""/>
-                    <pic:cNvPicPr/>
-                  </pic:nvPicPr>
-                  <pic:blipFill>
-                    <a:blip r:embed="rId67"/>
-                    <a:stretch>
-                      <a:fillRect/>
-                    </a:stretch>
-                  </pic:blipFill>
-                  <pic:spPr>
-                    <a:xfrm>
-                      <a:off x="0" y="0"/>
-                      <a:ext cx="5928518" cy="3121711"/>
-                    </a:xfrm>
-                    <a:prstGeom prst="rect">
-                      <a:avLst/>
-                    </a:prstGeom>
-                  </pic:spPr>
-                </pic:pic>
-              </a:graphicData>
-            </a:graphic>
-          </wp:inline>
-        </w:drawing>
-      </w:r>
-    </w:p>
-    <w:p>
-      <w:pPr>
-        <w:snapToGrid w:val="0"/>
-        <w:jc w:val="center"/>
-        <w:rPr>
-          <w:rFonts w:ascii="Times New Roman" w:hAnsi="Times New Roman" w:cs="Times New Roman"/>
-          <w:b/>
-          <w:sz w:val="32"/>
-        </w:rPr>
-      </w:pPr>
-      <w:r>
-        <w:rPr>
-          <w:rFonts w:asciiTheme="minorEastAsia" w:hAnsiTheme="minorEastAsia" w:cs="Times New Roman" w:hint="eastAsia"/>
-          <w:b/>
-          <w:sz w:val="32"/>
-        </w:rPr>
-        <w:t>▲</w:t>
-      </w:r>
-      <w:r>
-        <w:rPr>
-          <w:rFonts w:asciiTheme="minorEastAsia" w:hAnsiTheme="minorEastAsia" w:cs="Times New Roman" w:hint="eastAsia"/>
-          <w:b/>
-          <w:sz w:val="32"/>
-          <w:lang w:eastAsia="zh-CN"/>
-        </w:rPr>
-        <w:t>图</w:t>
-      </w:r>
-      <w:r>
-        <w:rPr>
-          <w:rFonts w:ascii="Times New Roman" w:hAnsi="Times New Roman" w:cs="Times New Roman" w:hint="eastAsia"/>
-          <w:b/>
-          <w:sz w:val="32"/>
-        </w:rPr>
-        <w:t>1</w:t>
-      </w:r>
-      <w:r>
-        <w:rPr>
-          <w:rFonts w:ascii="Times New Roman" w:hAnsi="Times New Roman" w:cs="Times New Roman"/>
-          <w:b/>
-          <w:sz w:val="32"/>
-        </w:rPr>
-        <w:t>2-1</w:t>
-      </w:r>
-      <w:r>
-        <w:rPr>
-          <w:rFonts w:ascii="Times New Roman" w:hAnsi="Times New Roman" w:cs="Times New Roman" w:hint="eastAsia"/>
-          <w:b/>
-          <w:sz w:val="32"/>
-        </w:rPr>
-        <w:t>：</w:t>
-      </w:r>
-      <w:proofErr w:type="spellStart"/>
-      <w:r>
-        <w:rPr>
-          <w:rFonts w:ascii="Times New Roman" w:hAnsi="Times New Roman" w:cs="Times New Roman" w:hint="eastAsia"/>
-          <w:b/>
-          <w:sz w:val="32"/>
-        </w:rPr>
-        <w:t>M</w:t>
-      </w:r>
-      <w:r>
-        <w:rPr>
-          <w:rFonts w:ascii="Times New Roman" w:hAnsi="Times New Roman" w:cs="Times New Roman"/>
-          <w:b/>
-          <w:sz w:val="32"/>
-        </w:rPr>
-        <w:t>atlab</w:t>
-      </w:r>
-      <w:proofErr w:type="spellEnd"/>
-      <w:r>
-        <w:rPr>
-          <w:rFonts w:ascii="Times New Roman" w:hAnsi="Times New Roman" w:cs="Times New Roman"/>
-          <w:b/>
-          <w:sz w:val="32"/>
-        </w:rPr>
-        <w:t xml:space="preserve"> App Designer</w:t>
-      </w:r>
-      <w:r>
-        <w:rPr>
-          <w:rFonts w:ascii="Times New Roman" w:hAnsi="Times New Roman" w:cs="Times New Roman" w:hint="eastAsia"/>
-          <w:b/>
-          <w:sz w:val="32"/>
-        </w:rPr>
-        <w:t>介面</w:t>
-      </w:r>
-    </w:p>
-    <w:p>
-      <w:pPr>
-        <w:snapToGrid w:val="0"/>
-        <w:jc w:val="center"/>
-        <w:rPr>
-          <w:rFonts w:ascii="Times New Roman" w:eastAsia="等线" w:hAnsi="Times New Roman" w:cs="Times New Roman"/>
-          <w:b/>
-          <w:sz w:val="32"/>
-          <w:lang w:eastAsia="zh-CN"/>
-        </w:rPr>
-      </w:pPr>
-      <w:r>
-        <w:rPr>
-          <w:noProof/>
-          <w:lang w:eastAsia="zh-CN"/>
-        </w:rPr>
-        <w:drawing>
-          <wp:inline distT="0" distB="0" distL="0" distR="0" wp14:anchorId="24099BB7" wp14:editId="7836957E">
-            <wp:extent cx="5332186" cy="3326084"/>
-            <wp:effectExtent l="0" t="0" r="1905" b="8255"/>
-            <wp:docPr id="2" name="圖片 2"/>
-            <wp:cNvGraphicFramePr>
-              <a:graphicFrameLocks xmlns:a="http://schemas.openxmlformats.org/drawingml/2006/main" noChangeAspect="1"/>
-            </wp:cNvGraphicFramePr>
-            <a:graphic xmlns:a="http://schemas.openxmlformats.org/drawingml/2006/main">
-              <a:graphicData uri="http://schemas.openxmlformats.org/drawingml/2006/picture">
-                <pic:pic xmlns:pic="http://schemas.openxmlformats.org/drawingml/2006/picture">
-                  <pic:nvPicPr>
-                    <pic:cNvPr id="1" name=""/>
-                    <pic:cNvPicPr/>
-                  </pic:nvPicPr>
-                  <pic:blipFill>
-                    <a:blip r:embed="rId68"/>
-                    <a:stretch>
-                      <a:fillRect/>
-                    </a:stretch>
-                  </pic:blipFill>
-                  <pic:spPr>
-                    <a:xfrm>
-                      <a:off x="0" y="0"/>
-                      <a:ext cx="5355723" cy="3340766"/>
-                    </a:xfrm>
-                    <a:prstGeom prst="rect">
-                      <a:avLst/>
-                    </a:prstGeom>
-                  </pic:spPr>
-                </pic:pic>
-              </a:graphicData>
-            </a:graphic>
-          </wp:inline>
-        </w:drawing>
-      </w:r>
-    </w:p>
-    <w:p>
-      <w:pPr>
-        <w:snapToGrid w:val="0"/>
-        <w:jc w:val="center"/>
-        <w:rPr>
-          <w:rFonts w:ascii="Times New Roman" w:hAnsi="Times New Roman" w:cs="Times New Roman"/>
-          <w:b/>
-          <w:sz w:val="32"/>
-          <w:lang w:eastAsia="zh-CN"/>
-        </w:rPr>
-      </w:pPr>
-      <w:r>
-        <w:rPr>
-          <w:rFonts w:asciiTheme="minorEastAsia" w:hAnsiTheme="minorEastAsia" w:cs="Times New Roman" w:hint="eastAsia"/>
-          <w:b/>
-          <w:sz w:val="32"/>
-          <w:lang w:eastAsia="zh-CN"/>
-        </w:rPr>
-        <w:t>▲图</w:t>
-      </w:r>
-      <w:r>
-        <w:rPr>
-          <w:rFonts w:ascii="Times New Roman" w:hAnsi="Times New Roman" w:cs="Times New Roman" w:hint="eastAsia"/>
-          <w:b/>
-          <w:sz w:val="32"/>
-          <w:lang w:eastAsia="zh-CN"/>
-        </w:rPr>
-        <w:t>1</w:t>
-      </w:r>
-      <w:r>
-        <w:rPr>
-          <w:rFonts w:ascii="Times New Roman" w:hAnsi="Times New Roman" w:cs="Times New Roman"/>
-          <w:b/>
-          <w:sz w:val="32"/>
-          <w:lang w:eastAsia="zh-CN"/>
-        </w:rPr>
-        <w:t>2-2</w:t>
-      </w:r>
-      <w:r>
-        <w:rPr>
-          <w:rFonts w:ascii="Times New Roman" w:hAnsi="Times New Roman" w:cs="Times New Roman" w:hint="eastAsia"/>
-          <w:b/>
-          <w:sz w:val="32"/>
-          <w:lang w:eastAsia="zh-CN"/>
-        </w:rPr>
-        <w:t>：设计</w:t>
-      </w:r>
-      <w:r>
-        <w:rPr>
-          <w:rFonts w:ascii="Times New Roman" w:hAnsi="Times New Roman" w:cs="Times New Roman" w:hint="eastAsia"/>
-          <w:b/>
-          <w:sz w:val="32"/>
-          <w:lang w:eastAsia="zh-CN"/>
-        </w:rPr>
-        <w:t>G</w:t>
-      </w:r>
-      <w:r>
-        <w:rPr>
-          <w:rFonts w:ascii="Times New Roman" w:hAnsi="Times New Roman" w:cs="Times New Roman"/>
-          <w:b/>
-          <w:sz w:val="32"/>
-          <w:lang w:eastAsia="zh-CN"/>
-        </w:rPr>
-        <w:t>UI</w:t>
-      </w:r>
-      <w:r>
-        <w:rPr>
-          <w:rFonts w:ascii="Times New Roman" w:hAnsi="Times New Roman" w:cs="Times New Roman" w:hint="eastAsia"/>
-          <w:b/>
-          <w:sz w:val="32"/>
-          <w:lang w:eastAsia="zh-CN"/>
-        </w:rPr>
-        <w:t>可成功运行</w:t>
-      </w:r>
-    </w:p>
-    <w:p>
-      <w:pPr>
-        <w:snapToGrid w:val="0"/>
-        <w:jc w:val="center"/>
-        <w:rPr>
-          <w:rFonts w:ascii="Times New Roman" w:eastAsia="等线" w:hAnsi="Times New Roman" w:cs="Times New Roman"/>
-          <w:b/>
-          <w:sz w:val="32"/>
-          <w:lang w:eastAsia="zh-CN"/>
-        </w:rPr>
-      </w:pPr>
-    </w:p>
     <w:sectPr>
-      <w:headerReference w:type="default" r:id="rId69"/>
-      <w:footerReference w:type="default" r:id="rId70"/>
+      <w:headerReference w:type="default" r:id="rId67"/>
+      <w:footerReference w:type="default" r:id="rId68"/>
       <w:pgSz w:w="11906" w:h="16838"/>
       <w:pgMar w:top="851" w:right="851" w:bottom="851" w:left="851" w:header="851" w:footer="992" w:gutter="0"/>
       <w:cols w:space="425"/>
@@ -18385,7 +18276,7 @@
 </file>
 
 <file path=customXml/itemProps1.xml><?xml version="1.0" encoding="utf-8"?>
-<ds:datastoreItem xmlns:ds="http://schemas.openxmlformats.org/officeDocument/2006/customXml" ds:itemID="{B9CAAC86-6486-4D25-831F-0065A5D2FC04}">
+<ds:datastoreItem xmlns:ds="http://schemas.openxmlformats.org/officeDocument/2006/customXml" ds:itemID="{213BBB55-505A-4ACD-8DBC-9D56E0638011}">
   <ds:schemaRefs>
     <ds:schemaRef ds:uri="http://schemas.openxmlformats.org/officeDocument/2006/bibliography"/>
   </ds:schemaRefs>

</xml_diff>